<commit_message>
update word chapter 5
</commit_message>
<xml_diff>
--- a/doc/DoAnDeXuat_17h_26-09-2023.docx
+++ b/doc/DoAnDeXuat_17h_26-09-2023.docx
@@ -1,6 +1,6 @@
 
 <file path=word/document.xml><?xml version="1.0" encoding="utf-8"?>
-<w:document xmlns:wpc="http://schemas.microsoft.com/office/word/2010/wordprocessingCanvas" xmlns:mo="http://schemas.microsoft.com/office/mac/office/2008/main" xmlns:mc="http://schemas.openxmlformats.org/markup-compatibility/2006" xmlns:mv="urn:schemas-microsoft-com:mac:vml" xmlns:o="urn:schemas-microsoft-com:office:office" xmlns:r="http://schemas.openxmlformats.org/officeDocument/2006/relationships" xmlns:m="http://schemas.openxmlformats.org/officeDocument/2006/math" xmlns:v="urn:schemas-microsoft-com:vml" xmlns:wp14="http://schemas.microsoft.com/office/word/2010/wordprocessingDrawing" xmlns:wp="http://schemas.openxmlformats.org/drawingml/2006/wordprocessingDrawing" xmlns:w10="urn:schemas-microsoft-com:office:word" xmlns:w="http://schemas.openxmlformats.org/wordprocessingml/2006/main" xmlns:w14="http://schemas.microsoft.com/office/word/2010/wordml" xmlns:w15="http://schemas.microsoft.com/office/word/2012/wordml" xmlns:wpg="http://schemas.microsoft.com/office/word/2010/wordprocessingGroup" xmlns:wpi="http://schemas.microsoft.com/office/word/2010/wordprocessingInk" xmlns:wne="http://schemas.microsoft.com/office/word/2006/wordml" xmlns:wps="http://schemas.microsoft.com/office/word/2010/wordprocessingShape" mc:Ignorable="w14 w15 wp14">
+<w:document xmlns:wpc="http://schemas.microsoft.com/office/word/2010/wordprocessingCanvas" xmlns:cx="http://schemas.microsoft.com/office/drawing/2014/chartex" xmlns:cx1="http://schemas.microsoft.com/office/drawing/2015/9/8/chartex" xmlns:mc="http://schemas.openxmlformats.org/markup-compatibility/2006" xmlns:o="urn:schemas-microsoft-com:office:office" xmlns:r="http://schemas.openxmlformats.org/officeDocument/2006/relationships" xmlns:m="http://schemas.openxmlformats.org/officeDocument/2006/math" xmlns:v="urn:schemas-microsoft-com:vml" xmlns:wp14="http://schemas.microsoft.com/office/word/2010/wordprocessingDrawing" xmlns:wp="http://schemas.openxmlformats.org/drawingml/2006/wordprocessingDrawing" xmlns:w10="urn:schemas-microsoft-com:office:word" xmlns:w="http://schemas.openxmlformats.org/wordprocessingml/2006/main" xmlns:w14="http://schemas.microsoft.com/office/word/2010/wordml" xmlns:w15="http://schemas.microsoft.com/office/word/2012/wordml" xmlns:w16se="http://schemas.microsoft.com/office/word/2015/wordml/symex" xmlns:wpg="http://schemas.microsoft.com/office/word/2010/wordprocessingGroup" xmlns:wpi="http://schemas.microsoft.com/office/word/2010/wordprocessingInk" xmlns:wne="http://schemas.microsoft.com/office/word/2006/wordml" xmlns:wps="http://schemas.microsoft.com/office/word/2010/wordprocessingShape" mc:Ignorable="w14 w15 w16se wp14">
   <w:body>
     <w:p>
       <w:pPr>
@@ -90,7 +90,7 @@
               </wp:anchor>
             </w:drawing>
           </mc:Choice>
-          <mc:Fallback xmlns:cx="http://schemas.microsoft.com/office/drawing/2014/chartex" xmlns:cx1="http://schemas.microsoft.com/office/drawing/2015/9/8/chartex" xmlns:cx2="http://schemas.microsoft.com/office/drawing/2015/10/21/chartex" xmlns:cx3="http://schemas.microsoft.com/office/drawing/2016/5/9/chartex" xmlns:cx4="http://schemas.microsoft.com/office/drawing/2016/5/10/chartex" xmlns:cx5="http://schemas.microsoft.com/office/drawing/2016/5/11/chartex" xmlns:cx6="http://schemas.microsoft.com/office/drawing/2016/5/12/chartex" xmlns:cx7="http://schemas.microsoft.com/office/drawing/2016/5/13/chartex" xmlns:cx8="http://schemas.microsoft.com/office/drawing/2016/5/14/chartex" xmlns:aink="http://schemas.microsoft.com/office/drawing/2016/ink" xmlns:am3d="http://schemas.microsoft.com/office/drawing/2017/model3d" xmlns:oel="http://schemas.microsoft.com/office/2019/extlst" xmlns:w16cex="http://schemas.microsoft.com/office/word/2018/wordml/cex" xmlns:w16cid="http://schemas.microsoft.com/office/word/2016/wordml/cid" xmlns:w16="http://schemas.microsoft.com/office/word/2018/wordml" xmlns:w16du="http://schemas.microsoft.com/office/word/2023/wordml/word16du" xmlns:w16sdtdh="http://schemas.microsoft.com/office/word/2020/wordml/sdtdatahash" xmlns:w16se="http://schemas.microsoft.com/office/word/2015/wordml/symex">
+          <mc:Fallback xmlns:w16sdtdh="http://schemas.microsoft.com/office/word/2020/wordml/sdtdatahash" xmlns:w16du="http://schemas.microsoft.com/office/word/2023/wordml/word16du" xmlns:w16="http://schemas.microsoft.com/office/word/2018/wordml" xmlns:w16cid="http://schemas.microsoft.com/office/word/2016/wordml/cid" xmlns:w16cex="http://schemas.microsoft.com/office/word/2018/wordml/cex" xmlns:oel="http://schemas.microsoft.com/office/2019/extlst" xmlns:am3d="http://schemas.microsoft.com/office/drawing/2017/model3d" xmlns:aink="http://schemas.microsoft.com/office/drawing/2016/ink" xmlns:cx8="http://schemas.microsoft.com/office/drawing/2016/5/14/chartex" xmlns:cx7="http://schemas.microsoft.com/office/drawing/2016/5/13/chartex" xmlns:cx6="http://schemas.microsoft.com/office/drawing/2016/5/12/chartex" xmlns:cx5="http://schemas.microsoft.com/office/drawing/2016/5/11/chartex" xmlns:cx4="http://schemas.microsoft.com/office/drawing/2016/5/10/chartex" xmlns:cx3="http://schemas.microsoft.com/office/drawing/2016/5/9/chartex" xmlns:cx2="http://schemas.microsoft.com/office/drawing/2015/10/21/chartex" xmlns:mv="urn:schemas-microsoft-com:mac:vml" xmlns:mo="http://schemas.microsoft.com/office/mac/office/2008/main">
             <w:pict>
               <v:line w14:anchorId="275E74E4" id="Straight Connector 5123" o:spid="_x0000_s1026" style="position:absolute;z-index:251659264;visibility:visible;mso-wrap-style:square;mso-wrap-distance-left:9pt;mso-wrap-distance-top:0;mso-wrap-distance-right:9pt;mso-wrap-distance-bottom:0;mso-position-horizontal:absolute;mso-position-horizontal-relative:text;mso-position-vertical:absolute;mso-position-vertical-relative:text" from="178.65pt,21.9pt" to="286.05pt,21.9pt" o:gfxdata="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" strokecolor="black [3213]" strokeweight="1pt">
                 <v:stroke joinstyle="miter"/>
@@ -802,23 +802,7 @@
           <w:sz w:val="26"/>
           <w:szCs w:val="26"/>
         </w:rPr>
-        <w:t xml:space="preserve">Vấn đề phát hiện và nhận diện biển số xe là một trong những hướng nghiên cứu đã được quan tâm trong lĩnh vực thị giác máy tính từ lâu. Tuy nhiên, hiện nay với sự phát triển mạnh mẽ của phương pháp học sâu (deep learning), đã mở ra một hướng tiếp cận mới cho vấn đề này. Các mạng nơ-ron trong học sâu như Convolution Neural Networks (CNN), Recurrent Neural Networks (RNN) cùng với các kiến trúc mạng như </w:t>
-      </w:r>
-      <w:proofErr w:type="gramStart"/>
-      <w:r>
-        <w:rPr>
-          <w:sz w:val="26"/>
-          <w:szCs w:val="26"/>
-        </w:rPr>
-        <w:t>LeNet[</w:t>
-      </w:r>
-      <w:proofErr w:type="gramEnd"/>
-      <w:r>
-        <w:rPr>
-          <w:sz w:val="26"/>
-          <w:szCs w:val="26"/>
-        </w:rPr>
-        <w:t>7], ImageNet [8], Fast R-CNN [9]... đang được phổ biến và được sử dụng trong nhiều ứng dụng thực tế. Đặc biệt, các kết quả đạt được thông qua các cuộc thi và nghiên cứu trong giới học thuật đều rất ấn tượng. Những phương pháp này giúp cho việc phát hiện và nhận diện biển số xe trở nên chính xác hơn, nhanh hơn và hiệu quả hơn. Việc áp dụng phương pháp học sâu này không chỉ giải quyết được bài toán giám sát giao thông tự động mà còn có thể ứng dụng trong nhiều lĩnh vực khác.</w:t>
+        <w:t>Vấn đề phát hiện và nhận diện biển số xe là một trong những hướng nghiên cứu đã được quan tâm trong lĩnh vực thị giác máy tính từ lâu. Tuy nhiên, hiện nay với sự phát triển mạnh mẽ của phương pháp học sâu (deep learning), đã mở ra một hướng tiếp cận mới cho vấn đề này. Các mạng nơ-ron trong học sâu như Convolution Neural Networks (CNN), Recurrent Neural Networks (RNN) cùng với các kiến trúc mạng như LeNet[7], ImageNet [8], Fast R-CNN [9]... đang được phổ biến và được sử dụng trong nhiều ứng dụng thực tế. Đặc biệt, các kết quả đạt được thông qua các cuộc thi và nghiên cứu trong giới học thuật đều rất ấn tượng. Những phương pháp này giúp cho việc phát hiện và nhận diện biển số xe trở nên chính xác hơn, nhanh hơn và hiệu quả hơn. Việc áp dụng phương pháp học sâu này không chỉ giải quyết được bài toán giám sát giao thông tự động mà còn có thể ứng dụng trong nhiều lĩnh vực khác.</w:t>
       </w:r>
     </w:p>
     <w:p>
@@ -2322,18 +2306,18 @@
         <w:t>YOLOv1: Phiên bản đầu tiên của mô hình YOLO, đó là YOLOv1 đã được xuất bản bởi Joseph Redmon et al. vào năm 2015. Đây là mô h</w:t>
       </w:r>
       <w:r>
-        <w:t xml:space="preserve">ình phát hiện đối tượng (SSD - Single Stage </w:t>
+        <w:t>ình phát hiện đối tượng (SSD - Single Stage object D</w:t>
+      </w:r>
+      <w:r>
+        <w:t xml:space="preserve">etection) single stage đầu tiên đã tạo ra các mô hình SSD và tất cả các mô hình YOLO tiếp </w:t>
       </w:r>
       <w:proofErr w:type="gramStart"/>
       <w:r>
-        <w:t>object</w:t>
+        <w:t>theo</w:t>
       </w:r>
       <w:proofErr w:type="gramEnd"/>
       <w:r>
-        <w:t xml:space="preserve"> D</w:t>
-      </w:r>
-      <w:r>
-        <w:t>etection) single stage đầu tiên đã tạo ra các mô hình SSD và tất cả các mô hình YOLO tiếp theo.</w:t>
+        <w:t>.</w:t>
       </w:r>
     </w:p>
     <w:p>
@@ -4405,6 +4389,7 @@
           <w:szCs w:val="26"/>
         </w:rPr>
       </w:pPr>
+      <w:proofErr w:type="gramStart"/>
       <w:r>
         <w:rPr>
           <w:rFonts w:ascii="CMMI12" w:hAnsi="CMMI12"/>
@@ -4425,6 +4410,7 @@
         </w:rPr>
         <w:t>(</w:t>
       </w:r>
+      <w:proofErr w:type="gramEnd"/>
       <w:r>
         <w:rPr>
           <w:rFonts w:ascii="CMMI12" w:hAnsi="CMMI12"/>
@@ -4445,7 +4431,6 @@
         </w:rPr>
         <w:t xml:space="preserve">) = </w:t>
       </w:r>
-      <w:proofErr w:type="gramStart"/>
       <w:r>
         <w:rPr>
           <w:rFonts w:ascii="CMMI12" w:hAnsi="CMMI12"/>
@@ -4464,17 +4449,7 @@
           <w:sz w:val="26"/>
           <w:szCs w:val="26"/>
         </w:rPr>
-        <w:t>(</w:t>
-      </w:r>
-      <w:proofErr w:type="gramEnd"/>
-      <w:r>
-        <w:rPr>
-          <w:rFonts w:ascii="CMR12" w:hAnsi="CMR12"/>
-          <w:color w:val="000000"/>
-          <w:sz w:val="26"/>
-          <w:szCs w:val="26"/>
-        </w:rPr>
-        <w:t>0</w:t>
+        <w:t>(0</w:t>
       </w:r>
       <w:r>
         <w:rPr>
@@ -4609,6 +4584,7 @@
           <w:szCs w:val="26"/>
         </w:rPr>
       </w:pPr>
+      <w:proofErr w:type="gramStart"/>
       <w:r>
         <w:rPr>
           <w:rFonts w:ascii="CMMI12" w:hAnsi="CMMI12"/>
@@ -4629,6 +4605,7 @@
         </w:rPr>
         <w:t>(</w:t>
       </w:r>
+      <w:proofErr w:type="gramEnd"/>
       <w:r>
         <w:rPr>
           <w:rFonts w:ascii="CMMI12" w:hAnsi="CMMI12"/>
@@ -4649,7 +4626,6 @@
         </w:rPr>
         <w:t xml:space="preserve">) = </w:t>
       </w:r>
-      <w:proofErr w:type="gramStart"/>
       <w:r>
         <w:rPr>
           <w:rFonts w:ascii="CMMI12" w:hAnsi="CMMI12"/>
@@ -4668,17 +4644,7 @@
           <w:sz w:val="26"/>
           <w:szCs w:val="26"/>
         </w:rPr>
-        <w:t>(</w:t>
-      </w:r>
-      <w:proofErr w:type="gramEnd"/>
-      <w:r>
-        <w:rPr>
-          <w:rFonts w:ascii="CMR12" w:hAnsi="CMR12"/>
-          <w:color w:val="000000"/>
-          <w:sz w:val="26"/>
-          <w:szCs w:val="26"/>
-        </w:rPr>
-        <w:t>0</w:t>
+        <w:t>(0</w:t>
       </w:r>
       <w:r>
         <w:rPr>
@@ -6289,9 +6255,8 @@
           <w:szCs w:val="26"/>
           <w14:ligatures w14:val="standardContextual"/>
         </w:rPr>
-        <w:t xml:space="preserve"> </w:t>
-      </w:r>
-      <w:proofErr w:type="gramStart"/>
+        <w:t xml:space="preserve"> A</w:t>
+      </w:r>
       <w:r>
         <w:rPr>
           <w:rFonts w:ascii="CMMI12" w:hAnsi="CMMI12"/>
@@ -6300,18 +6265,6 @@
           <w:color w:val="000000"/>
           <w:sz w:val="26"/>
           <w:szCs w:val="26"/>
-          <w14:ligatures w14:val="standardContextual"/>
-        </w:rPr>
-        <w:t>A</w:t>
-      </w:r>
-      <w:r>
-        <w:rPr>
-          <w:rFonts w:ascii="CMMI12" w:hAnsi="CMMI12"/>
-          <w:i/>
-          <w:iCs/>
-          <w:color w:val="000000"/>
-          <w:sz w:val="26"/>
-          <w:szCs w:val="26"/>
           <w:vertAlign w:val="subscript"/>
           <w14:ligatures w14:val="standardContextual"/>
         </w:rPr>
@@ -6322,15 +6275,7 @@
           <w:sz w:val="26"/>
           <w:szCs w:val="26"/>
         </w:rPr>
-        <w:t>.</w:t>
-      </w:r>
-      <w:proofErr w:type="gramEnd"/>
-      <w:r>
-        <w:rPr>
-          <w:sz w:val="26"/>
-          <w:szCs w:val="26"/>
-        </w:rPr>
-        <w:t xml:space="preserve"> Tập các chuỗi có thể có AX,Y là tập các chuỗi dự đoán có chiều dài bằng hoặc lớn hơn chiều dài của X và có thể được rút gọn về Y.</w:t>
+        <w:t>. Tập các chuỗi có thể có AX,Y là tập các chuỗi dự đoán có chiều dài bằng hoặc lớn hơn chiều dài của X và có thể được rút gọn về Y.</w:t>
       </w:r>
     </w:p>
     <w:p>
@@ -8316,6 +8261,7 @@
           <w:rFonts w:eastAsia="Times New Roman"/>
         </w:rPr>
       </w:pPr>
+      <w:proofErr w:type="gramStart"/>
       <w:r>
         <w:rPr>
           <w:rFonts w:ascii="CMMI12" w:eastAsia="Times New Roman" w:hAnsi="CMMI12"/>
@@ -8334,7 +8280,19 @@
           <w:sz w:val="18"/>
           <w:szCs w:val="18"/>
         </w:rPr>
-        <w:t xml:space="preserve">t </w:t>
+        <w:t>t</w:t>
+      </w:r>
+      <w:proofErr w:type="gramEnd"/>
+      <w:r>
+        <w:rPr>
+          <w:rFonts w:ascii="CMMI9" w:eastAsia="Times New Roman" w:hAnsi="CMMI9"/>
+          <w:i/>
+          <w:iCs/>
+          <w:color w:val="000000"/>
+          <w:sz w:val="18"/>
+          <w:szCs w:val="18"/>
+        </w:rPr>
+        <w:t xml:space="preserve"> </w:t>
       </w:r>
       <w:r>
         <w:rPr>
@@ -8343,7 +8301,6 @@
         </w:rPr>
         <w:t xml:space="preserve">= </w:t>
       </w:r>
-      <w:proofErr w:type="gramStart"/>
       <w:r>
         <w:rPr>
           <w:rFonts w:ascii="CMMI12" w:eastAsia="Times New Roman" w:hAnsi="CMMI12"/>
@@ -8360,7 +8317,6 @@
         </w:rPr>
         <w:t>(</w:t>
       </w:r>
-      <w:proofErr w:type="gramEnd"/>
       <w:r>
         <w:rPr>
           <w:rFonts w:ascii="CMMI12" w:eastAsia="Times New Roman" w:hAnsi="CMMI12"/>
@@ -8569,25 +8525,7 @@
           <w:sz w:val="26"/>
           <w:szCs w:val="26"/>
         </w:rPr>
-        <w:t xml:space="preserve">Để giải quyết vấn đề này, Long </w:t>
-      </w:r>
-      <w:proofErr w:type="gramStart"/>
-      <w:r>
-        <w:rPr>
-          <w:rFonts w:eastAsia="Times New Roman"/>
-          <w:sz w:val="26"/>
-          <w:szCs w:val="26"/>
-        </w:rPr>
-        <w:t>Short Term</w:t>
-      </w:r>
-      <w:proofErr w:type="gramEnd"/>
-      <w:r>
-        <w:rPr>
-          <w:rFonts w:eastAsia="Times New Roman"/>
-          <w:sz w:val="26"/>
-          <w:szCs w:val="26"/>
-        </w:rPr>
-        <w:t xml:space="preserve"> Memory (LSTM) [15], một biến thể nổi tiếng của mạng nơ-ron hồi quy, đã được đề xuất. Điểm đặc biệt của kiến trúc LSTM là sự sử dụng các ô nhớ với các cổng, cho phép lưu trữ hoặc truy xuất thông tin. Các cổng này bao gồm cổng ghi đè (input gate), cổng loại bỏ thông tin không cần thiết (forget gate) và cổng truy xuất thông tin (output gate) từ bên trong các ô nhớ. Cấu trúc của một phần tử LSTM và các công thức tổng quát liên quan được mô tả như sau:</w:t>
+        <w:t>Để giải quyết vấn đề này, Long Short Term Memory (LSTM) [15], một biến thể nổi tiếng của mạng nơ-ron hồi quy, đã được đề xuất. Điểm đặc biệt của kiến trúc LSTM là sự sử dụng các ô nhớ với các cổng, cho phép lưu trữ hoặc truy xuất thông tin. Các cổng này bao gồm cổng ghi đè (input gate), cổng loại bỏ thông tin không cần thiết (forget gate) và cổng truy xuất thông tin (output gate) từ bên trong các ô nhớ. Cấu trúc của một phần tử LSTM và các công thức tổng quát liên quan được mô tả như sau:</w:t>
       </w:r>
     </w:p>
     <w:p>
@@ -9133,7 +9071,27 @@
           <w:sz w:val="26"/>
           <w:szCs w:val="26"/>
         </w:rPr>
-        <w:t xml:space="preserve">Kiến trúc tuần tự được mô tả theo như hình </w:t>
+        <w:t xml:space="preserve">Kiến trúc tuần tự được mô tả </w:t>
+      </w:r>
+      <w:proofErr w:type="gramStart"/>
+      <w:r>
+        <w:rPr>
+          <w:rFonts w:ascii="VnNimbusRomanNo9L" w:eastAsia="Times New Roman" w:hAnsi="VnNimbusRomanNo9L"/>
+          <w:color w:val="000000"/>
+          <w:sz w:val="26"/>
+          <w:szCs w:val="26"/>
+        </w:rPr>
+        <w:t>theo</w:t>
+      </w:r>
+      <w:proofErr w:type="gramEnd"/>
+      <w:r>
+        <w:rPr>
+          <w:rFonts w:ascii="VnNimbusRomanNo9L" w:eastAsia="Times New Roman" w:hAnsi="VnNimbusRomanNo9L"/>
+          <w:color w:val="000000"/>
+          <w:sz w:val="26"/>
+          <w:szCs w:val="26"/>
+        </w:rPr>
+        <w:t xml:space="preserve"> như hình </w:t>
       </w:r>
       <w:r>
         <w:rPr>
@@ -9145,25 +9103,14 @@
         </w:rPr>
         <w:t>………</w:t>
       </w:r>
-      <w:proofErr w:type="gramStart"/>
-      <w:r>
-        <w:rPr>
-          <w:rFonts w:ascii="VnNimbusRomanNo9L" w:eastAsia="Times New Roman" w:hAnsi="VnNimbusRomanNo9L"/>
-          <w:color w:val="000000"/>
-          <w:sz w:val="26"/>
-          <w:szCs w:val="26"/>
-        </w:rPr>
-        <w:t>. .</w:t>
-      </w:r>
-      <w:proofErr w:type="gramEnd"/>
-      <w:r>
-        <w:rPr>
-          <w:rFonts w:ascii="VnNimbusRomanNo9L" w:eastAsia="Times New Roman" w:hAnsi="VnNimbusRomanNo9L"/>
-          <w:color w:val="000000"/>
-          <w:sz w:val="26"/>
-          <w:szCs w:val="26"/>
-        </w:rPr>
-        <w:t xml:space="preserve"> Trình tự các bước từ ảnh đầu vào cho tới kết quả đầu ra như sau: </w:t>
+      <w:r>
+        <w:rPr>
+          <w:rFonts w:ascii="VnNimbusRomanNo9L" w:eastAsia="Times New Roman" w:hAnsi="VnNimbusRomanNo9L"/>
+          <w:color w:val="000000"/>
+          <w:sz w:val="26"/>
+          <w:szCs w:val="26"/>
+        </w:rPr>
+        <w:t xml:space="preserve">. . Trình tự các bước từ ảnh đầu vào cho tới kết quả đầu ra như sau: </w:t>
       </w:r>
     </w:p>
     <w:p>
@@ -9751,7 +9698,6 @@
         </w:rPr>
         <w:t>………</w:t>
       </w:r>
-      <w:proofErr w:type="gramStart"/>
       <w:r>
         <w:rPr>
           <w:rFonts w:ascii="VnNimbusRomanNo9L" w:eastAsia="Times New Roman" w:hAnsi="VnNimbusRomanNo9L"/>
@@ -9778,17 +9724,7 @@
           <w:sz w:val="26"/>
           <w:szCs w:val="26"/>
         </w:rPr>
-        <w:t>.</w:t>
-      </w:r>
-      <w:proofErr w:type="gramEnd"/>
-      <w:r>
-        <w:rPr>
-          <w:rFonts w:ascii="VnNimbusRomanNo9L" w:eastAsia="Times New Roman" w:hAnsi="VnNimbusRomanNo9L"/>
-          <w:color w:val="000000"/>
-          <w:sz w:val="26"/>
-          <w:szCs w:val="26"/>
-        </w:rPr>
-        <w:t xml:space="preserve"> Hình </w:t>
+        <w:t xml:space="preserve">. Hình </w:t>
       </w:r>
       <w:r>
         <w:rPr>
@@ -10043,70 +9979,118 @@
       <w:pPr>
         <w:rPr>
           <w:rFonts w:eastAsia="Times New Roman"/>
+          <w:b/>
         </w:rPr>
       </w:pPr>
       <w:r>
         <w:rPr>
           <w:rFonts w:eastAsia="Times New Roman"/>
+          <w:b/>
         </w:rPr>
         <w:t xml:space="preserve">5.1. </w:t>
       </w:r>
       <w:r>
         <w:rPr>
           <w:rFonts w:eastAsia="Times New Roman"/>
-        </w:rPr>
-        <w:t xml:space="preserve">Giới thiệu xu hướng Edge Computing </w:t>
-      </w:r>
-    </w:p>
-    <w:p>
-      <w:pPr>
+          <w:b/>
+        </w:rPr>
+        <w:t>X</w:t>
+      </w:r>
+      <w:r>
         <w:rPr>
           <w:rFonts w:eastAsia="Times New Roman"/>
-        </w:rPr>
-      </w:pPr>
-      <w:r>
+          <w:b/>
+        </w:rPr>
+        <w:t xml:space="preserve">u hướng Edge Computing </w:t>
+      </w:r>
+    </w:p>
+    <w:p>
+      <w:pPr>
+        <w:jc w:val="both"/>
         <w:rPr>
           <w:rFonts w:eastAsia="Times New Roman"/>
         </w:rPr>
-        <w:t>Trong thời đại số hóa ngày càng phát triển, xu hướng Edge Computing đang trỗi dậy mạnh mẽ. Edge Computing là một mô hình tính toán mà xử lý dữ liệu diễn ra ngay tại nguồn thu thập dữ liệu, thay vì gửi dữ liệu lên một trung tâm dữ liệu trung ương (server) để xử lý. Điều này giúp giảm độ trễ, tăng cường bảo mật và hiệu năng, và phù hợp cho các ứng dụng yêu cầu thời gian thực.</w:t>
-      </w:r>
-    </w:p>
-    <w:p>
-      <w:pPr>
+      </w:pPr>
+      <w:r>
         <w:rPr>
           <w:rFonts w:eastAsia="Times New Roman"/>
         </w:rPr>
-      </w:pPr>
-    </w:p>
-    <w:p>
-      <w:pPr>
+        <w:t xml:space="preserve">Trong thời đại số hóa ngày càng phát triển, xu hướng Edge Computing đang trỗi dậy mạnh mẽ. Edge Computing là một mô hình tính toán mà xử lý dữ liệu diễn ra ngay tại nguồn </w:t>
+      </w:r>
+      <w:proofErr w:type="gramStart"/>
+      <w:r>
         <w:rPr>
           <w:rFonts w:eastAsia="Times New Roman"/>
         </w:rPr>
-      </w:pPr>
+        <w:t>thu</w:t>
+      </w:r>
+      <w:proofErr w:type="gramEnd"/>
       <w:r>
         <w:rPr>
           <w:rFonts w:eastAsia="Times New Roman"/>
         </w:rPr>
+        <w:t xml:space="preserve"> thập dữ liệu, thay vì gửi dữ liệu lên </w:t>
+      </w:r>
+      <w:r>
+        <w:rPr>
+          <w:rFonts w:eastAsia="Times New Roman"/>
+        </w:rPr>
+        <w:t>một trung tâm dữ liệu</w:t>
+      </w:r>
+      <w:r>
+        <w:rPr>
+          <w:rFonts w:eastAsia="Times New Roman"/>
+        </w:rPr>
+        <w:t xml:space="preserve"> (server) để xử lý. Điều này giúp giảm độ trễ, tăng cường bảo mật và hiệu năng, và phù hợp cho các ứng dụng yêu cầu thời gian thực.</w:t>
+      </w:r>
+    </w:p>
+    <w:p>
+      <w:pPr>
+        <w:rPr>
+          <w:rFonts w:eastAsia="Times New Roman"/>
+        </w:rPr>
+      </w:pPr>
+    </w:p>
+    <w:p>
+      <w:pPr>
+        <w:rPr>
+          <w:rFonts w:eastAsia="Times New Roman"/>
+          <w:b/>
+        </w:rPr>
+      </w:pPr>
+      <w:r>
+        <w:rPr>
+          <w:rFonts w:eastAsia="Times New Roman"/>
+          <w:b/>
+        </w:rPr>
         <w:t xml:space="preserve">5.2. </w:t>
       </w:r>
       <w:r>
         <w:rPr>
           <w:rFonts w:eastAsia="Times New Roman"/>
-        </w:rPr>
-        <w:t xml:space="preserve">Giới thiệu cấu tạo và chức năng của Raspberry Pi 4 </w:t>
-      </w:r>
-    </w:p>
-    <w:p>
-      <w:pPr>
+          <w:b/>
+        </w:rPr>
+        <w:t>C</w:t>
+      </w:r>
+      <w:r>
         <w:rPr>
           <w:rFonts w:eastAsia="Times New Roman"/>
-        </w:rPr>
-      </w:pPr>
-      <w:r>
+          <w:b/>
+        </w:rPr>
+        <w:t xml:space="preserve">ấu tạo và chức năng của Raspberry Pi 4 </w:t>
+      </w:r>
+    </w:p>
+    <w:p>
+      <w:pPr>
+        <w:jc w:val="both"/>
         <w:rPr>
           <w:rFonts w:eastAsia="Times New Roman"/>
         </w:rPr>
+      </w:pPr>
+      <w:r>
+        <w:rPr>
+          <w:rFonts w:eastAsia="Times New Roman"/>
+        </w:rPr>
         <w:t>Raspberry Pi 4 là một ví dụ tiêu biểu cho việc triển khai Edge Computing. Đây là một bo mạch nhỏ gọn nhưng mạnh mẽ với CPU ARM, RAM, cổng USB, và kết nối mạng. Raspberry Pi 4 có khả năng kết nối với nhiều thiết bị đầu cuối, như camera và cảm biến, và có thể chạy các ứng dụng xử lý dữ liệu phức tạp. Điểm mạnh của Raspberry Pi 4 là tính nhỏ gọn, tiết kiệm năng lượng, và giá thành rất thấp.</w:t>
       </w:r>
     </w:p>
@@ -10121,40 +10105,44 @@
       <w:pPr>
         <w:rPr>
           <w:rFonts w:eastAsia="Times New Roman"/>
+          <w:b/>
         </w:rPr>
       </w:pPr>
       <w:r>
         <w:rPr>
           <w:rFonts w:eastAsia="Times New Roman"/>
-        </w:rPr>
-        <w:t xml:space="preserve">5.3. </w:t>
-      </w:r>
-      <w:r>
+          <w:b/>
+        </w:rPr>
+        <w:t xml:space="preserve">5.3. Quy trình chuyển dữ liệu đã xử lý từ Raspberry Pi 4 về server </w:t>
+      </w:r>
+    </w:p>
+    <w:p>
+      <w:pPr>
+        <w:jc w:val="both"/>
         <w:rPr>
           <w:rFonts w:eastAsia="Times New Roman"/>
         </w:rPr>
-        <w:t xml:space="preserve">Quy trình chuyển dữ liệu đã xử lý từ Raspberry Pi 4 về server </w:t>
-      </w:r>
-    </w:p>
-    <w:p>
-      <w:pPr>
+      </w:pPr>
+      <w:r>
         <w:rPr>
           <w:rFonts w:eastAsia="Times New Roman"/>
         </w:rPr>
-      </w:pPr>
+        <w:t xml:space="preserve">Khi Raspberry Pi 4 </w:t>
+      </w:r>
+      <w:proofErr w:type="gramStart"/>
       <w:r>
         <w:rPr>
           <w:rFonts w:eastAsia="Times New Roman"/>
         </w:rPr>
-        <w:t>Khi Raspberry Pi 4 thu thập và xử lý dữ liệu tại điểm thu thập (Edge), dữ liệu có thể được gửi trực tiếp đến server. Quy trình này bao gồm việc truyền dữ liệu qua mạng, sử dụng giao thức mạng như MQTT hoặc HTTP. Tại server, dữ liệu có thể được lưu trữ, phân tích, và sử dụng để ra quyết định hoặc tạo ra báo cáo. Đánh giá ưu điểm và nhược điểm của Edge Computing sử dụng Raspberry Pi 4 so với kiến trúc truyền thống xử lý tại server</w:t>
-      </w:r>
-    </w:p>
-    <w:p>
-      <w:pPr>
+        <w:t>thu</w:t>
+      </w:r>
+      <w:proofErr w:type="gramEnd"/>
+      <w:r>
         <w:rPr>
           <w:rFonts w:eastAsia="Times New Roman"/>
         </w:rPr>
-      </w:pPr>
+        <w:t xml:space="preserve"> thập và xử lý dữ liệu tại điểm thu thập (Edge), dữ liệu có thể được gửi trực tiếp đến server. Quy trình này bao gồm việc truyền dữ liệu qua mạng, sử dụng giao thức mạng như MQTT hoặc HTTP. Tại server, dữ liệu có thể được lưu trữ, phân tích, và sử dụng để ra quyết định hoặc tạo ra báo cáo. Đánh giá ưu điểm và nhược điểm của Edge Computing sử dụng Raspberry Pi 4 so với kiến trúc truyền thống xử lý tại server</w:t>
+      </w:r>
     </w:p>
     <w:p>
       <w:pPr>
@@ -10162,41 +10150,138 @@
           <w:rFonts w:eastAsia="Times New Roman"/>
         </w:rPr>
       </w:pPr>
-      <w:r>
+    </w:p>
+    <w:p>
+      <w:pPr>
         <w:rPr>
           <w:rFonts w:eastAsia="Times New Roman"/>
+          <w:i/>
+        </w:rPr>
+      </w:pPr>
+      <w:r>
+        <w:rPr>
+          <w:rFonts w:eastAsia="Times New Roman"/>
+          <w:i/>
         </w:rPr>
         <w:t xml:space="preserve">Ưu điểm: </w:t>
       </w:r>
     </w:p>
     <w:p>
       <w:pPr>
+        <w:pStyle w:val="ListParagraph"/>
+        <w:numPr>
+          <w:ilvl w:val="0"/>
+          <w:numId w:val="13"/>
+        </w:numPr>
+      </w:pPr>
+      <w:r>
+        <w:t xml:space="preserve">Giảm độ trễ: Edge Computing giúp giảm độ trễ trong xử lý dữ liệu, phù hợp cho các ứng dụng thời gian thực như IoT và xử lý video trực tiếp. </w:t>
+      </w:r>
+    </w:p>
+    <w:p>
+      <w:pPr>
+        <w:pStyle w:val="ListParagraph"/>
+        <w:numPr>
+          <w:ilvl w:val="0"/>
+          <w:numId w:val="13"/>
+        </w:numPr>
+      </w:pPr>
+      <w:r>
+        <w:t xml:space="preserve">Bảo mật tăng cường: Dữ liệu không cần phải di chuyển xa, giảm nguy cơ tiết lộ thông tin quan trọng trong quá trình truyền tải. </w:t>
+      </w:r>
+    </w:p>
+    <w:p>
+      <w:pPr>
+        <w:pStyle w:val="ListParagraph"/>
+        <w:numPr>
+          <w:ilvl w:val="0"/>
+          <w:numId w:val="13"/>
+        </w:numPr>
+      </w:pPr>
+      <w:r>
+        <w:t xml:space="preserve">Tiết kiệm băng thông: Dữ liệu được xử lý và gửi đến server chỉ khi cần thiết, giảm tải mạng. </w:t>
+      </w:r>
+    </w:p>
+    <w:p>
+      <w:pPr>
+        <w:pStyle w:val="ListParagraph"/>
+        <w:numPr>
+          <w:ilvl w:val="0"/>
+          <w:numId w:val="13"/>
+        </w:numPr>
+      </w:pPr>
+      <w:r>
+        <w:t>Tiết kiệm năng lượng: Raspberry Pi 4 tiêu thụ ít năng lượng hơn so với các máy chủ trung tâm dữ liệu lớn.</w:t>
+      </w:r>
+    </w:p>
+    <w:p>
+      <w:pPr>
         <w:rPr>
           <w:rFonts w:eastAsia="Times New Roman"/>
         </w:rPr>
       </w:pPr>
-      <w:r>
+    </w:p>
+    <w:p>
+      <w:pPr>
         <w:rPr>
           <w:rFonts w:eastAsia="Times New Roman"/>
-        </w:rPr>
-        <w:t xml:space="preserve">Giảm độ trễ: Edge Computing giúp giảm độ trễ trong xử lý dữ liệu, phù hợp cho các ứng dụng thời gian thực như IoT và xử lý video trực tiếp. </w:t>
-      </w:r>
-    </w:p>
-    <w:p>
-      <w:pPr>
+          <w:i/>
+        </w:rPr>
+      </w:pPr>
+      <w:r>
         <w:rPr>
           <w:rFonts w:eastAsia="Times New Roman"/>
-        </w:rPr>
-      </w:pPr>
-      <w:r>
+          <w:i/>
+        </w:rPr>
+        <w:t xml:space="preserve">Nhược điểm: </w:t>
+      </w:r>
+    </w:p>
+    <w:p>
+      <w:pPr>
+        <w:pStyle w:val="ListParagraph"/>
+        <w:numPr>
+          <w:ilvl w:val="0"/>
+          <w:numId w:val="14"/>
+        </w:numPr>
+      </w:pPr>
+      <w:r>
+        <w:t xml:space="preserve">Hạn chế về xử lý: Raspberry Pi 4 có giới hạn về tài nguyên tính toán, không phù hợp cho các ứng dụng yêu cầu xử lý dữ liệu lớn. </w:t>
+      </w:r>
+    </w:p>
+    <w:p>
+      <w:pPr>
+        <w:pStyle w:val="ListParagraph"/>
+        <w:numPr>
+          <w:ilvl w:val="0"/>
+          <w:numId w:val="14"/>
+        </w:numPr>
+      </w:pPr>
+      <w:r>
+        <w:t xml:space="preserve">Hạn chế về dung lượng lưu trữ: Dung lượng lưu trữ trên Raspberry Pi 4 có thể hạn chế, yêu cầu chuyển dữ liệu đến server để lưu trữ lâu dài. </w:t>
+      </w:r>
+    </w:p>
+    <w:p>
+      <w:pPr>
+        <w:pStyle w:val="ListParagraph"/>
+        <w:numPr>
+          <w:ilvl w:val="0"/>
+          <w:numId w:val="14"/>
+        </w:numPr>
+      </w:pPr>
+      <w:r>
+        <w:t xml:space="preserve">Yêu cầu kiến thức kỹ thuật: Triển khai và quản lý Raspberry Pi 4 đòi hỏi kiến thức kỹ thuật, không phù hợp cho người không chuyên. </w:t>
+      </w:r>
+    </w:p>
+    <w:p>
+      <w:pPr>
         <w:rPr>
           <w:rFonts w:eastAsia="Times New Roman"/>
         </w:rPr>
-        <w:t xml:space="preserve">Bảo mật tăng cường: Dữ liệu không cần phải di chuyển xa, giảm nguy cơ tiết lộ thông tin quan trọng trong quá trình truyền tải. </w:t>
-      </w:r>
-    </w:p>
-    <w:p>
-      <w:pPr>
+      </w:pPr>
+    </w:p>
+    <w:p>
+      <w:pPr>
+        <w:jc w:val="both"/>
         <w:rPr>
           <w:rFonts w:eastAsia="Times New Roman"/>
         </w:rPr>
@@ -10205,98 +10290,7 @@
         <w:rPr>
           <w:rFonts w:eastAsia="Times New Roman"/>
         </w:rPr>
-        <w:t xml:space="preserve">Tiết kiệm băng thông: Dữ liệu được xử lý và gửi đến server chỉ khi cần thiết, giảm tải mạng. </w:t>
-      </w:r>
-    </w:p>
-    <w:p>
-      <w:pPr>
-        <w:rPr>
-          <w:rFonts w:eastAsia="Times New Roman"/>
-        </w:rPr>
-      </w:pPr>
-      <w:r>
-        <w:rPr>
-          <w:rFonts w:eastAsia="Times New Roman"/>
-        </w:rPr>
-        <w:t>Tiết kiệm năng lượng: Raspberry Pi 4 tiêu thụ ít năng lượng hơn so với các máy chủ trung tâm dữ liệu lớn.</w:t>
-      </w:r>
-    </w:p>
-    <w:p>
-      <w:pPr>
-        <w:rPr>
-          <w:rFonts w:eastAsia="Times New Roman"/>
-        </w:rPr>
-      </w:pPr>
-    </w:p>
-    <w:p>
-      <w:pPr>
-        <w:rPr>
-          <w:rFonts w:eastAsia="Times New Roman"/>
-        </w:rPr>
-      </w:pPr>
-      <w:r>
-        <w:rPr>
-          <w:rFonts w:eastAsia="Times New Roman"/>
-        </w:rPr>
-        <w:t xml:space="preserve">Nhược điểm: </w:t>
-      </w:r>
-    </w:p>
-    <w:p>
-      <w:pPr>
-        <w:rPr>
-          <w:rFonts w:eastAsia="Times New Roman"/>
-        </w:rPr>
-      </w:pPr>
-      <w:r>
-        <w:rPr>
-          <w:rFonts w:eastAsia="Times New Roman"/>
-        </w:rPr>
-        <w:t xml:space="preserve">Hạn chế về xử lý: Raspberry Pi 4 có giới hạn về tài nguyên tính toán, không phù hợp cho các ứng dụng yêu cầu xử lý dữ liệu lớn. </w:t>
-      </w:r>
-    </w:p>
-    <w:p>
-      <w:pPr>
-        <w:rPr>
-          <w:rFonts w:eastAsia="Times New Roman"/>
-        </w:rPr>
-      </w:pPr>
-      <w:r>
-        <w:rPr>
-          <w:rFonts w:eastAsia="Times New Roman"/>
-        </w:rPr>
-        <w:t xml:space="preserve">Hạn chế về dung lượng lưu trữ: Dung lượng lưu trữ trên Raspberry Pi 4 có thể hạn chế, yêu cầu chuyển dữ liệu đến server để lưu trữ lâu dài. </w:t>
-      </w:r>
-    </w:p>
-    <w:p>
-      <w:pPr>
-        <w:rPr>
-          <w:rFonts w:eastAsia="Times New Roman"/>
-        </w:rPr>
-      </w:pPr>
-      <w:r>
-        <w:rPr>
-          <w:rFonts w:eastAsia="Times New Roman"/>
-        </w:rPr>
-        <w:t xml:space="preserve">Yêu cầu kiến thức kỹ thuật: Triển khai và quản lý Raspberry Pi 4 đòi hỏi kiến thức kỹ thuật, không phù hợp cho người không chuyên. </w:t>
-      </w:r>
-    </w:p>
-    <w:p>
-      <w:pPr>
-        <w:rPr>
-          <w:rFonts w:eastAsia="Times New Roman"/>
-        </w:rPr>
-      </w:pPr>
-    </w:p>
-    <w:p>
-      <w:pPr>
-        <w:rPr>
-          <w:rFonts w:eastAsia="Times New Roman"/>
-        </w:rPr>
-      </w:pPr>
-      <w:r>
-        <w:rPr>
-          <w:rFonts w:eastAsia="Times New Roman"/>
-        </w:rPr>
+        <w:lastRenderedPageBreak/>
         <w:t>Edge Computing sử dụng Raspberry Pi 4 đang là một lựa chọn hấp dẫn cho các ứng dụng yêu cầu hiệu năng và thời gian thực, nhưng cần xem xét kỹ càng về yêu cầu cụ thể của dự án trước khi triển khai.</w:t>
       </w:r>
     </w:p>
@@ -10329,12 +10323,12 @@
           <w:sz w:val="40"/>
           <w:szCs w:val="40"/>
         </w:rPr>
-        <w:lastRenderedPageBreak/>
         <w:t xml:space="preserve">CHƯƠNG 5: THÍ NGHIỆM </w:t>
       </w:r>
     </w:p>
     <w:p>
       <w:pPr>
+        <w:jc w:val="both"/>
         <w:rPr>
           <w:rFonts w:eastAsia="Times New Roman"/>
         </w:rPr>
@@ -10346,31 +10340,29 @@
           <w:sz w:val="26"/>
           <w:szCs w:val="26"/>
         </w:rPr>
-        <w:t xml:space="preserve">Từ mô hình đã nêu ở phần trên, đề tài thực hiện một vài thí nghiệm nhằm đánh giá độ </w:t>
-      </w:r>
-    </w:p>
-    <w:p>
-      <w:pPr>
+        <w:t>Từ mô hình đã nêu ở phần trên, đề tài thực hiện một vài thí nghiệm nhằm đánh giá độ</w:t>
+      </w:r>
+      <w:r>
         <w:rPr>
           <w:rFonts w:eastAsia="Times New Roman"/>
         </w:rPr>
-      </w:pPr>
-      <w:r>
-        <w:rPr>
-          <w:rFonts w:ascii="VnNimbusRomanNo9L" w:eastAsia="Times New Roman" w:hAnsi="VnNimbusRomanNo9L"/>
-          <w:color w:val="000000"/>
-          <w:sz w:val="26"/>
-          <w:szCs w:val="26"/>
-        </w:rPr>
-        <w:t xml:space="preserve">hiệu quả của mô hình cũng như tìm ra được các siêu tham số phù hợp nhất với mô hình </w:t>
-      </w:r>
-    </w:p>
-    <w:p>
-      <w:pPr>
+        <w:t xml:space="preserve"> </w:t>
+      </w:r>
+      <w:r>
+        <w:rPr>
+          <w:rFonts w:ascii="VnNimbusRomanNo9L" w:eastAsia="Times New Roman" w:hAnsi="VnNimbusRomanNo9L"/>
+          <w:color w:val="000000"/>
+          <w:sz w:val="26"/>
+          <w:szCs w:val="26"/>
+        </w:rPr>
+        <w:t>hiệu quả của mô hình cũng như tìm ra được các siêu tham số phù hợp nhất với mô hình</w:t>
+      </w:r>
+      <w:r>
         <w:rPr>
           <w:rFonts w:eastAsia="Times New Roman"/>
         </w:rPr>
-      </w:pPr>
+        <w:t xml:space="preserve"> </w:t>
+      </w:r>
       <w:r>
         <w:rPr>
           <w:rFonts w:ascii="VnNimbusRomanNo9L" w:eastAsia="Times New Roman" w:hAnsi="VnNimbusRomanNo9L"/>
@@ -10408,6 +10400,7 @@
     </w:p>
     <w:p>
       <w:pPr>
+        <w:jc w:val="both"/>
         <w:rPr>
           <w:rFonts w:eastAsia="Times New Roman"/>
         </w:rPr>
@@ -10419,31 +10412,14 @@
           <w:sz w:val="26"/>
           <w:szCs w:val="26"/>
         </w:rPr>
-        <w:t xml:space="preserve">Phương pháp đề xuất sẽ tập trung vào đánh giá việc phát hiện biển số dựa trên độ đo </w:t>
-      </w:r>
-    </w:p>
-    <w:p>
-      <w:pPr>
+        <w:t>Phương pháp đề xuất sẽ tập trung vào đánh giá việc phát hiện biển số dựa trên độ đo chính là Average Precision (AP).</w:t>
+      </w:r>
+      <w:r>
         <w:rPr>
           <w:rFonts w:eastAsia="Times New Roman"/>
         </w:rPr>
-      </w:pPr>
-      <w:r>
-        <w:rPr>
-          <w:rFonts w:ascii="VnNimbusRomanNo9L" w:eastAsia="Times New Roman" w:hAnsi="VnNimbusRomanNo9L"/>
-          <w:color w:val="000000"/>
-          <w:sz w:val="26"/>
-          <w:szCs w:val="26"/>
-        </w:rPr>
-        <w:t>chính là Average Precision (AP).</w:t>
-      </w:r>
-    </w:p>
-    <w:p>
-      <w:pPr>
-        <w:rPr>
-          <w:rFonts w:eastAsia="Times New Roman"/>
-        </w:rPr>
-      </w:pPr>
+        <w:t xml:space="preserve"> </w:t>
+      </w:r>
       <w:r>
         <w:rPr>
           <w:rFonts w:ascii="VnNimbusRomanNo9L" w:eastAsia="Times New Roman" w:hAnsi="VnNimbusRomanNo9L"/>
@@ -10453,13 +10429,6 @@
         </w:rPr>
         <w:t xml:space="preserve">Độ đo AP được định nghĩa là độ chính xác trung bình của một tập 11 giá trị truy hồi </w:t>
       </w:r>
-    </w:p>
-    <w:p>
-      <w:pPr>
-        <w:rPr>
-          <w:rFonts w:eastAsia="Times New Roman"/>
-        </w:rPr>
-      </w:pPr>
       <w:r>
         <w:rPr>
           <w:rFonts w:ascii="CMMI12" w:eastAsia="Times New Roman" w:hAnsi="CMMI12"/>
@@ -10558,6 +10527,7 @@
         </w:rPr>
         <w:t>2</w:t>
       </w:r>
+      <w:proofErr w:type="gramStart"/>
       <w:r>
         <w:rPr>
           <w:rFonts w:ascii="CMMI12" w:eastAsia="Times New Roman" w:hAnsi="CMMI12"/>
@@ -10565,17 +10535,7 @@
           <w:iCs/>
           <w:color w:val="000000"/>
         </w:rPr>
-        <w:t xml:space="preserve">, </w:t>
-      </w:r>
-      <w:proofErr w:type="gramStart"/>
-      <w:r>
-        <w:rPr>
-          <w:rFonts w:ascii="CMMI12" w:eastAsia="Times New Roman" w:hAnsi="CMMI12"/>
-          <w:i/>
-          <w:iCs/>
-          <w:color w:val="000000"/>
-        </w:rPr>
-        <w:t>. . . ,</w:t>
+        <w:t>, . . . ,</w:t>
       </w:r>
       <w:proofErr w:type="gramEnd"/>
       <w:r>
@@ -10693,6 +10653,7 @@
     </w:p>
     <w:p>
       <w:pPr>
+        <w:jc w:val="both"/>
         <w:rPr>
           <w:rFonts w:eastAsia="Times New Roman"/>
         </w:rPr>
@@ -10704,23 +10665,7 @@
           <w:sz w:val="26"/>
           <w:szCs w:val="26"/>
         </w:rPr>
-        <w:t xml:space="preserve">Trong đó độ chính xác tại giá trị truy hồi thứ i được lấy là độ chính xác tối đa tại những </w:t>
-      </w:r>
-    </w:p>
-    <w:p>
-      <w:pPr>
-        <w:rPr>
-          <w:rFonts w:eastAsia="Times New Roman"/>
-        </w:rPr>
-      </w:pPr>
-      <w:r>
-        <w:rPr>
-          <w:rFonts w:ascii="VnNimbusRomanNo9L" w:eastAsia="Times New Roman" w:hAnsi="VnNimbusRomanNo9L"/>
-          <w:color w:val="000000"/>
-          <w:sz w:val="26"/>
-          <w:szCs w:val="26"/>
-        </w:rPr>
-        <w:t xml:space="preserve">giá trị truy hồi </w:t>
+        <w:t xml:space="preserve">Trong đó độ chính xác tại giá trị truy hồi thứ i được lấy là độ chính xác tối đa tại những giá trị truy hồi </w:t>
       </w:r>
       <w:r>
         <w:rPr>
@@ -11067,6 +11012,7 @@
           <w:sz w:val="26"/>
           <w:szCs w:val="26"/>
         </w:rPr>
+        <w:lastRenderedPageBreak/>
         <w:drawing>
           <wp:inline distT="0" distB="0" distL="0" distR="0" wp14:anchorId="28BC08AD" wp14:editId="5212E291">
             <wp:extent cx="2548890" cy="739140"/>
@@ -11132,7 +11078,6 @@
           <w:sz w:val="26"/>
           <w:szCs w:val="26"/>
         </w:rPr>
-        <w:lastRenderedPageBreak/>
         <w:drawing>
           <wp:inline distT="0" distB="0" distL="0" distR="0" wp14:anchorId="1D7DB4F7" wp14:editId="1D7F0F11">
             <wp:extent cx="2548890" cy="739140"/>
@@ -11185,6 +11130,7 @@
     </w:p>
     <w:p>
       <w:pPr>
+        <w:jc w:val="both"/>
         <w:rPr>
           <w:rFonts w:eastAsia="Times New Roman"/>
         </w:rPr>
@@ -11196,26 +11142,8 @@
           <w:sz w:val="26"/>
           <w:szCs w:val="26"/>
         </w:rPr>
-        <w:t>Trong đó E và T tương ứng là t</w:t>
-      </w:r>
-      <w:bookmarkStart w:id="0" w:name="_GoBack"/>
-      <w:bookmarkEnd w:id="0"/>
-      <w:r>
-        <w:rPr>
-          <w:rFonts w:ascii="VnNimbusRomanNo9L" w:eastAsia="Times New Roman" w:hAnsi="VnNimbusRomanNo9L"/>
-          <w:color w:val="000000"/>
-          <w:sz w:val="26"/>
-          <w:szCs w:val="26"/>
-        </w:rPr>
-        <w:t xml:space="preserve">ập hợp các đường bao chữ nhật ước lượng và ground </w:t>
-      </w:r>
-    </w:p>
-    <w:p>
-      <w:pPr>
-        <w:rPr>
-          <w:rFonts w:eastAsia="Times New Roman"/>
-        </w:rPr>
-      </w:pPr>
+        <w:t xml:space="preserve">Trong đó E và T tương ứng là tập hợp các đường bao chữ nhật ước lượng và ground </w:t>
+      </w:r>
       <w:r>
         <w:rPr>
           <w:rFonts w:ascii="VnNimbusRomanNo9L" w:eastAsia="Times New Roman" w:hAnsi="VnNimbusRomanNo9L"/>
@@ -11225,6 +11153,7 @@
         </w:rPr>
         <w:t xml:space="preserve">truth. </w:t>
       </w:r>
+      <w:proofErr w:type="gramStart"/>
       <w:r>
         <w:rPr>
           <w:rFonts w:ascii="CMMI12" w:eastAsia="Times New Roman" w:hAnsi="CMMI12"/>
@@ -11243,7 +11172,19 @@
           <w:sz w:val="18"/>
           <w:szCs w:val="18"/>
         </w:rPr>
-        <w:t xml:space="preserve">t </w:t>
+        <w:t>t</w:t>
+      </w:r>
+      <w:proofErr w:type="gramEnd"/>
+      <w:r>
+        <w:rPr>
+          <w:rFonts w:ascii="CMMI9" w:eastAsia="Times New Roman" w:hAnsi="CMMI9"/>
+          <w:i/>
+          <w:iCs/>
+          <w:color w:val="000000"/>
+          <w:sz w:val="18"/>
+          <w:szCs w:val="18"/>
+        </w:rPr>
+        <w:t xml:space="preserve"> </w:t>
       </w:r>
       <w:r>
         <w:rPr>
@@ -11286,6 +11227,7 @@
     </w:p>
     <w:p>
       <w:pPr>
+        <w:jc w:val="both"/>
         <w:rPr>
           <w:rFonts w:ascii="VnNimbusRomanNo9L" w:eastAsia="Times New Roman" w:hAnsi="VnNimbusRomanNo9L"/>
           <w:color w:val="000000"/>
@@ -11312,15 +11254,2200 @@
     </w:p>
     <w:p>
       <w:pPr>
+        <w:jc w:val="center"/>
         <w:rPr>
           <w:sz w:val="26"/>
           <w:szCs w:val="26"/>
           <w:lang w:val="vi-VN"/>
         </w:rPr>
       </w:pPr>
+      <w:r>
+        <w:rPr>
+          <w:noProof/>
+          <w14:ligatures w14:val="standardContextual"/>
+        </w:rPr>
+        <w:drawing>
+          <wp:inline distT="0" distB="0" distL="0" distR="0" wp14:anchorId="769357B9" wp14:editId="0D994A86">
+            <wp:extent cx="2457450" cy="1257300"/>
+            <wp:effectExtent l="0" t="0" r="0" b="0"/>
+            <wp:docPr id="34" name="Picture 34"/>
+            <wp:cNvGraphicFramePr>
+              <a:graphicFrameLocks xmlns:a="http://schemas.openxmlformats.org/drawingml/2006/main" noChangeAspect="1"/>
+            </wp:cNvGraphicFramePr>
+            <a:graphic xmlns:a="http://schemas.openxmlformats.org/drawingml/2006/main">
+              <a:graphicData uri="http://schemas.openxmlformats.org/drawingml/2006/picture">
+                <pic:pic xmlns:pic="http://schemas.openxmlformats.org/drawingml/2006/picture">
+                  <pic:nvPicPr>
+                    <pic:cNvPr id="1" name=""/>
+                    <pic:cNvPicPr/>
+                  </pic:nvPicPr>
+                  <pic:blipFill>
+                    <a:blip r:embed="rId50"/>
+                    <a:stretch>
+                      <a:fillRect/>
+                    </a:stretch>
+                  </pic:blipFill>
+                  <pic:spPr>
+                    <a:xfrm>
+                      <a:off x="0" y="0"/>
+                      <a:ext cx="2457450" cy="1257300"/>
+                    </a:xfrm>
+                    <a:prstGeom prst="rect">
+                      <a:avLst/>
+                    </a:prstGeom>
+                  </pic:spPr>
+                </pic:pic>
+              </a:graphicData>
+            </a:graphic>
+          </wp:inline>
+        </w:drawing>
+      </w:r>
+    </w:p>
+    <w:p>
+      <w:pPr>
+        <w:rPr>
+          <w:rFonts w:ascii="VnNimbusRomanNo9L" w:hAnsi="VnNimbusRomanNo9L"/>
+          <w:color w:val="000000"/>
+          <w:sz w:val="26"/>
+          <w:szCs w:val="26"/>
+        </w:rPr>
+      </w:pPr>
+      <w:r>
+        <w:rPr>
+          <w:rFonts w:ascii="VnNimbusRomanNo9L" w:hAnsi="VnNimbusRomanNo9L"/>
+          <w:color w:val="000000"/>
+          <w:sz w:val="26"/>
+          <w:szCs w:val="26"/>
+        </w:rPr>
+        <w:t xml:space="preserve">Trong đó C và T là số lượng từ nhận diện đúng và số lượng từ ground truth. Với các phương pháp tích hợp độ trùng khớp </w:t>
+      </w:r>
+      <w:r>
+        <w:rPr>
+          <w:rFonts w:ascii="CMMI12" w:hAnsi="CMMI12"/>
+          <w:i/>
+          <w:iCs/>
+          <w:color w:val="000000"/>
+        </w:rPr>
+        <w:t>m</w:t>
+      </w:r>
+      <w:r>
+        <w:rPr>
+          <w:rFonts w:ascii="CMMI9" w:hAnsi="CMMI9"/>
+          <w:i/>
+          <w:iCs/>
+          <w:color w:val="000000"/>
+          <w:sz w:val="18"/>
+          <w:szCs w:val="18"/>
+        </w:rPr>
+        <w:t xml:space="preserve">a </w:t>
+      </w:r>
+      <w:r>
+        <w:rPr>
+          <w:rFonts w:ascii="VnNimbusRomanNo9L" w:hAnsi="VnNimbusRomanNo9L"/>
+          <w:color w:val="000000"/>
+          <w:sz w:val="26"/>
+          <w:szCs w:val="26"/>
+        </w:rPr>
+        <w:t>phải lớn hơn hoặc bằng 0.5 và chuỗi nhận diện được phải khớp hoàn toàn</w:t>
+      </w:r>
+      <w:r>
+        <w:rPr>
+          <w:rFonts w:ascii="VnNimbusRomanNo9L" w:hAnsi="VnNimbusRomanNo9L"/>
+          <w:color w:val="000000"/>
+          <w:sz w:val="26"/>
+          <w:szCs w:val="26"/>
+        </w:rPr>
+        <w:t xml:space="preserve"> </w:t>
+      </w:r>
+      <w:r>
+        <w:rPr>
+          <w:rFonts w:ascii="VnNimbusRomanNo9L" w:hAnsi="VnNimbusRomanNo9L"/>
+          <w:color w:val="000000"/>
+          <w:sz w:val="26"/>
+          <w:szCs w:val="26"/>
+        </w:rPr>
+        <w:t>[23].</w:t>
+      </w:r>
+    </w:p>
+    <w:p>
+      <w:pPr>
+        <w:rPr>
+          <w:rFonts w:ascii="VnNimbusRomanNo9L" w:hAnsi="VnNimbusRomanNo9L"/>
+          <w:color w:val="000000"/>
+          <w:sz w:val="26"/>
+          <w:szCs w:val="26"/>
+        </w:rPr>
+      </w:pPr>
+    </w:p>
+    <w:p>
+      <w:pPr>
+        <w:rPr>
+          <w:rFonts w:ascii="VnNimbusRomanNo9L-Bold" w:eastAsia="Times New Roman" w:hAnsi="VnNimbusRomanNo9L-Bold"/>
+          <w:b/>
+          <w:bCs/>
+          <w:color w:val="000000"/>
+          <w:sz w:val="28"/>
+          <w:szCs w:val="28"/>
+        </w:rPr>
+      </w:pPr>
+      <w:r>
+        <w:rPr>
+          <w:rFonts w:ascii="VnNimbusRomanNo9L-Bold" w:eastAsia="Times New Roman" w:hAnsi="VnNimbusRomanNo9L-Bold"/>
+          <w:b/>
+          <w:bCs/>
+          <w:color w:val="000000"/>
+          <w:sz w:val="28"/>
+          <w:szCs w:val="28"/>
+        </w:rPr>
+        <w:t>5.2 Chuẩn bị dữ liệu</w:t>
+      </w:r>
+    </w:p>
+    <w:p>
+      <w:pPr>
+        <w:rPr>
+          <w:rFonts w:ascii="VnNimbusRomanNo9L-Bold" w:eastAsia="Times New Roman" w:hAnsi="VnNimbusRomanNo9L-Bold"/>
+          <w:b/>
+          <w:bCs/>
+          <w:color w:val="000000"/>
+          <w:sz w:val="28"/>
+          <w:szCs w:val="28"/>
+        </w:rPr>
+      </w:pPr>
+    </w:p>
+    <w:p>
+      <w:pPr>
+        <w:jc w:val="both"/>
+        <w:rPr>
+          <w:rFonts w:ascii="VnNimbusRomanNo9L" w:eastAsia="Times New Roman" w:hAnsi="VnNimbusRomanNo9L"/>
+          <w:color w:val="000000"/>
+          <w:sz w:val="26"/>
+          <w:szCs w:val="26"/>
+        </w:rPr>
+      </w:pPr>
+      <w:r>
+        <w:rPr>
+          <w:rFonts w:ascii="VnNimbusRomanNo9L" w:eastAsia="Times New Roman" w:hAnsi="VnNimbusRomanNo9L"/>
+          <w:color w:val="000000"/>
+          <w:sz w:val="26"/>
+          <w:szCs w:val="26"/>
+        </w:rPr>
+        <w:t xml:space="preserve">Các tập dữ liệu biển số </w:t>
+      </w:r>
+      <w:proofErr w:type="gramStart"/>
+      <w:r>
+        <w:rPr>
+          <w:rFonts w:ascii="VnNimbusRomanNo9L" w:eastAsia="Times New Roman" w:hAnsi="VnNimbusRomanNo9L"/>
+          <w:color w:val="000000"/>
+          <w:sz w:val="26"/>
+          <w:szCs w:val="26"/>
+        </w:rPr>
+        <w:t>xe</w:t>
+      </w:r>
+      <w:proofErr w:type="gramEnd"/>
+      <w:r>
+        <w:rPr>
+          <w:rFonts w:ascii="VnNimbusRomanNo9L" w:eastAsia="Times New Roman" w:hAnsi="VnNimbusRomanNo9L"/>
+          <w:color w:val="000000"/>
+          <w:sz w:val="26"/>
+          <w:szCs w:val="26"/>
+        </w:rPr>
+        <w:t xml:space="preserve"> không quá phổ biến. Một vài tập dữ liệu tiêu biểu có thể kể đến như: CCPD </w:t>
+      </w:r>
+      <w:r>
+        <w:rPr>
+          <w:rFonts w:ascii="VnNimbusRomanNo9L" w:eastAsia="Times New Roman" w:hAnsi="VnNimbusRomanNo9L"/>
+          <w:color w:val="000000"/>
+          <w:sz w:val="26"/>
+          <w:szCs w:val="26"/>
+          <w:highlight w:val="lightGray"/>
+        </w:rPr>
+        <w:t>[2]</w:t>
+      </w:r>
+      <w:r>
+        <w:rPr>
+          <w:rFonts w:ascii="VnNimbusRomanNo9L" w:eastAsia="Times New Roman" w:hAnsi="VnNimbusRomanNo9L"/>
+          <w:color w:val="000000"/>
+          <w:sz w:val="26"/>
+          <w:szCs w:val="26"/>
+        </w:rPr>
+        <w:t xml:space="preserve">, UFPR-ALPR </w:t>
+      </w:r>
+      <w:r>
+        <w:rPr>
+          <w:rFonts w:ascii="VnNimbusRomanNo9L" w:eastAsia="Times New Roman" w:hAnsi="VnNimbusRomanNo9L"/>
+          <w:color w:val="000000"/>
+          <w:sz w:val="26"/>
+          <w:szCs w:val="26"/>
+          <w:highlight w:val="lightGray"/>
+        </w:rPr>
+        <w:t>[24]</w:t>
+      </w:r>
+      <w:r>
+        <w:rPr>
+          <w:rFonts w:ascii="VnNimbusRomanNo9L" w:eastAsia="Times New Roman" w:hAnsi="VnNimbusRomanNo9L"/>
+          <w:color w:val="000000"/>
+          <w:sz w:val="26"/>
+          <w:szCs w:val="26"/>
+        </w:rPr>
+        <w:t xml:space="preserve">, AOLP </w:t>
+      </w:r>
+      <w:r>
+        <w:rPr>
+          <w:rFonts w:ascii="VnNimbusRomanNo9L" w:eastAsia="Times New Roman" w:hAnsi="VnNimbusRomanNo9L"/>
+          <w:color w:val="000000"/>
+          <w:sz w:val="26"/>
+          <w:szCs w:val="26"/>
+          <w:highlight w:val="lightGray"/>
+        </w:rPr>
+        <w:t>[25]</w:t>
+      </w:r>
+      <w:r>
+        <w:rPr>
+          <w:rFonts w:ascii="VnNimbusRomanNo9L" w:eastAsia="Times New Roman" w:hAnsi="VnNimbusRomanNo9L"/>
+          <w:color w:val="000000"/>
+          <w:sz w:val="26"/>
+          <w:szCs w:val="26"/>
+        </w:rPr>
+        <w:t xml:space="preserve"> và PKUData </w:t>
+      </w:r>
+      <w:r>
+        <w:rPr>
+          <w:rFonts w:ascii="VnNimbusRomanNo9L" w:eastAsia="Times New Roman" w:hAnsi="VnNimbusRomanNo9L"/>
+          <w:color w:val="000000"/>
+          <w:sz w:val="26"/>
+          <w:szCs w:val="26"/>
+          <w:highlight w:val="lightGray"/>
+        </w:rPr>
+        <w:t>[26]</w:t>
+      </w:r>
+      <w:r>
+        <w:rPr>
+          <w:rFonts w:ascii="VnNimbusRomanNo9L" w:eastAsia="Times New Roman" w:hAnsi="VnNimbusRomanNo9L"/>
+          <w:color w:val="000000"/>
+          <w:sz w:val="26"/>
+          <w:szCs w:val="26"/>
+        </w:rPr>
+        <w:t xml:space="preserve">. Tuy nhiên các tập dữ liệu này là của nước ngoài có kích thước, bố trí khác so với Việt Nam. Các tập dữ liệu này có thể được dùng cho việc huấn luyện phát hiện biển số </w:t>
+      </w:r>
+      <w:proofErr w:type="gramStart"/>
+      <w:r>
+        <w:rPr>
+          <w:rFonts w:ascii="VnNimbusRomanNo9L" w:eastAsia="Times New Roman" w:hAnsi="VnNimbusRomanNo9L"/>
+          <w:color w:val="000000"/>
+          <w:sz w:val="26"/>
+          <w:szCs w:val="26"/>
+        </w:rPr>
+        <w:t>xe</w:t>
+      </w:r>
+      <w:proofErr w:type="gramEnd"/>
+      <w:r>
+        <w:rPr>
+          <w:rFonts w:ascii="VnNimbusRomanNo9L" w:eastAsia="Times New Roman" w:hAnsi="VnNimbusRomanNo9L"/>
+          <w:color w:val="000000"/>
+          <w:sz w:val="26"/>
+          <w:szCs w:val="26"/>
+        </w:rPr>
+        <w:t xml:space="preserve">. Dữ liệu chính để sử dụng cho đề tài chủ yếu là từ việc </w:t>
+      </w:r>
+      <w:proofErr w:type="gramStart"/>
+      <w:r>
+        <w:rPr>
+          <w:rFonts w:ascii="VnNimbusRomanNo9L" w:eastAsia="Times New Roman" w:hAnsi="VnNimbusRomanNo9L"/>
+          <w:color w:val="000000"/>
+          <w:sz w:val="26"/>
+          <w:szCs w:val="26"/>
+        </w:rPr>
+        <w:t>thu</w:t>
+      </w:r>
+      <w:proofErr w:type="gramEnd"/>
+      <w:r>
+        <w:rPr>
+          <w:rFonts w:ascii="VnNimbusRomanNo9L" w:eastAsia="Times New Roman" w:hAnsi="VnNimbusRomanNo9L"/>
+          <w:color w:val="000000"/>
+          <w:sz w:val="26"/>
+          <w:szCs w:val="26"/>
+        </w:rPr>
+        <w:t xml:space="preserve"> thập ngoài thực tế và sinh tự động. Việc thu thập dữ liệu thực tế sẽ được tiến hành trong những điều kiện khác nhau như: góc độ của camera, điều kiện chiếu sáng, độ phân giải của </w:t>
+      </w:r>
+      <w:proofErr w:type="gramStart"/>
+      <w:r>
+        <w:rPr>
+          <w:rFonts w:ascii="VnNimbusRomanNo9L" w:eastAsia="Times New Roman" w:hAnsi="VnNimbusRomanNo9L"/>
+          <w:color w:val="000000"/>
+          <w:sz w:val="26"/>
+          <w:szCs w:val="26"/>
+        </w:rPr>
+        <w:t>camera, . . . .</w:t>
+      </w:r>
+      <w:proofErr w:type="gramEnd"/>
+      <w:r>
+        <w:rPr>
+          <w:rFonts w:ascii="VnNimbusRomanNo9L" w:eastAsia="Times New Roman" w:hAnsi="VnNimbusRomanNo9L"/>
+          <w:color w:val="000000"/>
+          <w:sz w:val="26"/>
+          <w:szCs w:val="26"/>
+        </w:rPr>
+        <w:t xml:space="preserve"> Tập dữ liệu sẽ được chia làm 2 tập riêng biệt là tập huấn luyện và tập kiểm thử. Tập huấn luyện với mục đích tối ưu các thông số của hệ thống nhận diện. Tập kiểm thử dùng để đánh giá kết quả của phương pháp sau quá trình huấn luyện. Cả 2 tập dữ liệu đều sẽ được gán nhãn vùng có biển số </w:t>
+      </w:r>
+      <w:proofErr w:type="gramStart"/>
+      <w:r>
+        <w:rPr>
+          <w:rFonts w:ascii="VnNimbusRomanNo9L" w:eastAsia="Times New Roman" w:hAnsi="VnNimbusRomanNo9L"/>
+          <w:color w:val="000000"/>
+          <w:sz w:val="26"/>
+          <w:szCs w:val="26"/>
+        </w:rPr>
+        <w:t>xe</w:t>
+      </w:r>
+      <w:proofErr w:type="gramEnd"/>
+      <w:r>
+        <w:rPr>
+          <w:rFonts w:ascii="VnNimbusRomanNo9L" w:eastAsia="Times New Roman" w:hAnsi="VnNimbusRomanNo9L"/>
+          <w:color w:val="000000"/>
+          <w:sz w:val="26"/>
+          <w:szCs w:val="26"/>
+        </w:rPr>
+        <w:t xml:space="preserve"> xuất hiện và các ký tự trong các biển số đó.</w:t>
+      </w:r>
+    </w:p>
+    <w:p>
+      <w:pPr>
+        <w:jc w:val="both"/>
+        <w:rPr>
+          <w:rFonts w:ascii="VnNimbusRomanNo9L" w:eastAsia="Times New Roman" w:hAnsi="VnNimbusRomanNo9L"/>
+          <w:color w:val="000000"/>
+          <w:sz w:val="26"/>
+          <w:szCs w:val="26"/>
+        </w:rPr>
+      </w:pPr>
+    </w:p>
+    <w:p>
+      <w:pPr>
+        <w:jc w:val="both"/>
+        <w:rPr>
+          <w:rFonts w:ascii="VnNimbusRomanNo9L-Bold" w:hAnsi="VnNimbusRomanNo9L-Bold"/>
+          <w:b/>
+          <w:bCs/>
+          <w:color w:val="000000"/>
+          <w:sz w:val="26"/>
+          <w:szCs w:val="26"/>
+        </w:rPr>
+      </w:pPr>
+      <w:r>
+        <w:rPr>
+          <w:rFonts w:ascii="VnNimbusRomanNo9L-Bold" w:hAnsi="VnNimbusRomanNo9L-Bold"/>
+          <w:b/>
+          <w:bCs/>
+          <w:color w:val="000000"/>
+          <w:sz w:val="26"/>
+          <w:szCs w:val="26"/>
+        </w:rPr>
+        <w:t xml:space="preserve">5.2.1 Quy định về biển số </w:t>
+      </w:r>
+      <w:proofErr w:type="gramStart"/>
+      <w:r>
+        <w:rPr>
+          <w:rFonts w:ascii="VnNimbusRomanNo9L-Bold" w:hAnsi="VnNimbusRomanNo9L-Bold"/>
+          <w:b/>
+          <w:bCs/>
+          <w:color w:val="000000"/>
+          <w:sz w:val="26"/>
+          <w:szCs w:val="26"/>
+        </w:rPr>
+        <w:t>xe</w:t>
+      </w:r>
+      <w:proofErr w:type="gramEnd"/>
+      <w:r>
+        <w:rPr>
+          <w:rFonts w:ascii="VnNimbusRomanNo9L-Bold" w:hAnsi="VnNimbusRomanNo9L-Bold"/>
+          <w:b/>
+          <w:bCs/>
+          <w:color w:val="000000"/>
+          <w:sz w:val="26"/>
+          <w:szCs w:val="26"/>
+        </w:rPr>
+        <w:t xml:space="preserve"> Việt Nam</w:t>
+      </w:r>
+    </w:p>
+    <w:p>
+      <w:pPr>
+        <w:jc w:val="both"/>
+        <w:rPr>
+          <w:rFonts w:ascii="VnNimbusRomanNo9L" w:eastAsia="Times New Roman" w:hAnsi="VnNimbusRomanNo9L"/>
+          <w:color w:val="000000"/>
+          <w:sz w:val="26"/>
+          <w:szCs w:val="26"/>
+        </w:rPr>
+      </w:pPr>
+      <w:r>
+        <w:rPr>
+          <w:rFonts w:ascii="VnNimbusRomanNo9L" w:hAnsi="VnNimbusRomanNo9L"/>
+          <w:color w:val="000000"/>
+          <w:sz w:val="26"/>
+          <w:szCs w:val="26"/>
+        </w:rPr>
+        <w:t>Dựa trên những quy định của</w:t>
+      </w:r>
+      <w:r>
+        <w:rPr>
+          <w:rFonts w:ascii="VnNimbusRomanNo9L" w:hAnsi="VnNimbusRomanNo9L"/>
+          <w:color w:val="000000"/>
+          <w:sz w:val="26"/>
+          <w:szCs w:val="26"/>
+        </w:rPr>
+        <w:t xml:space="preserve"> </w:t>
+      </w:r>
+      <w:r>
+        <w:rPr>
+          <w:rFonts w:ascii="VnNimbusRomanNo9L" w:hAnsi="VnNimbusRomanNo9L"/>
+          <w:color w:val="000000"/>
+          <w:sz w:val="26"/>
+          <w:szCs w:val="26"/>
+        </w:rPr>
+        <w:t>Thông tư 24/2023/TT-BCA</w:t>
+      </w:r>
+      <w:r>
+        <w:rPr>
+          <w:rFonts w:ascii="VnNimbusRomanNo9L" w:hAnsi="VnNimbusRomanNo9L"/>
+          <w:color w:val="000000"/>
+          <w:sz w:val="26"/>
+          <w:szCs w:val="26"/>
+        </w:rPr>
+        <w:t xml:space="preserve">, </w:t>
+      </w:r>
+      <w:r>
+        <w:rPr>
+          <w:rFonts w:ascii="VnNimbusRomanNo9L" w:eastAsia="Times New Roman" w:hAnsi="VnNimbusRomanNo9L"/>
+          <w:color w:val="000000"/>
+          <w:sz w:val="26"/>
+          <w:szCs w:val="26"/>
+        </w:rPr>
+        <w:t xml:space="preserve">tùy thuộc vào loại </w:t>
+      </w:r>
+      <w:proofErr w:type="gramStart"/>
+      <w:r>
+        <w:rPr>
+          <w:rFonts w:ascii="VnNimbusRomanNo9L" w:eastAsia="Times New Roman" w:hAnsi="VnNimbusRomanNo9L"/>
+          <w:color w:val="000000"/>
+          <w:sz w:val="26"/>
+          <w:szCs w:val="26"/>
+        </w:rPr>
+        <w:t>xe</w:t>
+      </w:r>
+      <w:proofErr w:type="gramEnd"/>
+      <w:r>
+        <w:rPr>
+          <w:rFonts w:ascii="VnNimbusRomanNo9L" w:eastAsia="Times New Roman" w:hAnsi="VnNimbusRomanNo9L"/>
+          <w:color w:val="000000"/>
+          <w:sz w:val="26"/>
+          <w:szCs w:val="26"/>
+        </w:rPr>
+        <w:t>, tổ chức sở hữu, vùng lãnh thổ mà sẽ có những quy định riêng về kích thước, cách bố trí cũng như nội dung của biển số khác nhau. Tuy nhiên để tài chỉ tập trung vào các loại</w:t>
+      </w:r>
+      <w:r>
+        <w:rPr>
+          <w:rFonts w:ascii="VnNimbusRomanNo9L" w:eastAsia="Times New Roman" w:hAnsi="VnNimbusRomanNo9L"/>
+          <w:color w:val="000000"/>
+          <w:sz w:val="26"/>
+          <w:szCs w:val="26"/>
+        </w:rPr>
+        <w:t xml:space="preserve"> </w:t>
+      </w:r>
+      <w:r>
+        <w:rPr>
+          <w:rFonts w:ascii="VnNimbusRomanNo9L" w:eastAsia="Times New Roman" w:hAnsi="VnNimbusRomanNo9L"/>
+          <w:color w:val="000000"/>
+          <w:sz w:val="26"/>
+          <w:szCs w:val="26"/>
+        </w:rPr>
+        <w:t xml:space="preserve">biển số thông thường của ô tô và </w:t>
+      </w:r>
+      <w:proofErr w:type="gramStart"/>
+      <w:r>
+        <w:rPr>
+          <w:rFonts w:ascii="VnNimbusRomanNo9L" w:eastAsia="Times New Roman" w:hAnsi="VnNimbusRomanNo9L"/>
+          <w:color w:val="000000"/>
+          <w:sz w:val="26"/>
+          <w:szCs w:val="26"/>
+        </w:rPr>
+        <w:t>xe</w:t>
+      </w:r>
+      <w:proofErr w:type="gramEnd"/>
+      <w:r>
+        <w:rPr>
+          <w:rFonts w:ascii="VnNimbusRomanNo9L" w:eastAsia="Times New Roman" w:hAnsi="VnNimbusRomanNo9L"/>
+          <w:color w:val="000000"/>
+          <w:sz w:val="26"/>
+          <w:szCs w:val="26"/>
+        </w:rPr>
+        <w:t xml:space="preserve"> máy. Nếu xét về kích thước, biển số có thể được chia thành 2 loại là </w:t>
+      </w:r>
+      <w:r>
+        <w:rPr>
+          <w:rFonts w:ascii="VnNimbusRomanNo9L" w:eastAsia="Times New Roman" w:hAnsi="VnNimbusRomanNo9L"/>
+          <w:color w:val="000000"/>
+          <w:sz w:val="26"/>
+          <w:szCs w:val="26"/>
+        </w:rPr>
+        <w:lastRenderedPageBreak/>
+        <w:t xml:space="preserve">biển số ngắn và biển số dài. Xét về tổng số lượng ký tự có trong biển số, biển số thông thường có 8 hoặc 9 ký tự. Một số quy định về kích thước và bố cục của biển số </w:t>
+      </w:r>
+      <w:proofErr w:type="gramStart"/>
+      <w:r>
+        <w:rPr>
+          <w:rFonts w:ascii="VnNimbusRomanNo9L" w:eastAsia="Times New Roman" w:hAnsi="VnNimbusRomanNo9L"/>
+          <w:color w:val="000000"/>
+          <w:sz w:val="26"/>
+          <w:szCs w:val="26"/>
+        </w:rPr>
+        <w:t>xe</w:t>
+      </w:r>
+      <w:proofErr w:type="gramEnd"/>
+      <w:r>
+        <w:rPr>
+          <w:rFonts w:ascii="VnNimbusRomanNo9L" w:eastAsia="Times New Roman" w:hAnsi="VnNimbusRomanNo9L"/>
+          <w:color w:val="000000"/>
+          <w:sz w:val="26"/>
+          <w:szCs w:val="26"/>
+        </w:rPr>
+        <w:t>:</w:t>
+      </w:r>
+    </w:p>
+    <w:p>
+      <w:pPr>
+        <w:jc w:val="both"/>
+        <w:rPr>
+          <w:rFonts w:ascii="VnNimbusRomanNo9L-Bold" w:hAnsi="VnNimbusRomanNo9L-Bold"/>
+          <w:b/>
+          <w:bCs/>
+          <w:color w:val="000000"/>
+          <w:sz w:val="26"/>
+          <w:szCs w:val="26"/>
+        </w:rPr>
+      </w:pPr>
+      <w:r>
+        <w:rPr>
+          <w:rFonts w:ascii="VnNimbusRomanNo9L-Bold" w:hAnsi="VnNimbusRomanNo9L-Bold"/>
+          <w:b/>
+          <w:bCs/>
+          <w:color w:val="000000"/>
+          <w:sz w:val="26"/>
+          <w:szCs w:val="26"/>
+        </w:rPr>
+        <w:t xml:space="preserve">Biển số </w:t>
+      </w:r>
+      <w:proofErr w:type="gramStart"/>
+      <w:r>
+        <w:rPr>
+          <w:rFonts w:ascii="VnNimbusRomanNo9L-Bold" w:hAnsi="VnNimbusRomanNo9L-Bold"/>
+          <w:b/>
+          <w:bCs/>
+          <w:color w:val="000000"/>
+          <w:sz w:val="26"/>
+          <w:szCs w:val="26"/>
+        </w:rPr>
+        <w:t>xe</w:t>
+      </w:r>
+      <w:proofErr w:type="gramEnd"/>
+      <w:r>
+        <w:rPr>
+          <w:rFonts w:ascii="VnNimbusRomanNo9L-Bold" w:hAnsi="VnNimbusRomanNo9L-Bold"/>
+          <w:b/>
+          <w:bCs/>
+          <w:color w:val="000000"/>
+          <w:sz w:val="26"/>
+          <w:szCs w:val="26"/>
+        </w:rPr>
+        <w:t xml:space="preserve"> ô tô:</w:t>
+      </w:r>
+    </w:p>
+    <w:p>
+      <w:pPr>
+        <w:jc w:val="both"/>
+        <w:rPr>
+          <w:rFonts w:ascii="VnNimbusRomanNo9L" w:eastAsia="Times New Roman" w:hAnsi="VnNimbusRomanNo9L"/>
+          <w:color w:val="000000"/>
+          <w:sz w:val="26"/>
+          <w:szCs w:val="26"/>
+        </w:rPr>
+      </w:pPr>
+      <w:r>
+        <w:rPr>
+          <w:rFonts w:ascii="VnNimbusRomanNo9L" w:eastAsia="Times New Roman" w:hAnsi="VnNimbusRomanNo9L"/>
+          <w:color w:val="000000"/>
+          <w:sz w:val="26"/>
+          <w:szCs w:val="26"/>
+        </w:rPr>
+        <w:t xml:space="preserve">Xe ô tô được gắn 02 biển số, 01 biển số kích thước ngắn: Chiều cao 165 mm, chiều dài 330 mm; 01 biển số kích thước dài: Chiều cao 110 mm, chiều dài 520 mm. </w:t>
+      </w:r>
+    </w:p>
+    <w:p>
+      <w:pPr>
+        <w:jc w:val="both"/>
+        <w:rPr>
+          <w:rFonts w:ascii="VnNimbusRomanNo9L" w:eastAsia="Times New Roman" w:hAnsi="VnNimbusRomanNo9L"/>
+          <w:color w:val="000000"/>
+          <w:sz w:val="26"/>
+          <w:szCs w:val="26"/>
+        </w:rPr>
+      </w:pPr>
+      <w:r>
+        <w:rPr>
+          <w:rFonts w:ascii="VnNimbusRomanNo9L" w:eastAsia="Times New Roman" w:hAnsi="VnNimbusRomanNo9L"/>
+          <w:color w:val="000000"/>
+          <w:sz w:val="26"/>
+          <w:szCs w:val="26"/>
+        </w:rPr>
+        <w:t xml:space="preserve">a) Cách bố trí chữ và số trên biển số ô tô của cơ quan, tổ chức, cá nhân trong nước: Hai số đầu là ký hiệu địa phương đăng ký </w:t>
+      </w:r>
+      <w:proofErr w:type="gramStart"/>
+      <w:r>
+        <w:rPr>
+          <w:rFonts w:ascii="VnNimbusRomanNo9L" w:eastAsia="Times New Roman" w:hAnsi="VnNimbusRomanNo9L"/>
+          <w:color w:val="000000"/>
+          <w:sz w:val="26"/>
+          <w:szCs w:val="26"/>
+        </w:rPr>
+        <w:t>xe</w:t>
+      </w:r>
+      <w:proofErr w:type="gramEnd"/>
+      <w:r>
+        <w:rPr>
+          <w:rFonts w:ascii="VnNimbusRomanNo9L" w:eastAsia="Times New Roman" w:hAnsi="VnNimbusRomanNo9L"/>
+          <w:color w:val="000000"/>
+          <w:sz w:val="26"/>
+          <w:szCs w:val="26"/>
+        </w:rPr>
+        <w:t xml:space="preserve">, tiếp theo là sêri đăng ký (chữ cái); nhóm số thứ hai là thứ tự xe đăng ký gồm 05 chữ số tự nhiên từ 000.01 đến 999.99; </w:t>
+      </w:r>
+    </w:p>
+    <w:p>
+      <w:pPr>
+        <w:jc w:val="both"/>
+        <w:rPr>
+          <w:rFonts w:ascii="VnNimbusRomanNo9L" w:eastAsia="Times New Roman" w:hAnsi="VnNimbusRomanNo9L"/>
+          <w:color w:val="000000"/>
+          <w:sz w:val="26"/>
+          <w:szCs w:val="26"/>
+        </w:rPr>
+      </w:pPr>
+      <w:r>
+        <w:rPr>
+          <w:rFonts w:ascii="VnNimbusRomanNo9L" w:eastAsia="Times New Roman" w:hAnsi="VnNimbusRomanNo9L"/>
+          <w:color w:val="000000"/>
+          <w:sz w:val="26"/>
+          <w:szCs w:val="26"/>
+        </w:rPr>
+        <w:t xml:space="preserve">b) Cách bố trí chữ và số trên biển số xe ô tô của cơ quan, tổ chức, cá nhân nước ngoài: Hai số đầu là ký hiệu địa phương đăng ký xe, tiếp theo nhóm thứ hai là ký hiệu tên nước, vùng lãnh thổ, tổ chức quốc tế gồm 03 số tự nhiên và nhóm thứ ba là sêri biển số chỉ nhóm đối tượng là tổ chức, cá nhân nước ngoài, nhóm thứ tư là thứ tự xe đăng ký gồm 02 số tự nhiên từ 01 đến 99; </w:t>
+      </w:r>
+    </w:p>
+    <w:p>
+      <w:pPr>
+        <w:jc w:val="both"/>
+        <w:rPr>
+          <w:rFonts w:ascii="VnNimbusRomanNo9L" w:eastAsia="Times New Roman" w:hAnsi="VnNimbusRomanNo9L"/>
+          <w:color w:val="000000"/>
+          <w:sz w:val="26"/>
+          <w:szCs w:val="26"/>
+        </w:rPr>
+      </w:pPr>
+      <w:r>
+        <w:rPr>
+          <w:rFonts w:ascii="VnNimbusRomanNo9L" w:eastAsia="Times New Roman" w:hAnsi="VnNimbusRomanNo9L"/>
+          <w:color w:val="000000"/>
+          <w:sz w:val="26"/>
+          <w:szCs w:val="26"/>
+        </w:rPr>
+        <w:t>c) Biển số của máy kéo, rơmoóc, sơmi rơmoóc gồm 1 biển gắn phía sau xe, kích thước: Chiều cao 165 mm, chiều dài 330 mm; cách bố trí chữ và số trên biển số như biển số xe ô tô trong nước.</w:t>
+      </w:r>
+    </w:p>
+    <w:p>
+      <w:pPr>
+        <w:jc w:val="both"/>
+        <w:rPr>
+          <w:rFonts w:ascii="VnNimbusRomanNo9L" w:eastAsia="Times New Roman" w:hAnsi="VnNimbusRomanNo9L"/>
+          <w:color w:val="000000"/>
+          <w:sz w:val="26"/>
+          <w:szCs w:val="26"/>
+        </w:rPr>
+      </w:pPr>
+    </w:p>
+    <w:p>
+      <w:pPr>
+        <w:jc w:val="both"/>
+        <w:rPr>
+          <w:rFonts w:ascii="VnNimbusRomanNo9L" w:eastAsia="Times New Roman" w:hAnsi="VnNimbusRomanNo9L"/>
+          <w:b/>
+          <w:color w:val="000000"/>
+          <w:sz w:val="26"/>
+          <w:szCs w:val="26"/>
+        </w:rPr>
+      </w:pPr>
+      <w:r>
+        <w:rPr>
+          <w:rFonts w:ascii="VnNimbusRomanNo9L" w:eastAsia="Times New Roman" w:hAnsi="VnNimbusRomanNo9L"/>
+          <w:b/>
+          <w:color w:val="000000"/>
+          <w:sz w:val="26"/>
+          <w:szCs w:val="26"/>
+        </w:rPr>
+        <w:t xml:space="preserve">Biển số </w:t>
+      </w:r>
+      <w:proofErr w:type="gramStart"/>
+      <w:r>
+        <w:rPr>
+          <w:rFonts w:ascii="VnNimbusRomanNo9L" w:eastAsia="Times New Roman" w:hAnsi="VnNimbusRomanNo9L"/>
+          <w:b/>
+          <w:color w:val="000000"/>
+          <w:sz w:val="26"/>
+          <w:szCs w:val="26"/>
+        </w:rPr>
+        <w:t>xe</w:t>
+      </w:r>
+      <w:proofErr w:type="gramEnd"/>
+      <w:r>
+        <w:rPr>
+          <w:rFonts w:ascii="VnNimbusRomanNo9L" w:eastAsia="Times New Roman" w:hAnsi="VnNimbusRomanNo9L"/>
+          <w:b/>
+          <w:color w:val="000000"/>
+          <w:sz w:val="26"/>
+          <w:szCs w:val="26"/>
+        </w:rPr>
+        <w:t xml:space="preserve"> máy:</w:t>
+      </w:r>
+    </w:p>
+    <w:p>
+      <w:pPr>
+        <w:jc w:val="both"/>
+        <w:rPr>
+          <w:rFonts w:ascii="VnNimbusRomanNo9L" w:eastAsia="Times New Roman" w:hAnsi="VnNimbusRomanNo9L"/>
+          <w:color w:val="000000"/>
+          <w:sz w:val="26"/>
+          <w:szCs w:val="26"/>
+        </w:rPr>
+      </w:pPr>
+      <w:r>
+        <w:rPr>
+          <w:rFonts w:ascii="VnNimbusRomanNo9L" w:eastAsia="Times New Roman" w:hAnsi="VnNimbusRomanNo9L"/>
+          <w:color w:val="000000"/>
+          <w:sz w:val="26"/>
+          <w:szCs w:val="26"/>
+        </w:rPr>
+        <w:t xml:space="preserve">Xe mô tô được cấp biển số gắn phía sau </w:t>
+      </w:r>
+      <w:proofErr w:type="gramStart"/>
+      <w:r>
+        <w:rPr>
+          <w:rFonts w:ascii="VnNimbusRomanNo9L" w:eastAsia="Times New Roman" w:hAnsi="VnNimbusRomanNo9L"/>
+          <w:color w:val="000000"/>
+          <w:sz w:val="26"/>
+          <w:szCs w:val="26"/>
+        </w:rPr>
+        <w:t>xe</w:t>
+      </w:r>
+      <w:proofErr w:type="gramEnd"/>
+      <w:r>
+        <w:rPr>
+          <w:rFonts w:ascii="VnNimbusRomanNo9L" w:eastAsia="Times New Roman" w:hAnsi="VnNimbusRomanNo9L"/>
+          <w:color w:val="000000"/>
+          <w:sz w:val="26"/>
+          <w:szCs w:val="26"/>
+        </w:rPr>
+        <w:t xml:space="preserve">, kích thước: Chiều cao 140 mm, chiều dài 190 mm. </w:t>
+      </w:r>
+    </w:p>
+    <w:p>
+      <w:pPr>
+        <w:jc w:val="both"/>
+        <w:rPr>
+          <w:rFonts w:ascii="VnNimbusRomanNo9L" w:eastAsia="Times New Roman" w:hAnsi="VnNimbusRomanNo9L"/>
+          <w:color w:val="000000"/>
+          <w:sz w:val="26"/>
+          <w:szCs w:val="26"/>
+        </w:rPr>
+      </w:pPr>
+      <w:r>
+        <w:rPr>
+          <w:rFonts w:ascii="VnNimbusRomanNo9L" w:eastAsia="Times New Roman" w:hAnsi="VnNimbusRomanNo9L"/>
+          <w:color w:val="000000"/>
+          <w:sz w:val="26"/>
+          <w:szCs w:val="26"/>
+        </w:rPr>
+        <w:t xml:space="preserve">a) Cách bố trí chữ và số trên biển số mô tô của cơ quan, tổ chức, cá nhân trong nước: Nhóm số thứ nhất là ký hiệu địa phương đăng ký </w:t>
+      </w:r>
+      <w:proofErr w:type="gramStart"/>
+      <w:r>
+        <w:rPr>
+          <w:rFonts w:ascii="VnNimbusRomanNo9L" w:eastAsia="Times New Roman" w:hAnsi="VnNimbusRomanNo9L"/>
+          <w:color w:val="000000"/>
+          <w:sz w:val="26"/>
+          <w:szCs w:val="26"/>
+        </w:rPr>
+        <w:t>xe</w:t>
+      </w:r>
+      <w:proofErr w:type="gramEnd"/>
+      <w:r>
+        <w:rPr>
+          <w:rFonts w:ascii="VnNimbusRomanNo9L" w:eastAsia="Times New Roman" w:hAnsi="VnNimbusRomanNo9L"/>
+          <w:color w:val="000000"/>
+          <w:sz w:val="26"/>
+          <w:szCs w:val="26"/>
+        </w:rPr>
+        <w:t xml:space="preserve"> và sêri đăng ký. Nhóm số thứ hai là thứ tự </w:t>
+      </w:r>
+      <w:proofErr w:type="gramStart"/>
+      <w:r>
+        <w:rPr>
+          <w:rFonts w:ascii="VnNimbusRomanNo9L" w:eastAsia="Times New Roman" w:hAnsi="VnNimbusRomanNo9L"/>
+          <w:color w:val="000000"/>
+          <w:sz w:val="26"/>
+          <w:szCs w:val="26"/>
+        </w:rPr>
+        <w:t>xe</w:t>
+      </w:r>
+      <w:proofErr w:type="gramEnd"/>
+      <w:r>
+        <w:rPr>
+          <w:rFonts w:ascii="VnNimbusRomanNo9L" w:eastAsia="Times New Roman" w:hAnsi="VnNimbusRomanNo9L"/>
+          <w:color w:val="000000"/>
+          <w:sz w:val="26"/>
+          <w:szCs w:val="26"/>
+        </w:rPr>
+        <w:t xml:space="preserve"> đăng ký gồm 05 chữ số tự nhiên, từ 000.01 đến 999.99; </w:t>
+      </w:r>
+    </w:p>
+    <w:p>
+      <w:pPr>
+        <w:jc w:val="both"/>
+        <w:rPr>
+          <w:rFonts w:ascii="VnNimbusRomanNo9L" w:eastAsia="Times New Roman" w:hAnsi="VnNimbusRomanNo9L"/>
+          <w:color w:val="000000"/>
+          <w:sz w:val="26"/>
+          <w:szCs w:val="26"/>
+        </w:rPr>
+      </w:pPr>
+      <w:r>
+        <w:rPr>
+          <w:rFonts w:ascii="VnNimbusRomanNo9L" w:eastAsia="Times New Roman" w:hAnsi="VnNimbusRomanNo9L"/>
+          <w:color w:val="000000"/>
+          <w:sz w:val="26"/>
+          <w:szCs w:val="26"/>
+        </w:rPr>
+        <w:t>b) Cách bố trí chữ và số trên biển số xe mô tô của tổ chức, cá nhân nước ngoài: Nhóm thứ nhất là ký hiệu địa phương đăng ký xe, nhóm thứ hai là ký hiệu tên nước, vùng lãnh thổ, tổ chức quốc tế của chủ xe, nhóm thứ ba là sêri đăng ký và nhóm thứ tư là thứ tự xe đăng ký gồm 03 chữ số tự nhiên từ 001 đến 999.</w:t>
+      </w:r>
+    </w:p>
+    <w:p>
+      <w:pPr>
+        <w:jc w:val="both"/>
+        <w:rPr>
+          <w:rFonts w:ascii="VnNimbusRomanNo9L" w:eastAsia="Times New Roman" w:hAnsi="VnNimbusRomanNo9L"/>
+          <w:color w:val="000000"/>
+          <w:sz w:val="26"/>
+          <w:szCs w:val="26"/>
+        </w:rPr>
+      </w:pPr>
+    </w:p>
+    <w:p>
+      <w:pPr>
+        <w:jc w:val="both"/>
+        <w:rPr>
+          <w:rFonts w:ascii="VnNimbusRomanNo9L" w:eastAsia="Times New Roman" w:hAnsi="VnNimbusRomanNo9L"/>
+          <w:color w:val="000000"/>
+          <w:sz w:val="26"/>
+          <w:szCs w:val="26"/>
+        </w:rPr>
+      </w:pPr>
+      <w:r>
+        <w:rPr>
+          <w:rFonts w:ascii="VnNimbusRomanNo9L" w:eastAsia="Times New Roman" w:hAnsi="VnNimbusRomanNo9L"/>
+          <w:color w:val="000000"/>
+          <w:sz w:val="26"/>
+          <w:szCs w:val="26"/>
+        </w:rPr>
+        <w:t xml:space="preserve">5. Màu sắc, sêri biển số </w:t>
+      </w:r>
+      <w:proofErr w:type="gramStart"/>
+      <w:r>
+        <w:rPr>
+          <w:rFonts w:ascii="VnNimbusRomanNo9L" w:eastAsia="Times New Roman" w:hAnsi="VnNimbusRomanNo9L"/>
+          <w:color w:val="000000"/>
+          <w:sz w:val="26"/>
+          <w:szCs w:val="26"/>
+        </w:rPr>
+        <w:t>xe</w:t>
+      </w:r>
+      <w:proofErr w:type="gramEnd"/>
+      <w:r>
+        <w:rPr>
+          <w:rFonts w:ascii="VnNimbusRomanNo9L" w:eastAsia="Times New Roman" w:hAnsi="VnNimbusRomanNo9L"/>
+          <w:color w:val="000000"/>
+          <w:sz w:val="26"/>
+          <w:szCs w:val="26"/>
+        </w:rPr>
+        <w:t xml:space="preserve"> của cơ quan, tổ chức, cá nhân trong nước: </w:t>
+      </w:r>
+    </w:p>
+    <w:p>
+      <w:pPr>
+        <w:jc w:val="both"/>
+        <w:rPr>
+          <w:rFonts w:ascii="VnNimbusRomanNo9L" w:eastAsia="Times New Roman" w:hAnsi="VnNimbusRomanNo9L"/>
+          <w:color w:val="000000"/>
+          <w:sz w:val="26"/>
+          <w:szCs w:val="26"/>
+        </w:rPr>
+      </w:pPr>
+      <w:r>
+        <w:rPr>
+          <w:rFonts w:ascii="VnNimbusRomanNo9L" w:eastAsia="Times New Roman" w:hAnsi="VnNimbusRomanNo9L"/>
+          <w:color w:val="000000"/>
+          <w:sz w:val="26"/>
+          <w:szCs w:val="26"/>
+        </w:rPr>
+        <w:t xml:space="preserve">a) Biển số xe ô tô nền màu xanh, chữ và số màu trắng, sêri biển số sử dụng lần lượt một trong 11 chữ cái sau đây: A, B, C, D, E, F, G, H, K, L, M cấp cho xe của các cơ quan của Đảng; Văn phòng Chủ tịch nước; Văn phòng Quốc hội và các cơ quan của Quốc hội; Văn phòng Đoàn đại biểu Quốc hội, Hội đồng nhân dân các cấp; các Ban chỉ đạo Trung ương; Công an nhân dân, Tòa án nhân dân, Viện kiểm sát nhân dân; các bộ, cơ quan ngang bộ, cơ quan thuộc Chính phủ; Ủy ban an toàn giao thông quốc gia; Ủy ban nhân dân các cấp và các cơ quan chuyên môn thuộc Ủy ban nhân dân cấp tỉnh, cấp huyện; tổ chức chính trị - xã hội (gồm Mặt trận Tổ quốc Việt Nam, Công đoàn Việt Nam, Đoàn Thanh niên Cộng sản Hồ Chí Minh, Hội liên hiệp Phụ nữ Việt Nam, Hội Cựu chiến binh Việt Nam, Hội Nông dân Việt Nam); đơn vị sự nghiệp công lập, trừ Trung tâm đào tạo sát hạch lái xe công lập; Ban quản lý dự án có chức năng quản lý nhà nước; </w:t>
+      </w:r>
+    </w:p>
+    <w:p>
+      <w:pPr>
+        <w:jc w:val="both"/>
+        <w:rPr>
+          <w:rFonts w:ascii="VnNimbusRomanNo9L" w:eastAsia="Times New Roman" w:hAnsi="VnNimbusRomanNo9L"/>
+          <w:color w:val="000000"/>
+          <w:sz w:val="26"/>
+          <w:szCs w:val="26"/>
+        </w:rPr>
+      </w:pPr>
+      <w:r>
+        <w:rPr>
+          <w:rFonts w:ascii="VnNimbusRomanNo9L" w:eastAsia="Times New Roman" w:hAnsi="VnNimbusRomanNo9L"/>
+          <w:color w:val="000000"/>
+          <w:sz w:val="26"/>
+          <w:szCs w:val="26"/>
+        </w:rPr>
+        <w:t xml:space="preserve">b) Biển số xe mô tô nền màu xanh, chữ và số màu trắng, sêri biển số sử dụng lần lượt một trong 11 chữ cái sau đây: A, B, C, D, E, F, G, H, K, L, M kết hợp với 1 chữ số tự nhiên từ 1 đến 9, cấp cho xe của các đối tượng quy định tại điểm a khoản này; </w:t>
+      </w:r>
+    </w:p>
+    <w:p>
+      <w:pPr>
+        <w:jc w:val="both"/>
+        <w:rPr>
+          <w:rFonts w:ascii="VnNimbusRomanNo9L" w:eastAsia="Times New Roman" w:hAnsi="VnNimbusRomanNo9L"/>
+          <w:color w:val="000000"/>
+          <w:sz w:val="26"/>
+          <w:szCs w:val="26"/>
+        </w:rPr>
+      </w:pPr>
+      <w:r>
+        <w:rPr>
+          <w:rFonts w:ascii="VnNimbusRomanNo9L" w:eastAsia="Times New Roman" w:hAnsi="VnNimbusRomanNo9L"/>
+          <w:color w:val="000000"/>
+          <w:sz w:val="26"/>
+          <w:szCs w:val="26"/>
+        </w:rPr>
+        <w:lastRenderedPageBreak/>
+        <w:t xml:space="preserve">c) Biển số xe ô tô nền màu trắng, chữ và số màu đen, sêri biển số sử dụng lần lượt một trong 20 chữ cái sau đây: A, B, C, D, E, F, G, H, K, L, M, N, P, S, T, U, V, X, Y, Z cấp cho xe của các tổ chức, cá nhân trong nước, không thuộc đối tượng quy định tại điểm a khoản này; </w:t>
+      </w:r>
+    </w:p>
+    <w:p>
+      <w:pPr>
+        <w:jc w:val="both"/>
+        <w:rPr>
+          <w:rFonts w:ascii="VnNimbusRomanNo9L" w:eastAsia="Times New Roman" w:hAnsi="VnNimbusRomanNo9L"/>
+          <w:color w:val="000000"/>
+          <w:sz w:val="26"/>
+          <w:szCs w:val="26"/>
+        </w:rPr>
+      </w:pPr>
+      <w:r>
+        <w:rPr>
+          <w:rFonts w:ascii="VnNimbusRomanNo9L" w:eastAsia="Times New Roman" w:hAnsi="VnNimbusRomanNo9L"/>
+          <w:color w:val="000000"/>
+          <w:sz w:val="26"/>
+          <w:szCs w:val="26"/>
+        </w:rPr>
+        <w:t xml:space="preserve">d) Biển số xe mô tô nền màu trắng, chữ và số màu đen, sêri biển số sử dụng lần lượt một trong 20 chữ cái sau đây: A, B, C, D, E, F, G, H, K, L, M, N, P, S, T, U, V, X, Y, Z kết hợp với một trong 20 chữ cái A, B, C, D, E, F, G, H, K, L, M, N, P, S, T, U, V, X, Y, Z cấp cho xe của các tổ chức, cá nhân trong nước, không thuộc đối tượng quy định tại điểm a khoản này; đ) Biển số xe ô tô nền màu vàng, chữ và số màu đen cấp cho xe hoạt động kinh doanh vận tải bằng ô tô, sử dụng lần lượt một trong 20 chữ cái sau đây: A, B, C, D, E, F, G, H, K, L, M, N, P, S, T, U, V, X, Y, Z; </w:t>
+      </w:r>
+    </w:p>
+    <w:p>
+      <w:pPr>
+        <w:jc w:val="both"/>
+        <w:rPr>
+          <w:rFonts w:ascii="VnNimbusRomanNo9L" w:eastAsia="Times New Roman" w:hAnsi="VnNimbusRomanNo9L"/>
+          <w:color w:val="000000"/>
+          <w:sz w:val="26"/>
+          <w:szCs w:val="26"/>
+        </w:rPr>
+      </w:pPr>
+      <w:r>
+        <w:rPr>
+          <w:rFonts w:ascii="VnNimbusRomanNo9L" w:eastAsia="Times New Roman" w:hAnsi="VnNimbusRomanNo9L"/>
+          <w:color w:val="000000"/>
+          <w:sz w:val="26"/>
+          <w:szCs w:val="26"/>
+        </w:rPr>
+        <w:t xml:space="preserve">e) Biển số </w:t>
+      </w:r>
+      <w:proofErr w:type="gramStart"/>
+      <w:r>
+        <w:rPr>
+          <w:rFonts w:ascii="VnNimbusRomanNo9L" w:eastAsia="Times New Roman" w:hAnsi="VnNimbusRomanNo9L"/>
+          <w:color w:val="000000"/>
+          <w:sz w:val="26"/>
+          <w:szCs w:val="26"/>
+        </w:rPr>
+        <w:t>xe</w:t>
+      </w:r>
+      <w:proofErr w:type="gramEnd"/>
+      <w:r>
+        <w:rPr>
+          <w:rFonts w:ascii="VnNimbusRomanNo9L" w:eastAsia="Times New Roman" w:hAnsi="VnNimbusRomanNo9L"/>
+          <w:color w:val="000000"/>
+          <w:sz w:val="26"/>
+          <w:szCs w:val="26"/>
+        </w:rPr>
+        <w:t xml:space="preserve"> ô tô, xe mô tô nền màu vàng, chữ và số màu đỏ, có ký hiệu địa phương đăng ký và hai chữ cái viết tắt của khu kinh tế theo quy định của Chính phủ; </w:t>
+      </w:r>
+    </w:p>
+    <w:p>
+      <w:pPr>
+        <w:jc w:val="both"/>
+        <w:rPr>
+          <w:rFonts w:ascii="VnNimbusRomanNo9L" w:eastAsia="Times New Roman" w:hAnsi="VnNimbusRomanNo9L"/>
+          <w:color w:val="000000"/>
+          <w:sz w:val="26"/>
+          <w:szCs w:val="26"/>
+        </w:rPr>
+      </w:pPr>
+      <w:r>
+        <w:rPr>
+          <w:rFonts w:ascii="VnNimbusRomanNo9L" w:eastAsia="Times New Roman" w:hAnsi="VnNimbusRomanNo9L"/>
+          <w:color w:val="000000"/>
+          <w:sz w:val="26"/>
+          <w:szCs w:val="26"/>
+        </w:rPr>
+        <w:t xml:space="preserve">g) Một số trường hợp có ký hiệu sêri riêng, gồm: </w:t>
+      </w:r>
+    </w:p>
+    <w:p>
+      <w:pPr>
+        <w:jc w:val="both"/>
+        <w:rPr>
+          <w:rFonts w:ascii="VnNimbusRomanNo9L" w:eastAsia="Times New Roman" w:hAnsi="VnNimbusRomanNo9L"/>
+          <w:color w:val="000000"/>
+          <w:sz w:val="26"/>
+          <w:szCs w:val="26"/>
+        </w:rPr>
+      </w:pPr>
+      <w:r>
+        <w:rPr>
+          <w:rFonts w:ascii="VnNimbusRomanNo9L" w:eastAsia="Times New Roman" w:hAnsi="VnNimbusRomanNo9L"/>
+          <w:color w:val="000000"/>
+          <w:sz w:val="26"/>
+          <w:szCs w:val="26"/>
+        </w:rPr>
+        <w:t xml:space="preserve">- </w:t>
+      </w:r>
+      <w:r>
+        <w:rPr>
+          <w:rFonts w:ascii="VnNimbusRomanNo9L" w:eastAsia="Times New Roman" w:hAnsi="VnNimbusRomanNo9L"/>
+          <w:color w:val="000000"/>
+          <w:sz w:val="26"/>
+          <w:szCs w:val="26"/>
+        </w:rPr>
+        <w:t xml:space="preserve">Biển số </w:t>
+      </w:r>
+      <w:proofErr w:type="gramStart"/>
+      <w:r>
+        <w:rPr>
+          <w:rFonts w:ascii="VnNimbusRomanNo9L" w:eastAsia="Times New Roman" w:hAnsi="VnNimbusRomanNo9L"/>
+          <w:color w:val="000000"/>
+          <w:sz w:val="26"/>
+          <w:szCs w:val="26"/>
+        </w:rPr>
+        <w:t>xe</w:t>
+      </w:r>
+      <w:proofErr w:type="gramEnd"/>
+      <w:r>
+        <w:rPr>
+          <w:rFonts w:ascii="VnNimbusRomanNo9L" w:eastAsia="Times New Roman" w:hAnsi="VnNimbusRomanNo9L"/>
+          <w:color w:val="000000"/>
+          <w:sz w:val="26"/>
+          <w:szCs w:val="26"/>
+        </w:rPr>
+        <w:t xml:space="preserve"> có ký hiệu “CD” cấp cho xe ô tô chuyên dùng, kể cả xe máy chuyên dùng của lực lượng Công an nhân dân sử dụng vào mục đích an ninh; </w:t>
+      </w:r>
+    </w:p>
+    <w:p>
+      <w:pPr>
+        <w:jc w:val="both"/>
+        <w:rPr>
+          <w:rFonts w:ascii="VnNimbusRomanNo9L" w:eastAsia="Times New Roman" w:hAnsi="VnNimbusRomanNo9L"/>
+          <w:color w:val="000000"/>
+          <w:sz w:val="26"/>
+          <w:szCs w:val="26"/>
+        </w:rPr>
+      </w:pPr>
+      <w:r>
+        <w:rPr>
+          <w:rFonts w:ascii="VnNimbusRomanNo9L" w:eastAsia="Times New Roman" w:hAnsi="VnNimbusRomanNo9L"/>
+          <w:color w:val="000000"/>
+          <w:sz w:val="26"/>
+          <w:szCs w:val="26"/>
+        </w:rPr>
+        <w:t xml:space="preserve">- </w:t>
+      </w:r>
+      <w:r>
+        <w:rPr>
+          <w:rFonts w:ascii="VnNimbusRomanNo9L" w:eastAsia="Times New Roman" w:hAnsi="VnNimbusRomanNo9L"/>
+          <w:color w:val="000000"/>
+          <w:sz w:val="26"/>
+          <w:szCs w:val="26"/>
+        </w:rPr>
+        <w:t xml:space="preserve">Biển số có ký hiệu “KT” cấp cho </w:t>
+      </w:r>
+      <w:proofErr w:type="gramStart"/>
+      <w:r>
+        <w:rPr>
+          <w:rFonts w:ascii="VnNimbusRomanNo9L" w:eastAsia="Times New Roman" w:hAnsi="VnNimbusRomanNo9L"/>
+          <w:color w:val="000000"/>
+          <w:sz w:val="26"/>
+          <w:szCs w:val="26"/>
+        </w:rPr>
+        <w:t>xe</w:t>
+      </w:r>
+      <w:proofErr w:type="gramEnd"/>
+      <w:r>
+        <w:rPr>
+          <w:rFonts w:ascii="VnNimbusRomanNo9L" w:eastAsia="Times New Roman" w:hAnsi="VnNimbusRomanNo9L"/>
+          <w:color w:val="000000"/>
+          <w:sz w:val="26"/>
+          <w:szCs w:val="26"/>
+        </w:rPr>
+        <w:t xml:space="preserve"> của doanh nghiệp quân đội, theo đề nghị của Cục Xe - Máy; </w:t>
+      </w:r>
+    </w:p>
+    <w:p>
+      <w:pPr>
+        <w:jc w:val="both"/>
+        <w:rPr>
+          <w:rFonts w:ascii="VnNimbusRomanNo9L" w:eastAsia="Times New Roman" w:hAnsi="VnNimbusRomanNo9L"/>
+          <w:color w:val="000000"/>
+          <w:sz w:val="26"/>
+          <w:szCs w:val="26"/>
+        </w:rPr>
+      </w:pPr>
+      <w:r>
+        <w:rPr>
+          <w:rFonts w:ascii="VnNimbusRomanNo9L" w:eastAsia="Times New Roman" w:hAnsi="VnNimbusRomanNo9L"/>
+          <w:color w:val="000000"/>
+          <w:sz w:val="26"/>
+          <w:szCs w:val="26"/>
+        </w:rPr>
+        <w:t xml:space="preserve">- </w:t>
+      </w:r>
+      <w:r>
+        <w:rPr>
+          <w:rFonts w:ascii="VnNimbusRomanNo9L" w:eastAsia="Times New Roman" w:hAnsi="VnNimbusRomanNo9L"/>
+          <w:color w:val="000000"/>
+          <w:sz w:val="26"/>
+          <w:szCs w:val="26"/>
+        </w:rPr>
+        <w:t xml:space="preserve">Biển số có ký hiệu “RM” cấp cho rơ moóc, sơ mi rơ moóc; </w:t>
+      </w:r>
+    </w:p>
+    <w:p>
+      <w:pPr>
+        <w:jc w:val="both"/>
+        <w:rPr>
+          <w:rFonts w:ascii="VnNimbusRomanNo9L" w:eastAsia="Times New Roman" w:hAnsi="VnNimbusRomanNo9L"/>
+          <w:color w:val="000000"/>
+          <w:sz w:val="26"/>
+          <w:szCs w:val="26"/>
+        </w:rPr>
+      </w:pPr>
+      <w:r>
+        <w:rPr>
+          <w:rFonts w:ascii="VnNimbusRomanNo9L" w:eastAsia="Times New Roman" w:hAnsi="VnNimbusRomanNo9L"/>
+          <w:color w:val="000000"/>
+          <w:sz w:val="26"/>
+          <w:szCs w:val="26"/>
+        </w:rPr>
+        <w:t xml:space="preserve">- </w:t>
+      </w:r>
+      <w:r>
+        <w:rPr>
+          <w:rFonts w:ascii="VnNimbusRomanNo9L" w:eastAsia="Times New Roman" w:hAnsi="VnNimbusRomanNo9L"/>
+          <w:color w:val="000000"/>
+          <w:sz w:val="26"/>
+          <w:szCs w:val="26"/>
+        </w:rPr>
+        <w:t xml:space="preserve">Biển số có ký hiệu “MK” cấp cho máy kéo; </w:t>
+      </w:r>
+    </w:p>
+    <w:p>
+      <w:pPr>
+        <w:jc w:val="both"/>
+        <w:rPr>
+          <w:rFonts w:ascii="VnNimbusRomanNo9L" w:eastAsia="Times New Roman" w:hAnsi="VnNimbusRomanNo9L"/>
+          <w:color w:val="000000"/>
+          <w:sz w:val="26"/>
+          <w:szCs w:val="26"/>
+        </w:rPr>
+      </w:pPr>
+      <w:r>
+        <w:rPr>
+          <w:rFonts w:ascii="VnNimbusRomanNo9L" w:eastAsia="Times New Roman" w:hAnsi="VnNimbusRomanNo9L"/>
+          <w:color w:val="000000"/>
+          <w:sz w:val="26"/>
+          <w:szCs w:val="26"/>
+        </w:rPr>
+        <w:t xml:space="preserve">- </w:t>
+      </w:r>
+      <w:r>
+        <w:rPr>
+          <w:rFonts w:ascii="VnNimbusRomanNo9L" w:eastAsia="Times New Roman" w:hAnsi="VnNimbusRomanNo9L"/>
+          <w:color w:val="000000"/>
+          <w:sz w:val="26"/>
+          <w:szCs w:val="26"/>
+        </w:rPr>
+        <w:t xml:space="preserve">Biển số có ký hiệu “TĐ” cấp cho xe sản xuất, lắp ráp trong nước, được Thủ tướng Chính phủ cho phép triển khai thí điểm, kể cả xe chở người 4 bánh có gắn động cơ, xe chở hàng 4 bánh có gắn động cơ; </w:t>
+      </w:r>
+    </w:p>
+    <w:p>
+      <w:pPr>
+        <w:jc w:val="both"/>
+        <w:rPr>
+          <w:rFonts w:ascii="VnNimbusRomanNo9L" w:eastAsia="Times New Roman" w:hAnsi="VnNimbusRomanNo9L"/>
+          <w:color w:val="000000"/>
+          <w:sz w:val="26"/>
+          <w:szCs w:val="26"/>
+        </w:rPr>
+      </w:pPr>
+      <w:r>
+        <w:rPr>
+          <w:rFonts w:ascii="VnNimbusRomanNo9L" w:eastAsia="Times New Roman" w:hAnsi="VnNimbusRomanNo9L"/>
+          <w:color w:val="000000"/>
+          <w:sz w:val="26"/>
+          <w:szCs w:val="26"/>
+        </w:rPr>
+        <w:t xml:space="preserve">- </w:t>
+      </w:r>
+      <w:r>
+        <w:rPr>
+          <w:rFonts w:ascii="VnNimbusRomanNo9L" w:eastAsia="Times New Roman" w:hAnsi="VnNimbusRomanNo9L"/>
+          <w:color w:val="000000"/>
+          <w:sz w:val="26"/>
+          <w:szCs w:val="26"/>
+        </w:rPr>
+        <w:t xml:space="preserve">Biển số có ký hiệu “HC” cấp cho </w:t>
+      </w:r>
+      <w:proofErr w:type="gramStart"/>
+      <w:r>
+        <w:rPr>
+          <w:rFonts w:ascii="VnNimbusRomanNo9L" w:eastAsia="Times New Roman" w:hAnsi="VnNimbusRomanNo9L"/>
+          <w:color w:val="000000"/>
+          <w:sz w:val="26"/>
+          <w:szCs w:val="26"/>
+        </w:rPr>
+        <w:t>xe</w:t>
+      </w:r>
+      <w:proofErr w:type="gramEnd"/>
+      <w:r>
+        <w:rPr>
+          <w:rFonts w:ascii="VnNimbusRomanNo9L" w:eastAsia="Times New Roman" w:hAnsi="VnNimbusRomanNo9L"/>
+          <w:color w:val="000000"/>
+          <w:sz w:val="26"/>
+          <w:szCs w:val="26"/>
+        </w:rPr>
+        <w:t xml:space="preserve"> ô tô phạm vi hoạt động hạn chế; </w:t>
+      </w:r>
+    </w:p>
+    <w:p>
+      <w:pPr>
+        <w:jc w:val="both"/>
+        <w:rPr>
+          <w:rFonts w:ascii="VnNimbusRomanNo9L" w:eastAsia="Times New Roman" w:hAnsi="VnNimbusRomanNo9L"/>
+          <w:color w:val="000000"/>
+          <w:sz w:val="26"/>
+          <w:szCs w:val="26"/>
+        </w:rPr>
+      </w:pPr>
+      <w:r>
+        <w:rPr>
+          <w:rFonts w:ascii="VnNimbusRomanNo9L" w:eastAsia="Times New Roman" w:hAnsi="VnNimbusRomanNo9L"/>
+          <w:color w:val="000000"/>
+          <w:sz w:val="26"/>
+          <w:szCs w:val="26"/>
+        </w:rPr>
+        <w:t xml:space="preserve">Xe có kết cấu tương tự loại </w:t>
+      </w:r>
+      <w:proofErr w:type="gramStart"/>
+      <w:r>
+        <w:rPr>
+          <w:rFonts w:ascii="VnNimbusRomanNo9L" w:eastAsia="Times New Roman" w:hAnsi="VnNimbusRomanNo9L"/>
+          <w:color w:val="000000"/>
+          <w:sz w:val="26"/>
+          <w:szCs w:val="26"/>
+        </w:rPr>
+        <w:t>xe</w:t>
+      </w:r>
+      <w:proofErr w:type="gramEnd"/>
+      <w:r>
+        <w:rPr>
+          <w:rFonts w:ascii="VnNimbusRomanNo9L" w:eastAsia="Times New Roman" w:hAnsi="VnNimbusRomanNo9L"/>
+          <w:color w:val="000000"/>
+          <w:sz w:val="26"/>
+          <w:szCs w:val="26"/>
+        </w:rPr>
+        <w:t xml:space="preserve"> nào thì cấp biển số đăng ký của loại xe đó. Màu sắc biển số của các sêri thực hiện </w:t>
+      </w:r>
+      <w:proofErr w:type="gramStart"/>
+      <w:r>
+        <w:rPr>
+          <w:rFonts w:ascii="VnNimbusRomanNo9L" w:eastAsia="Times New Roman" w:hAnsi="VnNimbusRomanNo9L"/>
+          <w:color w:val="000000"/>
+          <w:sz w:val="26"/>
+          <w:szCs w:val="26"/>
+        </w:rPr>
+        <w:t>theo</w:t>
+      </w:r>
+      <w:proofErr w:type="gramEnd"/>
+      <w:r>
+        <w:rPr>
+          <w:rFonts w:ascii="VnNimbusRomanNo9L" w:eastAsia="Times New Roman" w:hAnsi="VnNimbusRomanNo9L"/>
+          <w:color w:val="000000"/>
+          <w:sz w:val="26"/>
+          <w:szCs w:val="26"/>
+        </w:rPr>
+        <w:t xml:space="preserve"> quy định tại điểm a, điểm c khoản 5 Điều này. </w:t>
+      </w:r>
+    </w:p>
+    <w:p>
+      <w:pPr>
+        <w:jc w:val="both"/>
+        <w:rPr>
+          <w:rFonts w:ascii="VnNimbusRomanNo9L" w:eastAsia="Times New Roman" w:hAnsi="VnNimbusRomanNo9L"/>
+          <w:color w:val="000000"/>
+          <w:sz w:val="26"/>
+          <w:szCs w:val="26"/>
+        </w:rPr>
+      </w:pPr>
+    </w:p>
+    <w:p>
+      <w:pPr>
+        <w:jc w:val="both"/>
+        <w:rPr>
+          <w:rFonts w:ascii="VnNimbusRomanNo9L" w:eastAsia="Times New Roman" w:hAnsi="VnNimbusRomanNo9L"/>
+          <w:color w:val="000000"/>
+          <w:sz w:val="26"/>
+          <w:szCs w:val="26"/>
+        </w:rPr>
+      </w:pPr>
+      <w:r>
+        <w:rPr>
+          <w:rFonts w:ascii="VnNimbusRomanNo9L" w:eastAsia="Times New Roman" w:hAnsi="VnNimbusRomanNo9L"/>
+          <w:color w:val="000000"/>
+          <w:sz w:val="26"/>
+          <w:szCs w:val="26"/>
+        </w:rPr>
+        <w:t xml:space="preserve">6. Màu sắc, sêri biển số </w:t>
+      </w:r>
+      <w:proofErr w:type="gramStart"/>
+      <w:r>
+        <w:rPr>
+          <w:rFonts w:ascii="VnNimbusRomanNo9L" w:eastAsia="Times New Roman" w:hAnsi="VnNimbusRomanNo9L"/>
+          <w:color w:val="000000"/>
+          <w:sz w:val="26"/>
+          <w:szCs w:val="26"/>
+        </w:rPr>
+        <w:t>xe</w:t>
+      </w:r>
+      <w:proofErr w:type="gramEnd"/>
+      <w:r>
+        <w:rPr>
+          <w:rFonts w:ascii="VnNimbusRomanNo9L" w:eastAsia="Times New Roman" w:hAnsi="VnNimbusRomanNo9L"/>
+          <w:color w:val="000000"/>
+          <w:sz w:val="26"/>
+          <w:szCs w:val="26"/>
+        </w:rPr>
+        <w:t xml:space="preserve"> của cơ quan, tổ chức và cá nhân nước ngoài </w:t>
+      </w:r>
+    </w:p>
+    <w:p>
+      <w:pPr>
+        <w:jc w:val="both"/>
+        <w:rPr>
+          <w:rFonts w:ascii="VnNimbusRomanNo9L" w:eastAsia="Times New Roman" w:hAnsi="VnNimbusRomanNo9L"/>
+          <w:color w:val="000000"/>
+          <w:sz w:val="26"/>
+          <w:szCs w:val="26"/>
+        </w:rPr>
+      </w:pPr>
+      <w:r>
+        <w:rPr>
+          <w:rFonts w:ascii="VnNimbusRomanNo9L" w:eastAsia="Times New Roman" w:hAnsi="VnNimbusRomanNo9L"/>
+          <w:color w:val="000000"/>
+          <w:sz w:val="26"/>
+          <w:szCs w:val="26"/>
+        </w:rPr>
+        <w:t xml:space="preserve">a) Biển số nền màu trắng, chữ màu đỏ, số màu đen, có sêri ký hiệu “NG” màu đỏ cấp cho xe của cơ quan đại diện ngoại giao, cơ quan lãnh sự và nhân viên nước ngoài mang chứng minh thư ngoại giao của cơ quan đó. Riêng biển số </w:t>
+      </w:r>
+      <w:proofErr w:type="gramStart"/>
+      <w:r>
+        <w:rPr>
+          <w:rFonts w:ascii="VnNimbusRomanNo9L" w:eastAsia="Times New Roman" w:hAnsi="VnNimbusRomanNo9L"/>
+          <w:color w:val="000000"/>
+          <w:sz w:val="26"/>
+          <w:szCs w:val="26"/>
+        </w:rPr>
+        <w:t>xe</w:t>
+      </w:r>
+      <w:proofErr w:type="gramEnd"/>
+      <w:r>
+        <w:rPr>
+          <w:rFonts w:ascii="VnNimbusRomanNo9L" w:eastAsia="Times New Roman" w:hAnsi="VnNimbusRomanNo9L"/>
+          <w:color w:val="000000"/>
+          <w:sz w:val="26"/>
+          <w:szCs w:val="26"/>
+        </w:rPr>
+        <w:t xml:space="preserve"> của Đại sứ và Tổng Lãnh sự có thứ tự đăng ký là số 01 và thêm gạch màu đỏ đè ngang lên giữa các nhóm số chỉ quốc tịch và thứ tự đăng ký (biển số 01 được cấp lại khi đăng ký cho xe mới); </w:t>
+      </w:r>
+    </w:p>
+    <w:p>
+      <w:pPr>
+        <w:jc w:val="both"/>
+        <w:rPr>
+          <w:rFonts w:ascii="VnNimbusRomanNo9L" w:eastAsia="Times New Roman" w:hAnsi="VnNimbusRomanNo9L"/>
+          <w:color w:val="000000"/>
+          <w:sz w:val="26"/>
+          <w:szCs w:val="26"/>
+        </w:rPr>
+      </w:pPr>
+      <w:r>
+        <w:rPr>
+          <w:rFonts w:ascii="VnNimbusRomanNo9L" w:eastAsia="Times New Roman" w:hAnsi="VnNimbusRomanNo9L"/>
+          <w:color w:val="000000"/>
+          <w:sz w:val="26"/>
+          <w:szCs w:val="26"/>
+        </w:rPr>
+        <w:t xml:space="preserve">b) Biển số nền màu trắng, chữ màu đỏ, số màu đen, có sêri ký hiệu “QT” màu đỏ cấp cho xe của cơ quan đại diện của tổ chức quốc tế và nhân viên nước ngoài mang chứng minh thư ngoại giao của tổ chức đó. Riêng biển số </w:t>
+      </w:r>
+      <w:proofErr w:type="gramStart"/>
+      <w:r>
+        <w:rPr>
+          <w:rFonts w:ascii="VnNimbusRomanNo9L" w:eastAsia="Times New Roman" w:hAnsi="VnNimbusRomanNo9L"/>
+          <w:color w:val="000000"/>
+          <w:sz w:val="26"/>
+          <w:szCs w:val="26"/>
+        </w:rPr>
+        <w:t>xe</w:t>
+      </w:r>
+      <w:proofErr w:type="gramEnd"/>
+      <w:r>
+        <w:rPr>
+          <w:rFonts w:ascii="VnNimbusRomanNo9L" w:eastAsia="Times New Roman" w:hAnsi="VnNimbusRomanNo9L"/>
+          <w:color w:val="000000"/>
+          <w:sz w:val="26"/>
+          <w:szCs w:val="26"/>
+        </w:rPr>
+        <w:t xml:space="preserve"> của người đứng đầu cơ quan đại diện các tổ chức của Liên hợp quốc có thêm gạch màu đỏ đè ngang lên giữa các chữ số chỉ quốc tịch và thứ tự đăng ký; </w:t>
+      </w:r>
+    </w:p>
+    <w:p>
+      <w:pPr>
+        <w:jc w:val="both"/>
+        <w:rPr>
+          <w:rFonts w:ascii="VnNimbusRomanNo9L" w:eastAsia="Times New Roman" w:hAnsi="VnNimbusRomanNo9L"/>
+          <w:color w:val="000000"/>
+          <w:sz w:val="26"/>
+          <w:szCs w:val="26"/>
+        </w:rPr>
+      </w:pPr>
+      <w:r>
+        <w:rPr>
+          <w:rFonts w:ascii="VnNimbusRomanNo9L" w:eastAsia="Times New Roman" w:hAnsi="VnNimbusRomanNo9L"/>
+          <w:color w:val="000000"/>
+          <w:sz w:val="26"/>
+          <w:szCs w:val="26"/>
+        </w:rPr>
+        <w:t xml:space="preserve">c) Biển số nền màu trắng, chữ và số màu đen, có sêri ký hiệu “CV” cấp cho xe của các nhân viên hành chính kỹ thuật mang chứng minh thư công vụ của các cơ quan đại diện ngoại giao, cơ quan lãnh sự, tổ chức quốc tế; </w:t>
+      </w:r>
+    </w:p>
+    <w:p>
+      <w:pPr>
+        <w:jc w:val="both"/>
+        <w:rPr>
+          <w:rFonts w:ascii="VnNimbusRomanNo9L" w:eastAsia="Times New Roman" w:hAnsi="VnNimbusRomanNo9L"/>
+          <w:color w:val="000000"/>
+          <w:sz w:val="26"/>
+          <w:szCs w:val="26"/>
+        </w:rPr>
+      </w:pPr>
+      <w:r>
+        <w:rPr>
+          <w:rFonts w:ascii="VnNimbusRomanNo9L" w:eastAsia="Times New Roman" w:hAnsi="VnNimbusRomanNo9L"/>
+          <w:color w:val="000000"/>
+          <w:sz w:val="26"/>
+          <w:szCs w:val="26"/>
+        </w:rPr>
+        <w:lastRenderedPageBreak/>
+        <w:t>d) Biển số nền màu trắng, chữ và số màu đen, có ký hiệu “NN” cấp cho xe của tổ chức, văn phòng đại diện, cá nhân nước ngoài, trừ các đối tượng quy định tại các điểm a, điểm b, điểm c khoản này.</w:t>
+      </w:r>
+    </w:p>
+    <w:p>
+      <w:pPr>
+        <w:jc w:val="both"/>
+        <w:rPr>
+          <w:rFonts w:ascii="VnNimbusRomanNo9L" w:eastAsia="Times New Roman" w:hAnsi="VnNimbusRomanNo9L"/>
+          <w:color w:val="000000"/>
+          <w:sz w:val="26"/>
+          <w:szCs w:val="26"/>
+        </w:rPr>
+      </w:pPr>
+    </w:p>
+    <w:p>
+      <w:pPr>
+        <w:jc w:val="both"/>
+        <w:rPr>
+          <w:rFonts w:ascii="VnNimbusRomanNo9L-Bold" w:hAnsi="VnNimbusRomanNo9L-Bold"/>
+          <w:b/>
+          <w:bCs/>
+          <w:color w:val="000000"/>
+          <w:sz w:val="26"/>
+          <w:szCs w:val="26"/>
+        </w:rPr>
+      </w:pPr>
+      <w:r>
+        <w:rPr>
+          <w:rFonts w:ascii="VnNimbusRomanNo9L-Bold" w:hAnsi="VnNimbusRomanNo9L-Bold"/>
+          <w:b/>
+          <w:bCs/>
+          <w:color w:val="000000"/>
+          <w:sz w:val="26"/>
+          <w:szCs w:val="26"/>
+        </w:rPr>
+        <w:t>5.2.2 Xây dựng tập biển số từ dữ liệu thực tế</w:t>
+      </w:r>
+    </w:p>
+    <w:p>
+      <w:pPr>
+        <w:jc w:val="both"/>
+        <w:rPr>
+          <w:rFonts w:ascii="VnNimbusRomanNo9L" w:eastAsia="Times New Roman" w:hAnsi="VnNimbusRomanNo9L"/>
+          <w:color w:val="000000"/>
+          <w:sz w:val="26"/>
+          <w:szCs w:val="26"/>
+        </w:rPr>
+      </w:pPr>
+      <w:r>
+        <w:rPr>
+          <w:rFonts w:ascii="VnNimbusRomanNo9L" w:eastAsia="Times New Roman" w:hAnsi="VnNimbusRomanNo9L"/>
+          <w:color w:val="000000"/>
+          <w:sz w:val="26"/>
+          <w:szCs w:val="26"/>
+        </w:rPr>
+        <w:t xml:space="preserve">Tập dữ liệu thực tế được </w:t>
+      </w:r>
+      <w:proofErr w:type="gramStart"/>
+      <w:r>
+        <w:rPr>
+          <w:rFonts w:ascii="VnNimbusRomanNo9L" w:eastAsia="Times New Roman" w:hAnsi="VnNimbusRomanNo9L"/>
+          <w:color w:val="000000"/>
+          <w:sz w:val="26"/>
+          <w:szCs w:val="26"/>
+        </w:rPr>
+        <w:t>thu</w:t>
+      </w:r>
+      <w:proofErr w:type="gramEnd"/>
+      <w:r>
+        <w:rPr>
+          <w:rFonts w:ascii="VnNimbusRomanNo9L" w:eastAsia="Times New Roman" w:hAnsi="VnNimbusRomanNo9L"/>
+          <w:color w:val="000000"/>
+          <w:sz w:val="26"/>
+          <w:szCs w:val="26"/>
+        </w:rPr>
+        <w:t xml:space="preserve"> thập từ các nguồn chính là từ các video tự thu thập trên đường phố và trên Internet. Với tập bãi giữ </w:t>
+      </w:r>
+      <w:proofErr w:type="gramStart"/>
+      <w:r>
+        <w:rPr>
+          <w:rFonts w:ascii="VnNimbusRomanNo9L" w:eastAsia="Times New Roman" w:hAnsi="VnNimbusRomanNo9L"/>
+          <w:color w:val="000000"/>
+          <w:sz w:val="26"/>
+          <w:szCs w:val="26"/>
+        </w:rPr>
+        <w:t>xe</w:t>
+      </w:r>
+      <w:proofErr w:type="gramEnd"/>
+      <w:r>
+        <w:rPr>
+          <w:rFonts w:ascii="VnNimbusRomanNo9L" w:eastAsia="Times New Roman" w:hAnsi="VnNimbusRomanNo9L"/>
+          <w:color w:val="000000"/>
+          <w:sz w:val="26"/>
+          <w:szCs w:val="26"/>
+        </w:rPr>
+        <w:t xml:space="preserve">, dữ liệu biển số là của xe máy. Góc quay camera được đặt cố định và mỗi ảnh chỉ có một biển số </w:t>
+      </w:r>
+      <w:proofErr w:type="gramStart"/>
+      <w:r>
+        <w:rPr>
+          <w:rFonts w:ascii="VnNimbusRomanNo9L" w:eastAsia="Times New Roman" w:hAnsi="VnNimbusRomanNo9L"/>
+          <w:color w:val="000000"/>
+          <w:sz w:val="26"/>
+          <w:szCs w:val="26"/>
+        </w:rPr>
+        <w:t>xe</w:t>
+      </w:r>
+      <w:proofErr w:type="gramEnd"/>
+      <w:r>
+        <w:rPr>
+          <w:rFonts w:ascii="VnNimbusRomanNo9L" w:eastAsia="Times New Roman" w:hAnsi="VnNimbusRomanNo9L"/>
+          <w:color w:val="000000"/>
+          <w:sz w:val="26"/>
+          <w:szCs w:val="26"/>
+        </w:rPr>
+        <w:t xml:space="preserve">. Với tập dữ liệu tự quay, camera không có góc quay cố định và mỗi ảnh xuất hiện nhiều biển số </w:t>
+      </w:r>
+      <w:proofErr w:type="gramStart"/>
+      <w:r>
+        <w:rPr>
+          <w:rFonts w:ascii="VnNimbusRomanNo9L" w:eastAsia="Times New Roman" w:hAnsi="VnNimbusRomanNo9L"/>
+          <w:color w:val="000000"/>
+          <w:sz w:val="26"/>
+          <w:szCs w:val="26"/>
+        </w:rPr>
+        <w:t>xe</w:t>
+      </w:r>
+      <w:proofErr w:type="gramEnd"/>
+      <w:r>
+        <w:rPr>
+          <w:rFonts w:ascii="VnNimbusRomanNo9L" w:eastAsia="Times New Roman" w:hAnsi="VnNimbusRomanNo9L"/>
+          <w:color w:val="000000"/>
+          <w:sz w:val="26"/>
+          <w:szCs w:val="26"/>
+        </w:rPr>
+        <w:t>.</w:t>
+      </w:r>
+    </w:p>
+    <w:p>
+      <w:pPr>
+        <w:jc w:val="both"/>
+        <w:rPr>
+          <w:rFonts w:ascii="VnNimbusRomanNo9L" w:eastAsia="Times New Roman" w:hAnsi="VnNimbusRomanNo9L"/>
+          <w:color w:val="000000"/>
+          <w:sz w:val="26"/>
+          <w:szCs w:val="26"/>
+        </w:rPr>
+      </w:pPr>
+      <w:r>
+        <w:rPr>
+          <w:rFonts w:ascii="VnNimbusRomanNo9L" w:eastAsia="Times New Roman" w:hAnsi="VnNimbusRomanNo9L"/>
+          <w:color w:val="000000"/>
+          <w:sz w:val="26"/>
+          <w:szCs w:val="26"/>
+        </w:rPr>
+        <w:t>Một số thông tin về tập dữ liệu:</w:t>
+      </w:r>
+    </w:p>
+    <w:p>
+      <w:pPr>
+        <w:jc w:val="both"/>
+        <w:rPr>
+          <w:rFonts w:ascii="VnNimbusRomanNo9L" w:eastAsia="Times New Roman" w:hAnsi="VnNimbusRomanNo9L"/>
+          <w:color w:val="000000"/>
+          <w:sz w:val="26"/>
+          <w:szCs w:val="26"/>
+        </w:rPr>
+      </w:pPr>
+    </w:p>
+    <w:p>
+      <w:pPr>
+        <w:pStyle w:val="ListParagraph"/>
+        <w:numPr>
+          <w:ilvl w:val="0"/>
+          <w:numId w:val="15"/>
+        </w:numPr>
+        <w:rPr>
+          <w:rFonts w:ascii="VnNimbusRomanNo9L" w:hAnsi="VnNimbusRomanNo9L"/>
+          <w:color w:val="000000"/>
+        </w:rPr>
+      </w:pPr>
+      <w:r>
+        <w:rPr>
+          <w:rFonts w:ascii="VnNimbusRomanNo9L" w:hAnsi="VnNimbusRomanNo9L"/>
+          <w:color w:val="000000"/>
+        </w:rPr>
+        <w:t>Tổng số lượng ảnh là 3516</w:t>
+      </w:r>
+    </w:p>
+    <w:p>
+      <w:pPr>
+        <w:pStyle w:val="ListParagraph"/>
+        <w:numPr>
+          <w:ilvl w:val="0"/>
+          <w:numId w:val="15"/>
+        </w:numPr>
+        <w:rPr>
+          <w:rFonts w:ascii="VnNimbusRomanNo9L" w:hAnsi="VnNimbusRomanNo9L"/>
+          <w:color w:val="000000"/>
+        </w:rPr>
+      </w:pPr>
+      <w:r>
+        <w:rPr>
+          <w:rFonts w:ascii="VnNimbusRomanNo9L" w:hAnsi="VnNimbusRomanNo9L"/>
+          <w:color w:val="000000"/>
+        </w:rPr>
+        <w:t>Số lượng biển số xe 5282</w:t>
+      </w:r>
+    </w:p>
+    <w:p>
+      <w:pPr>
+        <w:pStyle w:val="ListParagraph"/>
+        <w:numPr>
+          <w:ilvl w:val="0"/>
+          <w:numId w:val="15"/>
+        </w:numPr>
+        <w:rPr>
+          <w:rFonts w:ascii="VnNimbusRomanNo9L" w:hAnsi="VnNimbusRomanNo9L"/>
+          <w:color w:val="000000"/>
+        </w:rPr>
+      </w:pPr>
+      <w:r>
+        <w:rPr>
+          <w:rFonts w:ascii="VnNimbusRomanNo9L" w:hAnsi="VnNimbusRomanNo9L"/>
+          <w:color w:val="000000"/>
+        </w:rPr>
+        <w:t>Tổng số lượng các ký tự 29876</w:t>
+      </w:r>
+    </w:p>
+    <w:p>
+      <w:pPr>
+        <w:pStyle w:val="ListParagraph"/>
+        <w:numPr>
+          <w:ilvl w:val="0"/>
+          <w:numId w:val="15"/>
+        </w:numPr>
+        <w:rPr>
+          <w:rFonts w:ascii="VnNimbusRomanNo9L" w:hAnsi="VnNimbusRomanNo9L"/>
+          <w:color w:val="000000"/>
+        </w:rPr>
+      </w:pPr>
+      <w:r>
+        <w:rPr>
+          <w:rFonts w:ascii="VnNimbusRomanNo9L" w:hAnsi="VnNimbusRomanNo9L"/>
+          <w:color w:val="000000"/>
+        </w:rPr>
+        <w:t>Biển số xe bao gồm các ký tự sau: 0, 1, 2, 3, 4, 5, 6, 7, 8, 9, A, B, C, D, E, F, G, H,</w:t>
+      </w:r>
+    </w:p>
+    <w:p>
+      <w:pPr>
+        <w:ind w:firstLine="720"/>
+        <w:rPr>
+          <w:rFonts w:ascii="VnNimbusRomanNo9L" w:eastAsia="Times New Roman" w:hAnsi="VnNimbusRomanNo9L"/>
+          <w:color w:val="000000"/>
+          <w:sz w:val="26"/>
+          <w:szCs w:val="26"/>
+        </w:rPr>
+      </w:pPr>
+      <w:r>
+        <w:rPr>
+          <w:rFonts w:ascii="VnNimbusRomanNo9L" w:eastAsia="Times New Roman" w:hAnsi="VnNimbusRomanNo9L"/>
+          <w:color w:val="000000"/>
+          <w:sz w:val="26"/>
+          <w:szCs w:val="26"/>
+        </w:rPr>
+        <w:t>K, L, M, N, P, R, S, T, U, V, X, Y, Z</w:t>
+      </w:r>
+    </w:p>
+    <w:p>
+      <w:pPr>
+        <w:jc w:val="both"/>
+        <w:rPr>
+          <w:rFonts w:ascii="VnNimbusRomanNo9L" w:eastAsia="Times New Roman" w:hAnsi="VnNimbusRomanNo9L"/>
+          <w:color w:val="000000"/>
+          <w:sz w:val="26"/>
+          <w:szCs w:val="26"/>
+        </w:rPr>
+      </w:pPr>
+      <w:r>
+        <w:rPr>
+          <w:rFonts w:ascii="VnNimbusRomanNo9L" w:eastAsia="Times New Roman" w:hAnsi="VnNimbusRomanNo9L"/>
+          <w:color w:val="000000"/>
+          <w:sz w:val="26"/>
+          <w:szCs w:val="26"/>
+        </w:rPr>
+        <w:t>Chi tiết về phân phối của từng ký tự trong tập dữ liệu thật:</w:t>
+      </w:r>
+    </w:p>
+    <w:p>
+      <w:pPr>
+        <w:jc w:val="both"/>
+        <w:rPr>
+          <w:rFonts w:ascii="VnNimbusRomanNo9L" w:eastAsia="Times New Roman" w:hAnsi="VnNimbusRomanNo9L"/>
+          <w:color w:val="000000"/>
+          <w:sz w:val="26"/>
+          <w:szCs w:val="26"/>
+        </w:rPr>
+      </w:pPr>
+      <w:r>
+        <w:rPr>
+          <w:noProof/>
+          <w14:ligatures w14:val="standardContextual"/>
+        </w:rPr>
+        <w:drawing>
+          <wp:inline distT="0" distB="0" distL="0" distR="0" wp14:anchorId="4103BCE0" wp14:editId="2219EEAF">
+            <wp:extent cx="5943600" cy="3500120"/>
+            <wp:effectExtent l="0" t="0" r="0" b="5080"/>
+            <wp:docPr id="43" name="Picture 43"/>
+            <wp:cNvGraphicFramePr>
+              <a:graphicFrameLocks xmlns:a="http://schemas.openxmlformats.org/drawingml/2006/main" noChangeAspect="1"/>
+            </wp:cNvGraphicFramePr>
+            <a:graphic xmlns:a="http://schemas.openxmlformats.org/drawingml/2006/main">
+              <a:graphicData uri="http://schemas.openxmlformats.org/drawingml/2006/picture">
+                <pic:pic xmlns:pic="http://schemas.openxmlformats.org/drawingml/2006/picture">
+                  <pic:nvPicPr>
+                    <pic:cNvPr id="1" name=""/>
+                    <pic:cNvPicPr/>
+                  </pic:nvPicPr>
+                  <pic:blipFill>
+                    <a:blip r:embed="rId51"/>
+                    <a:stretch>
+                      <a:fillRect/>
+                    </a:stretch>
+                  </pic:blipFill>
+                  <pic:spPr>
+                    <a:xfrm>
+                      <a:off x="0" y="0"/>
+                      <a:ext cx="5943600" cy="3500120"/>
+                    </a:xfrm>
+                    <a:prstGeom prst="rect">
+                      <a:avLst/>
+                    </a:prstGeom>
+                  </pic:spPr>
+                </pic:pic>
+              </a:graphicData>
+            </a:graphic>
+          </wp:inline>
+        </w:drawing>
+      </w:r>
+    </w:p>
+    <w:p>
+      <w:pPr>
+        <w:jc w:val="center"/>
+        <w:rPr>
+          <w:rFonts w:ascii="VnNimbusRomanNo9L-Italic" w:hAnsi="VnNimbusRomanNo9L-Italic"/>
+          <w:i/>
+          <w:iCs/>
+          <w:color w:val="000000"/>
+        </w:rPr>
+      </w:pPr>
+      <w:r>
+        <w:rPr>
+          <w:rFonts w:ascii="VnNimbusRomanNo9L-Bold" w:hAnsi="VnNimbusRomanNo9L-Bold"/>
+          <w:b/>
+          <w:bCs/>
+          <w:color w:val="000000"/>
+        </w:rPr>
+        <w:t xml:space="preserve">Hình 5-3: </w:t>
+      </w:r>
+      <w:r>
+        <w:rPr>
+          <w:rFonts w:ascii="VnNimbusRomanNo9L-Italic" w:hAnsi="VnNimbusRomanNo9L-Italic"/>
+          <w:i/>
+          <w:iCs/>
+          <w:color w:val="000000"/>
+        </w:rPr>
+        <w:t>Phân phối của từng ký tự trong tập dữ liệu</w:t>
+      </w:r>
+    </w:p>
+    <w:p>
+      <w:pPr>
+        <w:jc w:val="both"/>
+        <w:rPr>
+          <w:rFonts w:ascii="VnNimbusRomanNo9L" w:eastAsia="Times New Roman" w:hAnsi="VnNimbusRomanNo9L"/>
+          <w:color w:val="000000"/>
+          <w:sz w:val="26"/>
+          <w:szCs w:val="26"/>
+        </w:rPr>
+      </w:pPr>
+      <w:r>
+        <w:rPr>
+          <w:rFonts w:ascii="VnNimbusRomanNo9L" w:eastAsia="Times New Roman" w:hAnsi="VnNimbusRomanNo9L"/>
+          <w:color w:val="000000"/>
+          <w:sz w:val="26"/>
+          <w:szCs w:val="26"/>
+        </w:rPr>
+        <w:t xml:space="preserve">Tập dữ liệu </w:t>
+      </w:r>
+      <w:proofErr w:type="gramStart"/>
+      <w:r>
+        <w:rPr>
+          <w:rFonts w:ascii="VnNimbusRomanNo9L" w:eastAsia="Times New Roman" w:hAnsi="VnNimbusRomanNo9L"/>
+          <w:color w:val="000000"/>
+          <w:sz w:val="26"/>
+          <w:szCs w:val="26"/>
+        </w:rPr>
+        <w:t>thu</w:t>
+      </w:r>
+      <w:proofErr w:type="gramEnd"/>
+      <w:r>
+        <w:rPr>
+          <w:rFonts w:ascii="VnNimbusRomanNo9L" w:eastAsia="Times New Roman" w:hAnsi="VnNimbusRomanNo9L"/>
+          <w:color w:val="000000"/>
+          <w:sz w:val="26"/>
+          <w:szCs w:val="26"/>
+        </w:rPr>
+        <w:t xml:space="preserve"> thập được sẽ được gán nhãn bao gồm thông tin về vị trí và chuỗi ký</w:t>
+      </w:r>
+      <w:r>
+        <w:rPr>
+          <w:rFonts w:ascii="VnNimbusRomanNo9L" w:eastAsia="Times New Roman" w:hAnsi="VnNimbusRomanNo9L"/>
+          <w:color w:val="000000"/>
+          <w:sz w:val="26"/>
+          <w:szCs w:val="26"/>
+        </w:rPr>
+        <w:t xml:space="preserve"> tự có </w:t>
+      </w:r>
+      <w:r>
+        <w:rPr>
+          <w:rFonts w:ascii="VnNimbusRomanNo9L" w:eastAsia="Times New Roman" w:hAnsi="VnNimbusRomanNo9L"/>
+          <w:color w:val="000000"/>
+          <w:sz w:val="26"/>
+          <w:szCs w:val="26"/>
+        </w:rPr>
+        <w:t>trong biển số. Vị trí của biển số được xác định bởi tọa độ bốn góc của biển số. Khi</w:t>
+      </w:r>
+      <w:r>
+        <w:rPr>
+          <w:rFonts w:ascii="VnNimbusRomanNo9L" w:eastAsia="Times New Roman" w:hAnsi="VnNimbusRomanNo9L"/>
+          <w:color w:val="000000"/>
+          <w:sz w:val="26"/>
+          <w:szCs w:val="26"/>
+        </w:rPr>
+        <w:t xml:space="preserve"> </w:t>
+      </w:r>
+      <w:r>
+        <w:rPr>
+          <w:rFonts w:ascii="VnNimbusRomanNo9L" w:eastAsia="Times New Roman" w:hAnsi="VnNimbusRomanNo9L"/>
+          <w:color w:val="000000"/>
+          <w:sz w:val="26"/>
+          <w:szCs w:val="26"/>
+        </w:rPr>
+        <w:t>huấn luyện mô hình phát hiện, bốn góc này sẽ được chuyển đổi thành đường bao chữ nhật</w:t>
+      </w:r>
+      <w:r>
+        <w:rPr>
+          <w:rFonts w:ascii="VnNimbusRomanNo9L" w:eastAsia="Times New Roman" w:hAnsi="VnNimbusRomanNo9L"/>
+          <w:color w:val="000000"/>
+          <w:sz w:val="26"/>
+          <w:szCs w:val="26"/>
+        </w:rPr>
+        <w:t xml:space="preserve"> </w:t>
+      </w:r>
+      <w:r>
+        <w:rPr>
+          <w:rFonts w:ascii="VnNimbusRomanNo9L" w:eastAsia="Times New Roman" w:hAnsi="VnNimbusRomanNo9L"/>
+          <w:color w:val="000000"/>
+          <w:sz w:val="26"/>
+          <w:szCs w:val="26"/>
+        </w:rPr>
+        <w:t>lớn nhất bao trọn vùng biển số. Trong quá trình đánh nhãn vị trí, các đường bao này được</w:t>
+      </w:r>
+      <w:r>
+        <w:rPr>
+          <w:rFonts w:ascii="VnNimbusRomanNo9L" w:eastAsia="Times New Roman" w:hAnsi="VnNimbusRomanNo9L"/>
+          <w:color w:val="000000"/>
+          <w:sz w:val="26"/>
+          <w:szCs w:val="26"/>
+        </w:rPr>
+        <w:t xml:space="preserve"> </w:t>
+      </w:r>
+      <w:r>
+        <w:rPr>
+          <w:rFonts w:ascii="VnNimbusRomanNo9L" w:eastAsia="Times New Roman" w:hAnsi="VnNimbusRomanNo9L"/>
+          <w:color w:val="000000"/>
+          <w:sz w:val="26"/>
+          <w:szCs w:val="26"/>
+        </w:rPr>
+        <w:t>đánh sao cho vẫn còn thấy được cạnh của biển số. Điều này nhằm giúp sau quá trình</w:t>
+      </w:r>
+      <w:r>
+        <w:rPr>
+          <w:rFonts w:ascii="VnNimbusRomanNo9L" w:eastAsia="Times New Roman" w:hAnsi="VnNimbusRomanNo9L"/>
+          <w:color w:val="000000"/>
+          <w:sz w:val="26"/>
+          <w:szCs w:val="26"/>
+        </w:rPr>
+        <w:t xml:space="preserve"> </w:t>
+      </w:r>
+      <w:r>
+        <w:rPr>
+          <w:rFonts w:ascii="VnNimbusRomanNo9L" w:eastAsia="Times New Roman" w:hAnsi="VnNimbusRomanNo9L"/>
+          <w:color w:val="000000"/>
+          <w:sz w:val="26"/>
+          <w:szCs w:val="26"/>
+        </w:rPr>
+        <w:t xml:space="preserve">huấn luyện, mô hình sẽ hạn chế nhầm lẫn biển số </w:t>
+      </w:r>
+      <w:proofErr w:type="gramStart"/>
+      <w:r>
+        <w:rPr>
+          <w:rFonts w:ascii="VnNimbusRomanNo9L" w:eastAsia="Times New Roman" w:hAnsi="VnNimbusRomanNo9L"/>
+          <w:color w:val="000000"/>
+          <w:sz w:val="26"/>
+          <w:szCs w:val="26"/>
+        </w:rPr>
+        <w:t>xe</w:t>
+      </w:r>
+      <w:proofErr w:type="gramEnd"/>
+      <w:r>
+        <w:rPr>
+          <w:rFonts w:ascii="VnNimbusRomanNo9L" w:eastAsia="Times New Roman" w:hAnsi="VnNimbusRomanNo9L"/>
+          <w:color w:val="000000"/>
+          <w:sz w:val="26"/>
+          <w:szCs w:val="26"/>
+        </w:rPr>
+        <w:t xml:space="preserve"> với các đối tượng có chứa chuỗi ký</w:t>
+      </w:r>
+      <w:r>
+        <w:rPr>
+          <w:rFonts w:ascii="VnNimbusRomanNo9L" w:eastAsia="Times New Roman" w:hAnsi="VnNimbusRomanNo9L"/>
+          <w:color w:val="000000"/>
+          <w:sz w:val="26"/>
+          <w:szCs w:val="26"/>
+        </w:rPr>
+        <w:t xml:space="preserve"> </w:t>
+      </w:r>
+      <w:r>
+        <w:rPr>
+          <w:rFonts w:ascii="VnNimbusRomanNo9L" w:eastAsia="Times New Roman" w:hAnsi="VnNimbusRomanNo9L"/>
+          <w:color w:val="000000"/>
+          <w:sz w:val="26"/>
+          <w:szCs w:val="26"/>
+        </w:rPr>
+        <w:t xml:space="preserve">tự khác. Chuỗi </w:t>
+      </w:r>
+      <w:r>
+        <w:rPr>
+          <w:rFonts w:ascii="VnNimbusRomanNo9L" w:eastAsia="Times New Roman" w:hAnsi="VnNimbusRomanNo9L"/>
+          <w:color w:val="000000"/>
+          <w:sz w:val="26"/>
+          <w:szCs w:val="26"/>
+        </w:rPr>
+        <w:lastRenderedPageBreak/>
+        <w:t>ký tự được đánh chỉ bao gồm chữ cái số. Các ký tự khác như dấu gạch</w:t>
+      </w:r>
+      <w:r>
+        <w:rPr>
+          <w:rFonts w:ascii="VnNimbusRomanNo9L" w:eastAsia="Times New Roman" w:hAnsi="VnNimbusRomanNo9L"/>
+          <w:color w:val="000000"/>
+          <w:sz w:val="26"/>
+          <w:szCs w:val="26"/>
+        </w:rPr>
+        <w:t xml:space="preserve"> </w:t>
+      </w:r>
+      <w:r>
+        <w:rPr>
+          <w:rFonts w:ascii="VnNimbusRomanNo9L" w:eastAsia="Times New Roman" w:hAnsi="VnNimbusRomanNo9L"/>
+          <w:color w:val="000000"/>
+          <w:sz w:val="26"/>
+          <w:szCs w:val="26"/>
+        </w:rPr>
+        <w:t xml:space="preserve">ngang "-" và dấu chấm "." nếu có sẽ được bỏ qua. Để phân </w:t>
+      </w:r>
+      <w:bookmarkStart w:id="0" w:name="_GoBack"/>
+      <w:bookmarkEnd w:id="0"/>
+      <w:r>
+        <w:rPr>
+          <w:rFonts w:ascii="VnNimbusRomanNo9L" w:eastAsia="Times New Roman" w:hAnsi="VnNimbusRomanNo9L"/>
+          <w:color w:val="000000"/>
+          <w:sz w:val="26"/>
+          <w:szCs w:val="26"/>
+        </w:rPr>
+        <w:t>biệt giữa biển số ngắn và biển</w:t>
+      </w:r>
+      <w:r>
+        <w:rPr>
+          <w:rFonts w:ascii="VnNimbusRomanNo9L" w:eastAsia="Times New Roman" w:hAnsi="VnNimbusRomanNo9L"/>
+          <w:color w:val="000000"/>
+          <w:sz w:val="26"/>
+          <w:szCs w:val="26"/>
+        </w:rPr>
+        <w:t xml:space="preserve"> </w:t>
+      </w:r>
+      <w:r>
+        <w:rPr>
+          <w:rFonts w:ascii="VnNimbusRomanNo9L" w:eastAsia="Times New Roman" w:hAnsi="VnNimbusRomanNo9L"/>
+          <w:color w:val="000000"/>
+          <w:sz w:val="26"/>
+          <w:szCs w:val="26"/>
+        </w:rPr>
+        <w:t>số dài, dấu gạch dưới "_" sẽ được thêm vào chuỗi ký tự với biển số ngắn. Hình 5-4 minh</w:t>
+      </w:r>
+      <w:r>
+        <w:rPr>
+          <w:rFonts w:ascii="VnNimbusRomanNo9L" w:eastAsia="Times New Roman" w:hAnsi="VnNimbusRomanNo9L"/>
+          <w:color w:val="000000"/>
+          <w:sz w:val="26"/>
+          <w:szCs w:val="26"/>
+        </w:rPr>
+        <w:t xml:space="preserve"> </w:t>
+      </w:r>
+      <w:r>
+        <w:rPr>
+          <w:rFonts w:ascii="VnNimbusRomanNo9L" w:eastAsia="Times New Roman" w:hAnsi="VnNimbusRomanNo9L"/>
+          <w:color w:val="000000"/>
+          <w:sz w:val="26"/>
+          <w:szCs w:val="26"/>
+        </w:rPr>
+        <w:t xml:space="preserve">họa cho quá trình gán nhãn biển số </w:t>
+      </w:r>
+      <w:proofErr w:type="gramStart"/>
+      <w:r>
+        <w:rPr>
+          <w:rFonts w:ascii="VnNimbusRomanNo9L" w:eastAsia="Times New Roman" w:hAnsi="VnNimbusRomanNo9L"/>
+          <w:color w:val="000000"/>
+          <w:sz w:val="26"/>
+          <w:szCs w:val="26"/>
+        </w:rPr>
+        <w:t>xe</w:t>
+      </w:r>
+      <w:proofErr w:type="gramEnd"/>
+      <w:r>
+        <w:rPr>
+          <w:rFonts w:ascii="VnNimbusRomanNo9L" w:eastAsia="Times New Roman" w:hAnsi="VnNimbusRomanNo9L"/>
+          <w:color w:val="000000"/>
+          <w:sz w:val="26"/>
+          <w:szCs w:val="26"/>
+        </w:rPr>
+        <w:t>.</w:t>
+      </w:r>
+    </w:p>
+    <w:p>
+      <w:pPr>
+        <w:jc w:val="both"/>
+        <w:rPr>
+          <w:rFonts w:ascii="VnNimbusRomanNo9L" w:eastAsia="Times New Roman" w:hAnsi="VnNimbusRomanNo9L"/>
+          <w:color w:val="000000"/>
+          <w:sz w:val="26"/>
+          <w:szCs w:val="26"/>
+        </w:rPr>
+      </w:pPr>
+    </w:p>
+    <w:p>
+      <w:pPr>
+        <w:jc w:val="both"/>
+        <w:rPr>
+          <w:rFonts w:ascii="VnNimbusRomanNo9L" w:eastAsia="Times New Roman" w:hAnsi="VnNimbusRomanNo9L"/>
+          <w:color w:val="000000"/>
+          <w:sz w:val="26"/>
+          <w:szCs w:val="26"/>
+        </w:rPr>
+      </w:pPr>
     </w:p>
     <w:sectPr>
-      <w:footerReference w:type="default" r:id="rId50"/>
+      <w:footerReference w:type="default" r:id="rId52"/>
       <w:pgSz w:w="12240" w:h="15840"/>
       <w:pgMar w:top="1440" w:right="1440" w:bottom="1440" w:left="1440" w:header="720" w:footer="720" w:gutter="0"/>
       <w:cols w:space="720"/>
@@ -11331,7 +13458,7 @@
 </file>
 
 <file path=word/endnotes.xml><?xml version="1.0" encoding="utf-8"?>
-<w:endnotes xmlns:wpc="http://schemas.microsoft.com/office/word/2010/wordprocessingCanvas" xmlns:mo="http://schemas.microsoft.com/office/mac/office/2008/main" xmlns:mc="http://schemas.openxmlformats.org/markup-compatibility/2006" xmlns:mv="urn:schemas-microsoft-com:mac:vml" xmlns:o="urn:schemas-microsoft-com:office:office" xmlns:r="http://schemas.openxmlformats.org/officeDocument/2006/relationships" xmlns:m="http://schemas.openxmlformats.org/officeDocument/2006/math" xmlns:v="urn:schemas-microsoft-com:vml" xmlns:wp14="http://schemas.microsoft.com/office/word/2010/wordprocessingDrawing" xmlns:wp="http://schemas.openxmlformats.org/drawingml/2006/wordprocessingDrawing" xmlns:w10="urn:schemas-microsoft-com:office:word" xmlns:w="http://schemas.openxmlformats.org/wordprocessingml/2006/main" xmlns:w14="http://schemas.microsoft.com/office/word/2010/wordml" xmlns:w15="http://schemas.microsoft.com/office/word/2012/wordml" xmlns:wpg="http://schemas.microsoft.com/office/word/2010/wordprocessingGroup" xmlns:wpi="http://schemas.microsoft.com/office/word/2010/wordprocessingInk" xmlns:wne="http://schemas.microsoft.com/office/word/2006/wordml" xmlns:wps="http://schemas.microsoft.com/office/word/2010/wordprocessingShape" mc:Ignorable="w14 w15 wp14">
+<w:endnotes xmlns:wpc="http://schemas.microsoft.com/office/word/2010/wordprocessingCanvas" xmlns:cx="http://schemas.microsoft.com/office/drawing/2014/chartex" xmlns:cx1="http://schemas.microsoft.com/office/drawing/2015/9/8/chartex" xmlns:mc="http://schemas.openxmlformats.org/markup-compatibility/2006" xmlns:o="urn:schemas-microsoft-com:office:office" xmlns:r="http://schemas.openxmlformats.org/officeDocument/2006/relationships" xmlns:m="http://schemas.openxmlformats.org/officeDocument/2006/math" xmlns:v="urn:schemas-microsoft-com:vml" xmlns:wp14="http://schemas.microsoft.com/office/word/2010/wordprocessingDrawing" xmlns:wp="http://schemas.openxmlformats.org/drawingml/2006/wordprocessingDrawing" xmlns:w10="urn:schemas-microsoft-com:office:word" xmlns:w="http://schemas.openxmlformats.org/wordprocessingml/2006/main" xmlns:w14="http://schemas.microsoft.com/office/word/2010/wordml" xmlns:w15="http://schemas.microsoft.com/office/word/2012/wordml" xmlns:w16se="http://schemas.microsoft.com/office/word/2015/wordml/symex" xmlns:wpg="http://schemas.microsoft.com/office/word/2010/wordprocessingGroup" xmlns:wpi="http://schemas.microsoft.com/office/word/2010/wordprocessingInk" xmlns:wne="http://schemas.microsoft.com/office/word/2006/wordml" xmlns:wps="http://schemas.microsoft.com/office/word/2010/wordprocessingShape" mc:Ignorable="w14 w15 w16se wp14">
   <w:endnote w:type="separator" w:id="-1">
     <w:p>
       <w:r>
@@ -11350,7 +13477,7 @@
 </file>
 
 <file path=word/footer1.xml><?xml version="1.0" encoding="utf-8"?>
-<w:ftr xmlns:wpc="http://schemas.microsoft.com/office/word/2010/wordprocessingCanvas" xmlns:mo="http://schemas.microsoft.com/office/mac/office/2008/main" xmlns:mc="http://schemas.openxmlformats.org/markup-compatibility/2006" xmlns:mv="urn:schemas-microsoft-com:mac:vml" xmlns:o="urn:schemas-microsoft-com:office:office" xmlns:r="http://schemas.openxmlformats.org/officeDocument/2006/relationships" xmlns:m="http://schemas.openxmlformats.org/officeDocument/2006/math" xmlns:v="urn:schemas-microsoft-com:vml" xmlns:wp14="http://schemas.microsoft.com/office/word/2010/wordprocessingDrawing" xmlns:wp="http://schemas.openxmlformats.org/drawingml/2006/wordprocessingDrawing" xmlns:w10="urn:schemas-microsoft-com:office:word" xmlns:w="http://schemas.openxmlformats.org/wordprocessingml/2006/main" xmlns:w14="http://schemas.microsoft.com/office/word/2010/wordml" xmlns:w15="http://schemas.microsoft.com/office/word/2012/wordml" xmlns:wpg="http://schemas.microsoft.com/office/word/2010/wordprocessingGroup" xmlns:wpi="http://schemas.microsoft.com/office/word/2010/wordprocessingInk" xmlns:wne="http://schemas.microsoft.com/office/word/2006/wordml" xmlns:wps="http://schemas.microsoft.com/office/word/2010/wordprocessingShape" mc:Ignorable="w14 w15 wp14">
+<w:ftr xmlns:wpc="http://schemas.microsoft.com/office/word/2010/wordprocessingCanvas" xmlns:cx="http://schemas.microsoft.com/office/drawing/2014/chartex" xmlns:cx1="http://schemas.microsoft.com/office/drawing/2015/9/8/chartex" xmlns:mc="http://schemas.openxmlformats.org/markup-compatibility/2006" xmlns:o="urn:schemas-microsoft-com:office:office" xmlns:r="http://schemas.openxmlformats.org/officeDocument/2006/relationships" xmlns:m="http://schemas.openxmlformats.org/officeDocument/2006/math" xmlns:v="urn:schemas-microsoft-com:vml" xmlns:wp14="http://schemas.microsoft.com/office/word/2010/wordprocessingDrawing" xmlns:wp="http://schemas.openxmlformats.org/drawingml/2006/wordprocessingDrawing" xmlns:w10="urn:schemas-microsoft-com:office:word" xmlns:w="http://schemas.openxmlformats.org/wordprocessingml/2006/main" xmlns:w14="http://schemas.microsoft.com/office/word/2010/wordml" xmlns:w15="http://schemas.microsoft.com/office/word/2012/wordml" xmlns:w16se="http://schemas.microsoft.com/office/word/2015/wordml/symex" xmlns:wpg="http://schemas.microsoft.com/office/word/2010/wordprocessingGroup" xmlns:wpi="http://schemas.microsoft.com/office/word/2010/wordprocessingInk" xmlns:wne="http://schemas.microsoft.com/office/word/2006/wordml" xmlns:wps="http://schemas.microsoft.com/office/word/2010/wordprocessingShape" mc:Ignorable="w14 w15 w16se wp14">
   <w:sdt>
     <w:sdtPr>
       <w:id w:val="-1496100285"/>
@@ -11383,7 +13510,7 @@
           <w:rPr>
             <w:noProof/>
           </w:rPr>
-          <w:t>36</w:t>
+          <w:t>38</w:t>
         </w:r>
         <w:r>
           <w:rPr>
@@ -11403,7 +13530,7 @@
 </file>
 
 <file path=word/footnotes.xml><?xml version="1.0" encoding="utf-8"?>
-<w:footnotes xmlns:wpc="http://schemas.microsoft.com/office/word/2010/wordprocessingCanvas" xmlns:mo="http://schemas.microsoft.com/office/mac/office/2008/main" xmlns:mc="http://schemas.openxmlformats.org/markup-compatibility/2006" xmlns:mv="urn:schemas-microsoft-com:mac:vml" xmlns:o="urn:schemas-microsoft-com:office:office" xmlns:r="http://schemas.openxmlformats.org/officeDocument/2006/relationships" xmlns:m="http://schemas.openxmlformats.org/officeDocument/2006/math" xmlns:v="urn:schemas-microsoft-com:vml" xmlns:wp14="http://schemas.microsoft.com/office/word/2010/wordprocessingDrawing" xmlns:wp="http://schemas.openxmlformats.org/drawingml/2006/wordprocessingDrawing" xmlns:w10="urn:schemas-microsoft-com:office:word" xmlns:w="http://schemas.openxmlformats.org/wordprocessingml/2006/main" xmlns:w14="http://schemas.microsoft.com/office/word/2010/wordml" xmlns:w15="http://schemas.microsoft.com/office/word/2012/wordml" xmlns:wpg="http://schemas.microsoft.com/office/word/2010/wordprocessingGroup" xmlns:wpi="http://schemas.microsoft.com/office/word/2010/wordprocessingInk" xmlns:wne="http://schemas.microsoft.com/office/word/2006/wordml" xmlns:wps="http://schemas.microsoft.com/office/word/2010/wordprocessingShape" mc:Ignorable="w14 w15 wp14">
+<w:footnotes xmlns:wpc="http://schemas.microsoft.com/office/word/2010/wordprocessingCanvas" xmlns:cx="http://schemas.microsoft.com/office/drawing/2014/chartex" xmlns:cx1="http://schemas.microsoft.com/office/drawing/2015/9/8/chartex" xmlns:mc="http://schemas.openxmlformats.org/markup-compatibility/2006" xmlns:o="urn:schemas-microsoft-com:office:office" xmlns:r="http://schemas.openxmlformats.org/officeDocument/2006/relationships" xmlns:m="http://schemas.openxmlformats.org/officeDocument/2006/math" xmlns:v="urn:schemas-microsoft-com:vml" xmlns:wp14="http://schemas.microsoft.com/office/word/2010/wordprocessingDrawing" xmlns:wp="http://schemas.openxmlformats.org/drawingml/2006/wordprocessingDrawing" xmlns:w10="urn:schemas-microsoft-com:office:word" xmlns:w="http://schemas.openxmlformats.org/wordprocessingml/2006/main" xmlns:w14="http://schemas.microsoft.com/office/word/2010/wordml" xmlns:w15="http://schemas.microsoft.com/office/word/2012/wordml" xmlns:w16se="http://schemas.microsoft.com/office/word/2015/wordml/symex" xmlns:wpg="http://schemas.microsoft.com/office/word/2010/wordprocessingGroup" xmlns:wpi="http://schemas.microsoft.com/office/word/2010/wordprocessingInk" xmlns:wne="http://schemas.microsoft.com/office/word/2006/wordml" xmlns:wps="http://schemas.microsoft.com/office/word/2010/wordprocessingShape" mc:Ignorable="w14 w15 w16se wp14">
   <w:footnote w:type="separator" w:id="-1">
     <w:p>
       <w:r>
@@ -11422,8 +13549,8 @@
 </file>
 
 <file path=word/numbering.xml><?xml version="1.0" encoding="utf-8"?>
-<w:numbering xmlns:wpc="http://schemas.microsoft.com/office/word/2010/wordprocessingCanvas" xmlns:mo="http://schemas.microsoft.com/office/mac/office/2008/main" xmlns:mc="http://schemas.openxmlformats.org/markup-compatibility/2006" xmlns:mv="urn:schemas-microsoft-com:mac:vml" xmlns:o="urn:schemas-microsoft-com:office:office" xmlns:r="http://schemas.openxmlformats.org/officeDocument/2006/relationships" xmlns:m="http://schemas.openxmlformats.org/officeDocument/2006/math" xmlns:v="urn:schemas-microsoft-com:vml" xmlns:wp14="http://schemas.microsoft.com/office/word/2010/wordprocessingDrawing" xmlns:wp="http://schemas.openxmlformats.org/drawingml/2006/wordprocessingDrawing" xmlns:w10="urn:schemas-microsoft-com:office:word" xmlns:w="http://schemas.openxmlformats.org/wordprocessingml/2006/main" xmlns:w14="http://schemas.microsoft.com/office/word/2010/wordml" xmlns:w15="http://schemas.microsoft.com/office/word/2012/wordml" xmlns:wpg="http://schemas.microsoft.com/office/word/2010/wordprocessingGroup" xmlns:wpi="http://schemas.microsoft.com/office/word/2010/wordprocessingInk" xmlns:wne="http://schemas.microsoft.com/office/word/2006/wordml" xmlns:wps="http://schemas.microsoft.com/office/word/2010/wordprocessingShape" mc:Ignorable="w14 w15 wp14">
-  <w:abstractNum w:abstractNumId="0">
+<w:numbering xmlns:wpc="http://schemas.microsoft.com/office/word/2010/wordprocessingCanvas" xmlns:cx="http://schemas.microsoft.com/office/drawing/2014/chartex" xmlns:cx1="http://schemas.microsoft.com/office/drawing/2015/9/8/chartex" xmlns:mc="http://schemas.openxmlformats.org/markup-compatibility/2006" xmlns:o="urn:schemas-microsoft-com:office:office" xmlns:r="http://schemas.openxmlformats.org/officeDocument/2006/relationships" xmlns:m="http://schemas.openxmlformats.org/officeDocument/2006/math" xmlns:v="urn:schemas-microsoft-com:vml" xmlns:wp14="http://schemas.microsoft.com/office/word/2010/wordprocessingDrawing" xmlns:wp="http://schemas.openxmlformats.org/drawingml/2006/wordprocessingDrawing" xmlns:w10="urn:schemas-microsoft-com:office:word" xmlns:w="http://schemas.openxmlformats.org/wordprocessingml/2006/main" xmlns:w14="http://schemas.microsoft.com/office/word/2010/wordml" xmlns:w15="http://schemas.microsoft.com/office/word/2012/wordml" xmlns:w16se="http://schemas.microsoft.com/office/word/2015/wordml/symex" xmlns:wpg="http://schemas.microsoft.com/office/word/2010/wordprocessingGroup" xmlns:wpi="http://schemas.microsoft.com/office/word/2010/wordprocessingInk" xmlns:wne="http://schemas.microsoft.com/office/word/2006/wordml" xmlns:wps="http://schemas.microsoft.com/office/word/2010/wordprocessingShape" mc:Ignorable="w14 w15 w16se wp14">
+  <w:abstractNum w:abstractNumId="0" w15:restartNumberingAfterBreak="0">
     <w:nsid w:val="083348BA"/>
     <w:multiLevelType w:val="multilevel"/>
     <w:tmpl w:val="9D16F1EC"/>
@@ -11536,10 +13663,10 @@
       </w:rPr>
     </w:lvl>
   </w:abstractNum>
-  <w:abstractNum w:abstractNumId="1">
-    <w:nsid w:val="1FE417FD"/>
+  <w:abstractNum w:abstractNumId="1" w15:restartNumberingAfterBreak="0">
+    <w:nsid w:val="1AFF6341"/>
     <w:multiLevelType w:val="hybridMultilevel"/>
-    <w:tmpl w:val="D1B6BABE"/>
+    <w:tmpl w:val="0F5EEB4E"/>
     <w:lvl w:ilvl="0" w:tplc="04090001">
       <w:start w:val="1"/>
       <w:numFmt w:val="bullet"/>
@@ -11649,10 +13776,10 @@
       </w:rPr>
     </w:lvl>
   </w:abstractNum>
-  <w:abstractNum w:abstractNumId="2">
-    <w:nsid w:val="2C4751AC"/>
+  <w:abstractNum w:abstractNumId="2" w15:restartNumberingAfterBreak="0">
+    <w:nsid w:val="1FE417FD"/>
     <w:multiLevelType w:val="hybridMultilevel"/>
-    <w:tmpl w:val="7BBA12D6"/>
+    <w:tmpl w:val="D1B6BABE"/>
     <w:lvl w:ilvl="0" w:tplc="04090001">
       <w:start w:val="1"/>
       <w:numFmt w:val="bullet"/>
@@ -11762,10 +13889,10 @@
       </w:rPr>
     </w:lvl>
   </w:abstractNum>
-  <w:abstractNum w:abstractNumId="3">
-    <w:nsid w:val="303E6E3B"/>
+  <w:abstractNum w:abstractNumId="3" w15:restartNumberingAfterBreak="0">
+    <w:nsid w:val="20DE2292"/>
     <w:multiLevelType w:val="hybridMultilevel"/>
-    <w:tmpl w:val="887C7E02"/>
+    <w:tmpl w:val="1F0087BE"/>
     <w:lvl w:ilvl="0" w:tplc="04090001">
       <w:start w:val="1"/>
       <w:numFmt w:val="bullet"/>
@@ -11875,10 +14002,10 @@
       </w:rPr>
     </w:lvl>
   </w:abstractNum>
-  <w:abstractNum w:abstractNumId="4">
-    <w:nsid w:val="342408F3"/>
+  <w:abstractNum w:abstractNumId="4" w15:restartNumberingAfterBreak="0">
+    <w:nsid w:val="2C4751AC"/>
     <w:multiLevelType w:val="hybridMultilevel"/>
-    <w:tmpl w:val="36D050A2"/>
+    <w:tmpl w:val="7BBA12D6"/>
     <w:lvl w:ilvl="0" w:tplc="04090001">
       <w:start w:val="1"/>
       <w:numFmt w:val="bullet"/>
@@ -11988,10 +14115,10 @@
       </w:rPr>
     </w:lvl>
   </w:abstractNum>
-  <w:abstractNum w:abstractNumId="5">
-    <w:nsid w:val="3D041512"/>
+  <w:abstractNum w:abstractNumId="5" w15:restartNumberingAfterBreak="0">
+    <w:nsid w:val="303E6E3B"/>
     <w:multiLevelType w:val="hybridMultilevel"/>
-    <w:tmpl w:val="00F86EA8"/>
+    <w:tmpl w:val="887C7E02"/>
     <w:lvl w:ilvl="0" w:tplc="04090001">
       <w:start w:val="1"/>
       <w:numFmt w:val="bullet"/>
@@ -12101,10 +14228,10 @@
       </w:rPr>
     </w:lvl>
   </w:abstractNum>
-  <w:abstractNum w:abstractNumId="6">
-    <w:nsid w:val="51D10A55"/>
+  <w:abstractNum w:abstractNumId="6" w15:restartNumberingAfterBreak="0">
+    <w:nsid w:val="342408F3"/>
     <w:multiLevelType w:val="hybridMultilevel"/>
-    <w:tmpl w:val="1D7EC3CE"/>
+    <w:tmpl w:val="36D050A2"/>
     <w:lvl w:ilvl="0" w:tplc="04090001">
       <w:start w:val="1"/>
       <w:numFmt w:val="bullet"/>
@@ -12214,7 +14341,346 @@
       </w:rPr>
     </w:lvl>
   </w:abstractNum>
-  <w:abstractNum w:abstractNumId="7">
+  <w:abstractNum w:abstractNumId="7" w15:restartNumberingAfterBreak="0">
+    <w:nsid w:val="3D041512"/>
+    <w:multiLevelType w:val="hybridMultilevel"/>
+    <w:tmpl w:val="00F86EA8"/>
+    <w:lvl w:ilvl="0" w:tplc="04090001">
+      <w:start w:val="1"/>
+      <w:numFmt w:val="bullet"/>
+      <w:lvlText w:val=""/>
+      <w:lvlJc w:val="left"/>
+      <w:pPr>
+        <w:ind w:left="720" w:hanging="360"/>
+      </w:pPr>
+      <w:rPr>
+        <w:rFonts w:ascii="Symbol" w:hAnsi="Symbol" w:hint="default"/>
+      </w:rPr>
+    </w:lvl>
+    <w:lvl w:ilvl="1" w:tplc="04090003" w:tentative="1">
+      <w:start w:val="1"/>
+      <w:numFmt w:val="bullet"/>
+      <w:lvlText w:val="o"/>
+      <w:lvlJc w:val="left"/>
+      <w:pPr>
+        <w:ind w:left="1440" w:hanging="360"/>
+      </w:pPr>
+      <w:rPr>
+        <w:rFonts w:ascii="Courier New" w:hAnsi="Courier New" w:cs="Courier New" w:hint="default"/>
+      </w:rPr>
+    </w:lvl>
+    <w:lvl w:ilvl="2" w:tplc="04090005" w:tentative="1">
+      <w:start w:val="1"/>
+      <w:numFmt w:val="bullet"/>
+      <w:lvlText w:val=""/>
+      <w:lvlJc w:val="left"/>
+      <w:pPr>
+        <w:ind w:left="2160" w:hanging="360"/>
+      </w:pPr>
+      <w:rPr>
+        <w:rFonts w:ascii="Wingdings" w:hAnsi="Wingdings" w:hint="default"/>
+      </w:rPr>
+    </w:lvl>
+    <w:lvl w:ilvl="3" w:tplc="04090001" w:tentative="1">
+      <w:start w:val="1"/>
+      <w:numFmt w:val="bullet"/>
+      <w:lvlText w:val=""/>
+      <w:lvlJc w:val="left"/>
+      <w:pPr>
+        <w:ind w:left="2880" w:hanging="360"/>
+      </w:pPr>
+      <w:rPr>
+        <w:rFonts w:ascii="Symbol" w:hAnsi="Symbol" w:hint="default"/>
+      </w:rPr>
+    </w:lvl>
+    <w:lvl w:ilvl="4" w:tplc="04090003" w:tentative="1">
+      <w:start w:val="1"/>
+      <w:numFmt w:val="bullet"/>
+      <w:lvlText w:val="o"/>
+      <w:lvlJc w:val="left"/>
+      <w:pPr>
+        <w:ind w:left="3600" w:hanging="360"/>
+      </w:pPr>
+      <w:rPr>
+        <w:rFonts w:ascii="Courier New" w:hAnsi="Courier New" w:cs="Courier New" w:hint="default"/>
+      </w:rPr>
+    </w:lvl>
+    <w:lvl w:ilvl="5" w:tplc="04090005" w:tentative="1">
+      <w:start w:val="1"/>
+      <w:numFmt w:val="bullet"/>
+      <w:lvlText w:val=""/>
+      <w:lvlJc w:val="left"/>
+      <w:pPr>
+        <w:ind w:left="4320" w:hanging="360"/>
+      </w:pPr>
+      <w:rPr>
+        <w:rFonts w:ascii="Wingdings" w:hAnsi="Wingdings" w:hint="default"/>
+      </w:rPr>
+    </w:lvl>
+    <w:lvl w:ilvl="6" w:tplc="04090001" w:tentative="1">
+      <w:start w:val="1"/>
+      <w:numFmt w:val="bullet"/>
+      <w:lvlText w:val=""/>
+      <w:lvlJc w:val="left"/>
+      <w:pPr>
+        <w:ind w:left="5040" w:hanging="360"/>
+      </w:pPr>
+      <w:rPr>
+        <w:rFonts w:ascii="Symbol" w:hAnsi="Symbol" w:hint="default"/>
+      </w:rPr>
+    </w:lvl>
+    <w:lvl w:ilvl="7" w:tplc="04090003" w:tentative="1">
+      <w:start w:val="1"/>
+      <w:numFmt w:val="bullet"/>
+      <w:lvlText w:val="o"/>
+      <w:lvlJc w:val="left"/>
+      <w:pPr>
+        <w:ind w:left="5760" w:hanging="360"/>
+      </w:pPr>
+      <w:rPr>
+        <w:rFonts w:ascii="Courier New" w:hAnsi="Courier New" w:cs="Courier New" w:hint="default"/>
+      </w:rPr>
+    </w:lvl>
+    <w:lvl w:ilvl="8" w:tplc="04090005" w:tentative="1">
+      <w:start w:val="1"/>
+      <w:numFmt w:val="bullet"/>
+      <w:lvlText w:val=""/>
+      <w:lvlJc w:val="left"/>
+      <w:pPr>
+        <w:ind w:left="6480" w:hanging="360"/>
+      </w:pPr>
+      <w:rPr>
+        <w:rFonts w:ascii="Wingdings" w:hAnsi="Wingdings" w:hint="default"/>
+      </w:rPr>
+    </w:lvl>
+  </w:abstractNum>
+  <w:abstractNum w:abstractNumId="8" w15:restartNumberingAfterBreak="0">
+    <w:nsid w:val="40390085"/>
+    <w:multiLevelType w:val="hybridMultilevel"/>
+    <w:tmpl w:val="B32A08E6"/>
+    <w:lvl w:ilvl="0" w:tplc="04090001">
+      <w:start w:val="1"/>
+      <w:numFmt w:val="bullet"/>
+      <w:lvlText w:val=""/>
+      <w:lvlJc w:val="left"/>
+      <w:pPr>
+        <w:ind w:left="720" w:hanging="360"/>
+      </w:pPr>
+      <w:rPr>
+        <w:rFonts w:ascii="Symbol" w:hAnsi="Symbol" w:hint="default"/>
+      </w:rPr>
+    </w:lvl>
+    <w:lvl w:ilvl="1" w:tplc="04090003" w:tentative="1">
+      <w:start w:val="1"/>
+      <w:numFmt w:val="bullet"/>
+      <w:lvlText w:val="o"/>
+      <w:lvlJc w:val="left"/>
+      <w:pPr>
+        <w:ind w:left="1440" w:hanging="360"/>
+      </w:pPr>
+      <w:rPr>
+        <w:rFonts w:ascii="Courier New" w:hAnsi="Courier New" w:cs="Courier New" w:hint="default"/>
+      </w:rPr>
+    </w:lvl>
+    <w:lvl w:ilvl="2" w:tplc="04090005" w:tentative="1">
+      <w:start w:val="1"/>
+      <w:numFmt w:val="bullet"/>
+      <w:lvlText w:val=""/>
+      <w:lvlJc w:val="left"/>
+      <w:pPr>
+        <w:ind w:left="2160" w:hanging="360"/>
+      </w:pPr>
+      <w:rPr>
+        <w:rFonts w:ascii="Wingdings" w:hAnsi="Wingdings" w:hint="default"/>
+      </w:rPr>
+    </w:lvl>
+    <w:lvl w:ilvl="3" w:tplc="04090001" w:tentative="1">
+      <w:start w:val="1"/>
+      <w:numFmt w:val="bullet"/>
+      <w:lvlText w:val=""/>
+      <w:lvlJc w:val="left"/>
+      <w:pPr>
+        <w:ind w:left="2880" w:hanging="360"/>
+      </w:pPr>
+      <w:rPr>
+        <w:rFonts w:ascii="Symbol" w:hAnsi="Symbol" w:hint="default"/>
+      </w:rPr>
+    </w:lvl>
+    <w:lvl w:ilvl="4" w:tplc="04090003" w:tentative="1">
+      <w:start w:val="1"/>
+      <w:numFmt w:val="bullet"/>
+      <w:lvlText w:val="o"/>
+      <w:lvlJc w:val="left"/>
+      <w:pPr>
+        <w:ind w:left="3600" w:hanging="360"/>
+      </w:pPr>
+      <w:rPr>
+        <w:rFonts w:ascii="Courier New" w:hAnsi="Courier New" w:cs="Courier New" w:hint="default"/>
+      </w:rPr>
+    </w:lvl>
+    <w:lvl w:ilvl="5" w:tplc="04090005" w:tentative="1">
+      <w:start w:val="1"/>
+      <w:numFmt w:val="bullet"/>
+      <w:lvlText w:val=""/>
+      <w:lvlJc w:val="left"/>
+      <w:pPr>
+        <w:ind w:left="4320" w:hanging="360"/>
+      </w:pPr>
+      <w:rPr>
+        <w:rFonts w:ascii="Wingdings" w:hAnsi="Wingdings" w:hint="default"/>
+      </w:rPr>
+    </w:lvl>
+    <w:lvl w:ilvl="6" w:tplc="04090001" w:tentative="1">
+      <w:start w:val="1"/>
+      <w:numFmt w:val="bullet"/>
+      <w:lvlText w:val=""/>
+      <w:lvlJc w:val="left"/>
+      <w:pPr>
+        <w:ind w:left="5040" w:hanging="360"/>
+      </w:pPr>
+      <w:rPr>
+        <w:rFonts w:ascii="Symbol" w:hAnsi="Symbol" w:hint="default"/>
+      </w:rPr>
+    </w:lvl>
+    <w:lvl w:ilvl="7" w:tplc="04090003" w:tentative="1">
+      <w:start w:val="1"/>
+      <w:numFmt w:val="bullet"/>
+      <w:lvlText w:val="o"/>
+      <w:lvlJc w:val="left"/>
+      <w:pPr>
+        <w:ind w:left="5760" w:hanging="360"/>
+      </w:pPr>
+      <w:rPr>
+        <w:rFonts w:ascii="Courier New" w:hAnsi="Courier New" w:cs="Courier New" w:hint="default"/>
+      </w:rPr>
+    </w:lvl>
+    <w:lvl w:ilvl="8" w:tplc="04090005" w:tentative="1">
+      <w:start w:val="1"/>
+      <w:numFmt w:val="bullet"/>
+      <w:lvlText w:val=""/>
+      <w:lvlJc w:val="left"/>
+      <w:pPr>
+        <w:ind w:left="6480" w:hanging="360"/>
+      </w:pPr>
+      <w:rPr>
+        <w:rFonts w:ascii="Wingdings" w:hAnsi="Wingdings" w:hint="default"/>
+      </w:rPr>
+    </w:lvl>
+  </w:abstractNum>
+  <w:abstractNum w:abstractNumId="9" w15:restartNumberingAfterBreak="0">
+    <w:nsid w:val="51D10A55"/>
+    <w:multiLevelType w:val="hybridMultilevel"/>
+    <w:tmpl w:val="1D7EC3CE"/>
+    <w:lvl w:ilvl="0" w:tplc="04090001">
+      <w:start w:val="1"/>
+      <w:numFmt w:val="bullet"/>
+      <w:lvlText w:val=""/>
+      <w:lvlJc w:val="left"/>
+      <w:pPr>
+        <w:ind w:left="720" w:hanging="360"/>
+      </w:pPr>
+      <w:rPr>
+        <w:rFonts w:ascii="Symbol" w:hAnsi="Symbol" w:hint="default"/>
+      </w:rPr>
+    </w:lvl>
+    <w:lvl w:ilvl="1" w:tplc="04090003" w:tentative="1">
+      <w:start w:val="1"/>
+      <w:numFmt w:val="bullet"/>
+      <w:lvlText w:val="o"/>
+      <w:lvlJc w:val="left"/>
+      <w:pPr>
+        <w:ind w:left="1440" w:hanging="360"/>
+      </w:pPr>
+      <w:rPr>
+        <w:rFonts w:ascii="Courier New" w:hAnsi="Courier New" w:cs="Courier New" w:hint="default"/>
+      </w:rPr>
+    </w:lvl>
+    <w:lvl w:ilvl="2" w:tplc="04090005" w:tentative="1">
+      <w:start w:val="1"/>
+      <w:numFmt w:val="bullet"/>
+      <w:lvlText w:val=""/>
+      <w:lvlJc w:val="left"/>
+      <w:pPr>
+        <w:ind w:left="2160" w:hanging="360"/>
+      </w:pPr>
+      <w:rPr>
+        <w:rFonts w:ascii="Wingdings" w:hAnsi="Wingdings" w:hint="default"/>
+      </w:rPr>
+    </w:lvl>
+    <w:lvl w:ilvl="3" w:tplc="04090001" w:tentative="1">
+      <w:start w:val="1"/>
+      <w:numFmt w:val="bullet"/>
+      <w:lvlText w:val=""/>
+      <w:lvlJc w:val="left"/>
+      <w:pPr>
+        <w:ind w:left="2880" w:hanging="360"/>
+      </w:pPr>
+      <w:rPr>
+        <w:rFonts w:ascii="Symbol" w:hAnsi="Symbol" w:hint="default"/>
+      </w:rPr>
+    </w:lvl>
+    <w:lvl w:ilvl="4" w:tplc="04090003" w:tentative="1">
+      <w:start w:val="1"/>
+      <w:numFmt w:val="bullet"/>
+      <w:lvlText w:val="o"/>
+      <w:lvlJc w:val="left"/>
+      <w:pPr>
+        <w:ind w:left="3600" w:hanging="360"/>
+      </w:pPr>
+      <w:rPr>
+        <w:rFonts w:ascii="Courier New" w:hAnsi="Courier New" w:cs="Courier New" w:hint="default"/>
+      </w:rPr>
+    </w:lvl>
+    <w:lvl w:ilvl="5" w:tplc="04090005" w:tentative="1">
+      <w:start w:val="1"/>
+      <w:numFmt w:val="bullet"/>
+      <w:lvlText w:val=""/>
+      <w:lvlJc w:val="left"/>
+      <w:pPr>
+        <w:ind w:left="4320" w:hanging="360"/>
+      </w:pPr>
+      <w:rPr>
+        <w:rFonts w:ascii="Wingdings" w:hAnsi="Wingdings" w:hint="default"/>
+      </w:rPr>
+    </w:lvl>
+    <w:lvl w:ilvl="6" w:tplc="04090001" w:tentative="1">
+      <w:start w:val="1"/>
+      <w:numFmt w:val="bullet"/>
+      <w:lvlText w:val=""/>
+      <w:lvlJc w:val="left"/>
+      <w:pPr>
+        <w:ind w:left="5040" w:hanging="360"/>
+      </w:pPr>
+      <w:rPr>
+        <w:rFonts w:ascii="Symbol" w:hAnsi="Symbol" w:hint="default"/>
+      </w:rPr>
+    </w:lvl>
+    <w:lvl w:ilvl="7" w:tplc="04090003" w:tentative="1">
+      <w:start w:val="1"/>
+      <w:numFmt w:val="bullet"/>
+      <w:lvlText w:val="o"/>
+      <w:lvlJc w:val="left"/>
+      <w:pPr>
+        <w:ind w:left="5760" w:hanging="360"/>
+      </w:pPr>
+      <w:rPr>
+        <w:rFonts w:ascii="Courier New" w:hAnsi="Courier New" w:cs="Courier New" w:hint="default"/>
+      </w:rPr>
+    </w:lvl>
+    <w:lvl w:ilvl="8" w:tplc="04090005" w:tentative="1">
+      <w:start w:val="1"/>
+      <w:numFmt w:val="bullet"/>
+      <w:lvlText w:val=""/>
+      <w:lvlJc w:val="left"/>
+      <w:pPr>
+        <w:ind w:left="6480" w:hanging="360"/>
+      </w:pPr>
+      <w:rPr>
+        <w:rFonts w:ascii="Wingdings" w:hAnsi="Wingdings" w:hint="default"/>
+      </w:rPr>
+    </w:lvl>
+  </w:abstractNum>
+  <w:abstractNum w:abstractNumId="10" w15:restartNumberingAfterBreak="0">
     <w:nsid w:val="60B120A5"/>
     <w:multiLevelType w:val="hybridMultilevel"/>
     <w:tmpl w:val="DAAC80BE"/>
@@ -12327,7 +14793,7 @@
       </w:rPr>
     </w:lvl>
   </w:abstractNum>
-  <w:abstractNum w:abstractNumId="8">
+  <w:abstractNum w:abstractNumId="11" w15:restartNumberingAfterBreak="0">
     <w:nsid w:val="6CBD6AE6"/>
     <w:multiLevelType w:val="multilevel"/>
     <w:tmpl w:val="7436BFAA"/>
@@ -12449,7 +14915,7 @@
       </w:rPr>
     </w:lvl>
   </w:abstractNum>
-  <w:abstractNum w:abstractNumId="9">
+  <w:abstractNum w:abstractNumId="12" w15:restartNumberingAfterBreak="0">
     <w:nsid w:val="78BD3268"/>
     <w:multiLevelType w:val="hybridMultilevel"/>
     <w:tmpl w:val="13947712"/>
@@ -12562,7 +15028,7 @@
       </w:rPr>
     </w:lvl>
   </w:abstractNum>
-  <w:abstractNum w:abstractNumId="10">
+  <w:abstractNum w:abstractNumId="13" w15:restartNumberingAfterBreak="0">
     <w:nsid w:val="79255ADE"/>
     <w:multiLevelType w:val="hybridMultilevel"/>
     <w:tmpl w:val="0B8C6672"/>
@@ -12675,7 +15141,7 @@
       </w:rPr>
     </w:lvl>
   </w:abstractNum>
-  <w:abstractNum w:abstractNumId="11">
+  <w:abstractNum w:abstractNumId="14" w15:restartNumberingAfterBreak="0">
     <w:nsid w:val="7CE82A2D"/>
     <w:multiLevelType w:val="hybridMultilevel"/>
     <w:tmpl w:val="FBE08890"/>
@@ -12792,43 +15258,52 @@
     <w:abstractNumId w:val="0"/>
   </w:num>
   <w:num w:numId="2">
+    <w:abstractNumId w:val="9"/>
+  </w:num>
+  <w:num w:numId="3">
     <w:abstractNumId w:val="6"/>
   </w:num>
-  <w:num w:numId="3">
+  <w:num w:numId="4">
+    <w:abstractNumId w:val="11"/>
+  </w:num>
+  <w:num w:numId="5">
     <w:abstractNumId w:val="4"/>
   </w:num>
-  <w:num w:numId="4">
+  <w:num w:numId="6">
+    <w:abstractNumId w:val="5"/>
+  </w:num>
+  <w:num w:numId="7">
+    <w:abstractNumId w:val="12"/>
+  </w:num>
+  <w:num w:numId="8">
+    <w:abstractNumId w:val="7"/>
+  </w:num>
+  <w:num w:numId="9">
+    <w:abstractNumId w:val="13"/>
+  </w:num>
+  <w:num w:numId="10">
+    <w:abstractNumId w:val="10"/>
+  </w:num>
+  <w:num w:numId="11">
+    <w:abstractNumId w:val="14"/>
+  </w:num>
+  <w:num w:numId="12">
+    <w:abstractNumId w:val="2"/>
+  </w:num>
+  <w:num w:numId="13">
+    <w:abstractNumId w:val="3"/>
+  </w:num>
+  <w:num w:numId="14">
     <w:abstractNumId w:val="8"/>
   </w:num>
-  <w:num w:numId="5">
-    <w:abstractNumId w:val="2"/>
-  </w:num>
-  <w:num w:numId="6">
-    <w:abstractNumId w:val="3"/>
-  </w:num>
-  <w:num w:numId="7">
-    <w:abstractNumId w:val="9"/>
-  </w:num>
-  <w:num w:numId="8">
-    <w:abstractNumId w:val="5"/>
-  </w:num>
-  <w:num w:numId="9">
-    <w:abstractNumId w:val="10"/>
-  </w:num>
-  <w:num w:numId="10">
-    <w:abstractNumId w:val="7"/>
-  </w:num>
-  <w:num w:numId="11">
-    <w:abstractNumId w:val="11"/>
-  </w:num>
-  <w:num w:numId="12">
+  <w:num w:numId="15">
     <w:abstractNumId w:val="1"/>
   </w:num>
 </w:numbering>
 </file>
 
 <file path=word/styles.xml><?xml version="1.0" encoding="utf-8"?>
-<w:styles xmlns:mc="http://schemas.openxmlformats.org/markup-compatibility/2006" xmlns:r="http://schemas.openxmlformats.org/officeDocument/2006/relationships" xmlns:w="http://schemas.openxmlformats.org/wordprocessingml/2006/main" xmlns:w14="http://schemas.microsoft.com/office/word/2010/wordml" xmlns:w15="http://schemas.microsoft.com/office/word/2012/wordml" mc:Ignorable="w14 w15">
+<w:styles xmlns:mc="http://schemas.openxmlformats.org/markup-compatibility/2006" xmlns:r="http://schemas.openxmlformats.org/officeDocument/2006/relationships" xmlns:w="http://schemas.openxmlformats.org/wordprocessingml/2006/main" xmlns:w14="http://schemas.microsoft.com/office/word/2010/wordml" xmlns:w15="http://schemas.microsoft.com/office/word/2012/wordml" xmlns:w16se="http://schemas.microsoft.com/office/word/2015/wordml/symex" mc:Ignorable="w14 w15 w16se">
   <w:docDefaults>
     <w:rPrDefault>
       <w:rPr>
@@ -12846,7 +15321,7 @@
       </w:pPr>
     </w:pPrDefault>
   </w:docDefaults>
-  <w:latentStyles w:defLockedState="0" w:defUIPriority="99" w:defSemiHidden="0" w:defUnhideWhenUsed="0" w:defQFormat="0" w:count="382">
+  <w:latentStyles w:defLockedState="0" w:defUIPriority="99" w:defSemiHidden="0" w:defUnhideWhenUsed="0" w:defQFormat="0" w:count="371">
     <w:lsdException w:name="Normal" w:uiPriority="0" w:qFormat="1"/>
     <w:lsdException w:name="heading 1" w:uiPriority="9" w:qFormat="1"/>
     <w:lsdException w:name="heading 2" w:semiHidden="1" w:uiPriority="9" w:unhideWhenUsed="1" w:qFormat="1"/>
@@ -13218,8 +15693,6 @@
     <w:lsdException w:name="List Table 5 Dark Accent 6" w:uiPriority="50"/>
     <w:lsdException w:name="List Table 6 Colorful Accent 6" w:uiPriority="51"/>
     <w:lsdException w:name="List Table 7 Colorful Accent 6" w:uiPriority="52"/>
-    <w:lsdException w:name="Mention" w:semiHidden="1" w:unhideWhenUsed="1"/>
-    <w:lsdException w:name="Smart Hyperlink" w:semiHidden="1" w:unhideWhenUsed="1"/>
   </w:latentStyles>
   <w:style w:type="paragraph" w:default="1" w:styleId="Normal">
     <w:name w:val="Normal"/>
@@ -13929,7 +16402,7 @@
 </file>
 
 <file path=customXml/itemProps1.xml><?xml version="1.0" encoding="utf-8"?>
-<ds:datastoreItem xmlns:ds="http://schemas.openxmlformats.org/officeDocument/2006/customXml" ds:itemID="{C701D000-D544-0A49-98CE-C5A978D04C7E}">
+<ds:datastoreItem xmlns:ds="http://schemas.openxmlformats.org/officeDocument/2006/customXml" ds:itemID="{07D8045F-4030-4EFF-BFD2-13E0CBD5464C}">
   <ds:schemaRefs>
     <ds:schemaRef ds:uri="http://schemas.openxmlformats.org/officeDocument/2006/bibliography"/>
   </ds:schemaRefs>

</xml_diff>